<commit_message>
Relatório - Fevereiro e Atualização do Cronograma
...
</commit_message>
<xml_diff>
--- a/estagio_1_heitor/texto/Proposta_2014_Heitor.docx
+++ b/estagio_1_heitor/texto/Proposta_2014_Heitor.docx
@@ -1,6 +1,6 @@
 
 <file path=word/document.xml><?xml version="1.0" encoding="utf-8"?>
-<w:document xmlns:wpc="http://schemas.microsoft.com/office/word/2010/wordprocessingCanvas" xmlns:mc="http://schemas.openxmlformats.org/markup-compatibility/2006" xmlns:o="urn:schemas-microsoft-com:office:office" xmlns:r="http://schemas.openxmlformats.org/officeDocument/2006/relationships" xmlns:m="http://schemas.openxmlformats.org/officeDocument/2006/math" xmlns:v="urn:schemas-microsoft-com:vml" xmlns:wp14="http://schemas.microsoft.com/office/word/2010/wordprocessingDrawing" xmlns:wp="http://schemas.openxmlformats.org/drawingml/2006/wordprocessingDrawing" xmlns:w10="urn:schemas-microsoft-com:office:word" xmlns:w="http://schemas.openxmlformats.org/wordprocessingml/2006/main" xmlns:w14="http://schemas.microsoft.com/office/word/2010/wordml" xmlns:wpg="http://schemas.microsoft.com/office/word/2010/wordprocessingGroup" xmlns:wpi="http://schemas.microsoft.com/office/word/2010/wordprocessingInk" xmlns:wne="http://schemas.microsoft.com/office/word/2006/wordml" xmlns:wps="http://schemas.microsoft.com/office/word/2010/wordprocessingShape" mc:Ignorable="w14 wp14">
+<w:document xmlns:wpc="http://schemas.microsoft.com/office/word/2010/wordprocessingCanvas" xmlns:mc="http://schemas.openxmlformats.org/markup-compatibility/2006" xmlns:o="urn:schemas-microsoft-com:office:office" xmlns:r="http://schemas.openxmlformats.org/officeDocument/2006/relationships" xmlns:m="http://schemas.openxmlformats.org/officeDocument/2006/math" xmlns:v="urn:schemas-microsoft-com:vml" xmlns:wp14="http://schemas.microsoft.com/office/word/2010/wordprocessingDrawing" xmlns:wp="http://schemas.openxmlformats.org/drawingml/2006/wordprocessingDrawing" xmlns:w10="urn:schemas-microsoft-com:office:word" xmlns:w="http://schemas.openxmlformats.org/wordprocessingml/2006/main" xmlns:w14="http://schemas.microsoft.com/office/word/2010/wordml" xmlns:w15="http://schemas.microsoft.com/office/word/2012/wordml" xmlns:wpg="http://schemas.microsoft.com/office/word/2010/wordprocessingGroup" xmlns:wpi="http://schemas.microsoft.com/office/word/2010/wordprocessingInk" xmlns:wne="http://schemas.microsoft.com/office/word/2006/wordml" xmlns:wps="http://schemas.microsoft.com/office/word/2010/wordprocessingShape" mc:Ignorable="w14 w15 wp14">
   <w:body>
     <w:p>
       <w:pPr>
@@ -13,8 +13,6 @@
           <w:szCs w:val="24"/>
         </w:rPr>
       </w:pPr>
-      <w:bookmarkStart w:id="0" w:name="_GoBack"/>
-      <w:bookmarkEnd w:id="0"/>
       <w:r>
         <w:rPr>
           <w:rFonts w:ascii="Arial" w:hAnsi="Arial" w:cs="Arial"/>
@@ -209,7 +207,7 @@
           <w:sz w:val="24"/>
           <w:szCs w:val="24"/>
         </w:rPr>
-        <w:t xml:space="preserve"> </w:t>
+        <w:t xml:space="preserve"> PARA </w:t>
       </w:r>
       <w:r>
         <w:rPr>
@@ -219,8 +217,9 @@
           <w:sz w:val="24"/>
           <w:szCs w:val="24"/>
         </w:rPr>
-        <w:t>PARA CONSTRUÇÃO DE UMA PLATAFORMA DE</w:t>
-      </w:r>
+        <w:t xml:space="preserve">COMUNICAÇÃO DO APLICATIVO “BUSCA DE </w:t>
+      </w:r>
+      <w:proofErr w:type="gramStart"/>
       <w:r>
         <w:rPr>
           <w:rFonts w:ascii="Arial" w:hAnsi="Arial" w:cs="Arial"/>
@@ -229,9 +228,9 @@
           <w:sz w:val="24"/>
           <w:szCs w:val="24"/>
         </w:rPr>
-        <w:t xml:space="preserve"> “BUSCA DE SERVIÇOS</w:t>
-      </w:r>
-      <w:proofErr w:type="gramStart"/>
+        <w:t>SERVIÇOS ”</w:t>
+      </w:r>
+      <w:proofErr w:type="gramEnd"/>
       <w:r>
         <w:rPr>
           <w:rFonts w:ascii="Arial" w:hAnsi="Arial" w:cs="Arial"/>
@@ -240,9 +239,18 @@
           <w:sz w:val="24"/>
           <w:szCs w:val="24"/>
         </w:rPr>
-        <w:t xml:space="preserve"> ”</w:t>
-      </w:r>
-      <w:proofErr w:type="gramEnd"/>
+        <w:t xml:space="preserve"> </w:t>
+      </w:r>
+      <w:r>
+        <w:rPr>
+          <w:rFonts w:ascii="Arial" w:hAnsi="Arial" w:cs="Arial"/>
+          <w:b/>
+          <w:caps/>
+          <w:sz w:val="24"/>
+          <w:szCs w:val="24"/>
+        </w:rPr>
+        <w:t>QUE IRA SER DESENVOLVIDO EM VARIAS PLATAFORMAS</w:t>
+      </w:r>
     </w:p>
     <w:p>
       <w:pPr>
@@ -1370,7 +1378,7 @@
         </w:rPr>
         <w:br w:type="page"/>
       </w:r>
-      <w:bookmarkStart w:id="1" w:name="_Toc364151866"/>
+      <w:bookmarkStart w:id="0" w:name="_Toc364151866"/>
     </w:p>
     <w:p>
       <w:pPr>
@@ -3061,7 +3069,7 @@
           <w:szCs w:val="24"/>
         </w:rPr>
       </w:pPr>
-      <w:bookmarkStart w:id="2" w:name="_Toc380355230"/>
+      <w:bookmarkStart w:id="1" w:name="_Toc380355230"/>
       <w:r>
         <w:rPr>
           <w:rFonts w:cs="Arial"/>
@@ -3070,8 +3078,8 @@
         <w:lastRenderedPageBreak/>
         <w:t>INTRODUÇÃO</w:t>
       </w:r>
+      <w:bookmarkEnd w:id="0"/>
       <w:bookmarkEnd w:id="1"/>
-      <w:bookmarkEnd w:id="2"/>
     </w:p>
     <w:p>
       <w:pPr>
@@ -3094,7 +3102,7 @@
           <w:b w:val="0"/>
         </w:rPr>
       </w:pPr>
-      <w:bookmarkStart w:id="3" w:name="_Toc380355231"/>
+      <w:bookmarkStart w:id="2" w:name="_Toc380355231"/>
       <w:r>
         <w:rPr>
           <w:b w:val="0"/>
@@ -3113,7 +3121,7 @@
         </w:rPr>
         <w:t>ONTEXTO</w:t>
       </w:r>
-      <w:bookmarkEnd w:id="3"/>
+      <w:bookmarkEnd w:id="2"/>
     </w:p>
     <w:p>
       <w:pPr>
@@ -3167,7 +3175,7 @@
         </w:rPr>
         <w:t> </w:t>
       </w:r>
-      <w:hyperlink r:id="rId7" w:tooltip="Aplicação" w:history="1">
+      <w:hyperlink r:id="rId6" w:tooltip="Aplicação" w:history="1">
         <w:r>
           <w:rPr>
             <w:rStyle w:val="Hyperlink"/>
@@ -3201,7 +3209,7 @@
         </w:rPr>
         <w:t> </w:t>
       </w:r>
-      <w:hyperlink r:id="rId8" w:tooltip="Tecnologia" w:history="1">
+      <w:hyperlink r:id="rId7" w:tooltip="Tecnologia" w:history="1">
         <w:r>
           <w:rPr>
             <w:rStyle w:val="Hyperlink"/>
@@ -3235,7 +3243,7 @@
         </w:rPr>
         <w:t> </w:t>
       </w:r>
-      <w:hyperlink r:id="rId9" w:tooltip="Plataforma" w:history="1">
+      <w:hyperlink r:id="rId8" w:tooltip="Plataforma" w:history="1">
         <w:r>
           <w:rPr>
             <w:rStyle w:val="Hyperlink"/>
@@ -3312,7 +3320,7 @@
         </w:rPr>
         <w:t> </w:t>
       </w:r>
-      <w:hyperlink r:id="rId10" w:tooltip="XML" w:history="1">
+      <w:hyperlink r:id="rId9" w:tooltip="XML" w:history="1">
         <w:r>
           <w:rPr>
             <w:rStyle w:val="Hyperlink"/>
@@ -3424,7 +3432,7 @@
         </w:rPr>
         <w:t> </w:t>
       </w:r>
-      <w:hyperlink r:id="rId11" w:tooltip="Logística" w:history="1">
+      <w:hyperlink r:id="rId10" w:tooltip="Logística" w:history="1">
         <w:r>
           <w:rPr>
             <w:rStyle w:val="Hyperlink"/>
@@ -3513,12 +3521,12 @@
           <w:numId w:val="14"/>
         </w:numPr>
       </w:pPr>
-      <w:bookmarkStart w:id="4" w:name="_Toc380355232"/>
+      <w:bookmarkStart w:id="3" w:name="_Toc380355232"/>
       <w:r>
         <w:lastRenderedPageBreak/>
         <w:t>OBJETIVOS</w:t>
       </w:r>
-      <w:bookmarkEnd w:id="4"/>
+      <w:bookmarkEnd w:id="3"/>
     </w:p>
     <w:p>
       <w:pPr>
@@ -3541,7 +3549,7 @@
           <w:szCs w:val="24"/>
         </w:rPr>
       </w:pPr>
-      <w:bookmarkStart w:id="5" w:name="_Toc380355233"/>
+      <w:bookmarkStart w:id="4" w:name="_Toc380355233"/>
       <w:r>
         <w:rPr>
           <w:rFonts w:cs="Arial"/>
@@ -3558,7 +3566,7 @@
         </w:rPr>
         <w:t>OBJETIVOS GERAIS</w:t>
       </w:r>
-      <w:bookmarkEnd w:id="5"/>
+      <w:bookmarkEnd w:id="4"/>
     </w:p>
     <w:p>
       <w:pPr>
@@ -3638,7 +3646,7 @@
           <w:szCs w:val="24"/>
         </w:rPr>
       </w:pPr>
-      <w:bookmarkStart w:id="6" w:name="_Toc380355234"/>
+      <w:bookmarkStart w:id="5" w:name="_Toc380355234"/>
       <w:r>
         <w:rPr>
           <w:rFonts w:cs="Arial"/>
@@ -3655,7 +3663,7 @@
         </w:rPr>
         <w:t>OBJETIVOS ESPECÍFICOS</w:t>
       </w:r>
-      <w:bookmarkEnd w:id="6"/>
+      <w:bookmarkEnd w:id="5"/>
     </w:p>
     <w:p>
       <w:pPr>
@@ -3848,7 +3856,7 @@
           <w:szCs w:val="24"/>
         </w:rPr>
       </w:pPr>
-      <w:bookmarkStart w:id="7" w:name="_Toc380355235"/>
+      <w:bookmarkStart w:id="6" w:name="_Toc380355235"/>
       <w:r>
         <w:rPr>
           <w:rFonts w:cs="Arial"/>
@@ -3873,7 +3881,7 @@
         </w:rPr>
         <w:t>OTIVAÇÃO</w:t>
       </w:r>
-      <w:bookmarkEnd w:id="7"/>
+      <w:bookmarkEnd w:id="6"/>
     </w:p>
     <w:p>
       <w:pPr>
@@ -3951,7 +3959,7 @@
           <w:szCs w:val="24"/>
         </w:rPr>
       </w:pPr>
-      <w:bookmarkStart w:id="8" w:name="_Toc380355236"/>
+      <w:bookmarkStart w:id="7" w:name="_Toc380355236"/>
       <w:r>
         <w:rPr>
           <w:rFonts w:cs="Arial"/>
@@ -3976,7 +3984,7 @@
         </w:rPr>
         <w:t>USTIFICATIVA</w:t>
       </w:r>
-      <w:bookmarkEnd w:id="8"/>
+      <w:bookmarkEnd w:id="7"/>
     </w:p>
     <w:p>
       <w:pPr>
@@ -4130,7 +4138,7 @@
           <w:szCs w:val="24"/>
         </w:rPr>
       </w:pPr>
-      <w:bookmarkStart w:id="9" w:name="_Toc380355237"/>
+      <w:bookmarkStart w:id="8" w:name="_Toc380355237"/>
       <w:r>
         <w:rPr>
           <w:rFonts w:cs="Arial"/>
@@ -4146,7 +4154,7 @@
         </w:rPr>
         <w:t>EFERENCIAL TEÓRICO</w:t>
       </w:r>
-      <w:bookmarkEnd w:id="9"/>
+      <w:bookmarkEnd w:id="8"/>
     </w:p>
     <w:p>
       <w:pPr>
@@ -4169,7 +4177,7 @@
           <w:szCs w:val="24"/>
         </w:rPr>
       </w:pPr>
-      <w:bookmarkStart w:id="10" w:name="_Toc380355238"/>
+      <w:bookmarkStart w:id="9" w:name="_Toc380355238"/>
       <w:r>
         <w:rPr>
           <w:rFonts w:cs="Arial"/>
@@ -4186,7 +4194,7 @@
         </w:rPr>
         <w:t>WEB SERVICE</w:t>
       </w:r>
-      <w:bookmarkEnd w:id="10"/>
+      <w:bookmarkEnd w:id="9"/>
     </w:p>
     <w:p>
       <w:pPr>
@@ -4503,7 +4511,25 @@
           <w:sz w:val="24"/>
           <w:szCs w:val="24"/>
         </w:rPr>
-        <w:t>). Independente de a descrição estar disponível no UDDI, este possui, além de outras informações, a URL que aponta para o local onde está armazenada a descrição completa do serviço.</w:t>
+        <w:t xml:space="preserve">). </w:t>
+      </w:r>
+      <w:proofErr w:type="spellStart"/>
+      <w:r>
+        <w:rPr>
+          <w:rFonts w:ascii="Arial" w:eastAsiaTheme="minorHAnsi" w:hAnsi="Arial" w:cs="Arial"/>
+          <w:sz w:val="24"/>
+          <w:szCs w:val="24"/>
+        </w:rPr>
+        <w:t>Independente</w:t>
+      </w:r>
+      <w:proofErr w:type="spellEnd"/>
+      <w:r>
+        <w:rPr>
+          <w:rFonts w:ascii="Arial" w:eastAsiaTheme="minorHAnsi" w:hAnsi="Arial" w:cs="Arial"/>
+          <w:sz w:val="24"/>
+          <w:szCs w:val="24"/>
+        </w:rPr>
+        <w:t xml:space="preserve"> de a descrição estar disponível no UDDI, este possui, além de outras informações, a URL que aponta para o local onde está armazenada a descrição completa do serviço.</w:t>
       </w:r>
     </w:p>
     <w:p>
@@ -4516,7 +4542,7 @@
           <w:szCs w:val="24"/>
         </w:rPr>
       </w:pPr>
-      <w:bookmarkStart w:id="11" w:name="_Toc380355239"/>
+      <w:bookmarkStart w:id="10" w:name="_Toc380355239"/>
       <w:r>
         <w:rPr>
           <w:rFonts w:cs="Arial"/>
@@ -4533,7 +4559,7 @@
         </w:rPr>
         <w:t>XML</w:t>
       </w:r>
-      <w:bookmarkEnd w:id="11"/>
+      <w:bookmarkEnd w:id="10"/>
     </w:p>
     <w:p>
       <w:pPr>
@@ -4723,7 +4749,7 @@
           <w:szCs w:val="24"/>
         </w:rPr>
       </w:pPr>
-      <w:bookmarkStart w:id="12" w:name="_Toc380355240"/>
+      <w:bookmarkStart w:id="11" w:name="_Toc380355240"/>
       <w:r>
         <w:rPr>
           <w:rFonts w:cs="Arial"/>
@@ -4741,7 +4767,7 @@
         </w:rPr>
         <w:t>WSDL</w:t>
       </w:r>
-      <w:bookmarkEnd w:id="12"/>
+      <w:bookmarkEnd w:id="11"/>
     </w:p>
     <w:p>
       <w:pPr>
@@ -4842,7 +4868,25 @@
           <w:sz w:val="24"/>
           <w:szCs w:val="24"/>
         </w:rPr>
-        <w:t xml:space="preserve"> e Lins, 2006). Entre as informações que podem constar neste documento estão: o padrão utilizado para troca de mensagem (SOAP, JMS (</w:t>
+        <w:t xml:space="preserve"> e Lins, 2006). Entre as informações que podem constar neste documento estão: o padrão utilizado para troca de </w:t>
+      </w:r>
+      <w:proofErr w:type="spellStart"/>
+      <w:r>
+        <w:rPr>
+          <w:rFonts w:ascii="Arial" w:eastAsiaTheme="minorHAnsi" w:hAnsi="Arial" w:cs="Arial"/>
+          <w:sz w:val="24"/>
+          <w:szCs w:val="24"/>
+        </w:rPr>
+        <w:t>mensagem</w:t>
+      </w:r>
+      <w:proofErr w:type="spellEnd"/>
+      <w:r>
+        <w:rPr>
+          <w:rFonts w:ascii="Arial" w:eastAsiaTheme="minorHAnsi" w:hAnsi="Arial" w:cs="Arial"/>
+          <w:sz w:val="24"/>
+          <w:szCs w:val="24"/>
+        </w:rPr>
+        <w:t xml:space="preserve"> (SOAP, JMS (</w:t>
       </w:r>
       <w:r>
         <w:rPr>
@@ -5137,7 +5181,7 @@
           <w:szCs w:val="24"/>
         </w:rPr>
       </w:pPr>
-      <w:bookmarkStart w:id="13" w:name="_Toc380355241"/>
+      <w:bookmarkStart w:id="12" w:name="_Toc380355241"/>
       <w:r>
         <w:rPr>
           <w:rFonts w:cs="Arial"/>
@@ -5162,7 +5206,7 @@
         </w:rPr>
         <w:t>RONOGRAMA</w:t>
       </w:r>
-      <w:bookmarkEnd w:id="13"/>
+      <w:bookmarkEnd w:id="12"/>
     </w:p>
     <w:p>
       <w:pPr>
@@ -5177,7 +5221,7 @@
     </w:p>
     <w:tbl>
       <w:tblPr>
-        <w:tblW w:w="8644" w:type="dxa"/>
+        <w:tblW w:w="7512" w:type="dxa"/>
         <w:jc w:val="center"/>
         <w:tblCellMar>
           <w:left w:w="70" w:type="dxa"/>
@@ -5186,151 +5230,19 @@
         <w:tblLook w:val="0000" w:firstRow="0" w:lastRow="0" w:firstColumn="0" w:lastColumn="0" w:noHBand="0" w:noVBand="0"/>
       </w:tblPr>
       <w:tblGrid>
-        <w:gridCol w:w="1890"/>
-        <w:gridCol w:w="1221"/>
-        <w:gridCol w:w="1294"/>
-        <w:gridCol w:w="1245"/>
         <w:gridCol w:w="1415"/>
-        <w:gridCol w:w="1579"/>
+        <w:gridCol w:w="6097"/>
       </w:tblGrid>
       <w:tr>
         <w:trPr>
-          <w:trHeight w:val="510"/>
+          <w:trHeight w:val="255"/>
           <w:jc w:val="center"/>
         </w:trPr>
         <w:tc>
           <w:tcPr>
-            <w:tcW w:w="1890" w:type="dxa"/>
-            <w:tcBorders>
-              <w:top w:val="nil"/>
-              <w:left w:val="single" w:sz="4" w:space="0" w:color="auto"/>
-              <w:bottom w:val="single" w:sz="4" w:space="0" w:color="auto"/>
-              <w:right w:val="single" w:sz="4" w:space="0" w:color="auto"/>
-            </w:tcBorders>
-          </w:tcPr>
-          <w:p>
-            <w:pPr>
-              <w:spacing w:after="120"/>
-              <w:jc w:val="center"/>
-              <w:rPr>
-                <w:rFonts w:ascii="Arial" w:hAnsi="Arial" w:cs="Arial"/>
-                <w:b/>
-                <w:sz w:val="24"/>
-                <w:szCs w:val="24"/>
-              </w:rPr>
-            </w:pPr>
-            <w:r>
-              <w:rPr>
-                <w:rFonts w:ascii="Arial" w:hAnsi="Arial" w:cs="Arial"/>
-                <w:b/>
-                <w:sz w:val="24"/>
-                <w:szCs w:val="24"/>
-              </w:rPr>
-              <w:t>2014/1</w:t>
-            </w:r>
-          </w:p>
-        </w:tc>
-        <w:tc>
-          <w:tcPr>
-            <w:tcW w:w="1221" w:type="dxa"/>
-            <w:tcBorders>
-              <w:top w:val="nil"/>
-              <w:left w:val="single" w:sz="4" w:space="0" w:color="auto"/>
-              <w:bottom w:val="single" w:sz="4" w:space="0" w:color="auto"/>
-              <w:right w:val="single" w:sz="4" w:space="0" w:color="auto"/>
-            </w:tcBorders>
-          </w:tcPr>
-          <w:p>
-            <w:pPr>
-              <w:spacing w:after="120"/>
-              <w:jc w:val="center"/>
-              <w:rPr>
-                <w:rFonts w:ascii="Arial" w:hAnsi="Arial" w:cs="Arial"/>
-                <w:b/>
-                <w:sz w:val="24"/>
-                <w:szCs w:val="24"/>
-              </w:rPr>
-            </w:pPr>
-            <w:r>
-              <w:rPr>
-                <w:rFonts w:ascii="Arial" w:hAnsi="Arial" w:cs="Arial"/>
-                <w:b/>
-                <w:sz w:val="24"/>
-                <w:szCs w:val="24"/>
-              </w:rPr>
-              <w:t>Fevereiro</w:t>
-            </w:r>
-          </w:p>
-        </w:tc>
-        <w:tc>
-          <w:tcPr>
-            <w:tcW w:w="1294" w:type="dxa"/>
-            <w:tcBorders>
-              <w:top w:val="nil"/>
-              <w:left w:val="single" w:sz="4" w:space="0" w:color="auto"/>
-              <w:bottom w:val="single" w:sz="4" w:space="0" w:color="auto"/>
-              <w:right w:val="single" w:sz="4" w:space="0" w:color="auto"/>
-            </w:tcBorders>
-          </w:tcPr>
-          <w:p>
-            <w:pPr>
-              <w:spacing w:after="120"/>
-              <w:jc w:val="center"/>
-              <w:rPr>
-                <w:rFonts w:ascii="Arial" w:hAnsi="Arial" w:cs="Arial"/>
-                <w:b/>
-                <w:sz w:val="24"/>
-                <w:szCs w:val="24"/>
-              </w:rPr>
-            </w:pPr>
-            <w:r>
-              <w:rPr>
-                <w:rFonts w:ascii="Arial" w:hAnsi="Arial" w:cs="Arial"/>
-                <w:b/>
-                <w:sz w:val="24"/>
-                <w:szCs w:val="24"/>
-              </w:rPr>
-              <w:t>Março</w:t>
-            </w:r>
-          </w:p>
-        </w:tc>
-        <w:tc>
-          <w:tcPr>
-            <w:tcW w:w="1245" w:type="dxa"/>
-            <w:tcBorders>
-              <w:top w:val="nil"/>
-              <w:left w:val="single" w:sz="4" w:space="0" w:color="auto"/>
-              <w:bottom w:val="single" w:sz="4" w:space="0" w:color="auto"/>
-              <w:right w:val="single" w:sz="4" w:space="0" w:color="auto"/>
-            </w:tcBorders>
-          </w:tcPr>
-          <w:p>
-            <w:pPr>
-              <w:spacing w:after="120"/>
-              <w:jc w:val="center"/>
-              <w:rPr>
-                <w:rFonts w:ascii="Arial" w:hAnsi="Arial" w:cs="Arial"/>
-                <w:b/>
-                <w:sz w:val="24"/>
-                <w:szCs w:val="24"/>
-              </w:rPr>
-            </w:pPr>
-            <w:r>
-              <w:rPr>
-                <w:rFonts w:ascii="Arial" w:hAnsi="Arial" w:cs="Arial"/>
-                <w:b/>
-                <w:sz w:val="24"/>
-                <w:szCs w:val="24"/>
-              </w:rPr>
-              <w:t>Abril</w:t>
-            </w:r>
-          </w:p>
-        </w:tc>
-        <w:tc>
-          <w:tcPr>
             <w:tcW w:w="1415" w:type="dxa"/>
             <w:tcBorders>
-              <w:top w:val="nil"/>
+              <w:top w:val="single" w:sz="4" w:space="0" w:color="auto"/>
               <w:left w:val="single" w:sz="4" w:space="0" w:color="auto"/>
               <w:bottom w:val="single" w:sz="4" w:space="0" w:color="auto"/>
               <w:right w:val="single" w:sz="4" w:space="0" w:color="auto"/>
@@ -5341,31 +5253,26 @@
           </w:tcPr>
           <w:p>
             <w:pPr>
-              <w:spacing w:after="120"/>
               <w:jc w:val="center"/>
               <w:rPr>
                 <w:rFonts w:ascii="Arial" w:hAnsi="Arial" w:cs="Arial"/>
                 <w:b/>
-                <w:sz w:val="24"/>
-                <w:szCs w:val="24"/>
               </w:rPr>
             </w:pPr>
             <w:r>
               <w:rPr>
                 <w:rFonts w:ascii="Arial" w:hAnsi="Arial" w:cs="Arial"/>
                 <w:b/>
-                <w:sz w:val="24"/>
-                <w:szCs w:val="24"/>
-              </w:rPr>
-              <w:t>Maio</w:t>
+              </w:rPr>
+              <w:t>Fevereiro</w:t>
             </w:r>
           </w:p>
         </w:tc>
         <w:tc>
           <w:tcPr>
-            <w:tcW w:w="1579" w:type="dxa"/>
+            <w:tcW w:w="6097" w:type="dxa"/>
             <w:tcBorders>
-              <w:top w:val="nil"/>
+              <w:top w:val="single" w:sz="4" w:space="0" w:color="auto"/>
               <w:left w:val="nil"/>
               <w:bottom w:val="single" w:sz="4" w:space="0" w:color="auto"/>
               <w:right w:val="single" w:sz="4" w:space="0" w:color="auto"/>
@@ -5375,23 +5282,18 @@
           </w:tcPr>
           <w:p>
             <w:pPr>
-              <w:spacing w:after="120"/>
               <w:jc w:val="center"/>
               <w:rPr>
                 <w:rFonts w:ascii="Arial" w:hAnsi="Arial" w:cs="Arial"/>
                 <w:b/>
-                <w:sz w:val="24"/>
-                <w:szCs w:val="24"/>
               </w:rPr>
             </w:pPr>
             <w:r>
               <w:rPr>
                 <w:rFonts w:ascii="Arial" w:hAnsi="Arial" w:cs="Arial"/>
                 <w:b/>
-                <w:sz w:val="24"/>
-                <w:szCs w:val="24"/>
-              </w:rPr>
-              <w:t>Junho</w:t>
+              </w:rPr>
+              <w:t>Atividades</w:t>
             </w:r>
           </w:p>
         </w:tc>
@@ -5401,110 +5303,6 @@
           <w:trHeight w:val="510"/>
           <w:jc w:val="center"/>
         </w:trPr>
-        <w:tc>
-          <w:tcPr>
-            <w:tcW w:w="1890" w:type="dxa"/>
-            <w:tcBorders>
-              <w:top w:val="nil"/>
-              <w:left w:val="single" w:sz="4" w:space="0" w:color="auto"/>
-              <w:bottom w:val="single" w:sz="4" w:space="0" w:color="auto"/>
-              <w:right w:val="single" w:sz="4" w:space="0" w:color="auto"/>
-            </w:tcBorders>
-          </w:tcPr>
-          <w:p>
-            <w:pPr>
-              <w:spacing w:after="120" w:line="360" w:lineRule="auto"/>
-              <w:jc w:val="center"/>
-              <w:rPr>
-                <w:rFonts w:ascii="Arial" w:hAnsi="Arial" w:cs="Arial"/>
-                <w:sz w:val="24"/>
-                <w:szCs w:val="24"/>
-              </w:rPr>
-            </w:pPr>
-            <w:r>
-              <w:rPr>
-                <w:rFonts w:ascii="Arial" w:hAnsi="Arial" w:cs="Arial"/>
-                <w:sz w:val="24"/>
-                <w:szCs w:val="24"/>
-              </w:rPr>
-              <w:t>Proposta de estágio</w:t>
-            </w:r>
-          </w:p>
-        </w:tc>
-        <w:tc>
-          <w:tcPr>
-            <w:tcW w:w="1221" w:type="dxa"/>
-            <w:tcBorders>
-              <w:top w:val="nil"/>
-              <w:left w:val="single" w:sz="4" w:space="0" w:color="auto"/>
-              <w:bottom w:val="single" w:sz="4" w:space="0" w:color="auto"/>
-              <w:right w:val="single" w:sz="4" w:space="0" w:color="auto"/>
-            </w:tcBorders>
-          </w:tcPr>
-          <w:p>
-            <w:pPr>
-              <w:spacing w:after="120" w:line="360" w:lineRule="auto"/>
-              <w:jc w:val="center"/>
-              <w:rPr>
-                <w:rFonts w:ascii="Arial" w:hAnsi="Arial" w:cs="Arial"/>
-                <w:sz w:val="24"/>
-                <w:szCs w:val="24"/>
-              </w:rPr>
-            </w:pPr>
-            <w:r>
-              <w:rPr>
-                <w:rFonts w:ascii="Arial" w:hAnsi="Arial" w:cs="Arial"/>
-                <w:sz w:val="24"/>
-                <w:szCs w:val="24"/>
-              </w:rPr>
-              <w:t>X</w:t>
-            </w:r>
-          </w:p>
-        </w:tc>
-        <w:tc>
-          <w:tcPr>
-            <w:tcW w:w="1294" w:type="dxa"/>
-            <w:tcBorders>
-              <w:top w:val="nil"/>
-              <w:left w:val="single" w:sz="4" w:space="0" w:color="auto"/>
-              <w:bottom w:val="single" w:sz="4" w:space="0" w:color="auto"/>
-              <w:right w:val="single" w:sz="4" w:space="0" w:color="auto"/>
-            </w:tcBorders>
-          </w:tcPr>
-          <w:p>
-            <w:pPr>
-              <w:spacing w:after="120" w:line="360" w:lineRule="auto"/>
-              <w:jc w:val="center"/>
-              <w:rPr>
-                <w:rFonts w:ascii="Arial" w:hAnsi="Arial" w:cs="Arial"/>
-                <w:sz w:val="24"/>
-                <w:szCs w:val="24"/>
-              </w:rPr>
-            </w:pPr>
-          </w:p>
-        </w:tc>
-        <w:tc>
-          <w:tcPr>
-            <w:tcW w:w="1245" w:type="dxa"/>
-            <w:tcBorders>
-              <w:top w:val="nil"/>
-              <w:left w:val="single" w:sz="4" w:space="0" w:color="auto"/>
-              <w:bottom w:val="single" w:sz="4" w:space="0" w:color="auto"/>
-              <w:right w:val="single" w:sz="4" w:space="0" w:color="auto"/>
-            </w:tcBorders>
-          </w:tcPr>
-          <w:p>
-            <w:pPr>
-              <w:spacing w:after="120" w:line="360" w:lineRule="auto"/>
-              <w:jc w:val="center"/>
-              <w:rPr>
-                <w:rFonts w:ascii="Arial" w:hAnsi="Arial" w:cs="Arial"/>
-                <w:sz w:val="24"/>
-                <w:szCs w:val="24"/>
-              </w:rPr>
-            </w:pPr>
-          </w:p>
-        </w:tc>
         <w:tc>
           <w:tcPr>
             <w:tcW w:w="1415" w:type="dxa"/>
@@ -5520,19 +5318,22 @@
           </w:tcPr>
           <w:p>
             <w:pPr>
-              <w:spacing w:after="120" w:line="360" w:lineRule="auto"/>
               <w:jc w:val="center"/>
               <w:rPr>
                 <w:rFonts w:ascii="Arial" w:hAnsi="Arial" w:cs="Arial"/>
-                <w:sz w:val="24"/>
-                <w:szCs w:val="24"/>
               </w:rPr>
             </w:pPr>
+            <w:r>
+              <w:rPr>
+                <w:rFonts w:ascii="Arial" w:hAnsi="Arial" w:cs="Arial"/>
+              </w:rPr>
+              <w:t>17/02</w:t>
+            </w:r>
           </w:p>
         </w:tc>
         <w:tc>
           <w:tcPr>
-            <w:tcW w:w="1579" w:type="dxa"/>
+            <w:tcW w:w="6097" w:type="dxa"/>
             <w:tcBorders>
               <w:top w:val="nil"/>
               <w:left w:val="nil"/>
@@ -5544,14 +5345,17 @@
           </w:tcPr>
           <w:p>
             <w:pPr>
-              <w:spacing w:after="120" w:line="360" w:lineRule="auto"/>
               <w:jc w:val="center"/>
               <w:rPr>
                 <w:rFonts w:ascii="Arial" w:hAnsi="Arial" w:cs="Arial"/>
-                <w:sz w:val="24"/>
-                <w:szCs w:val="24"/>
               </w:rPr>
             </w:pPr>
+            <w:r>
+              <w:rPr>
+                <w:rFonts w:ascii="Arial" w:hAnsi="Arial" w:cs="Arial"/>
+              </w:rPr>
+              <w:t>Construção da proposta.</w:t>
+            </w:r>
           </w:p>
         </w:tc>
       </w:tr>
@@ -5562,116 +5366,41 @@
         </w:trPr>
         <w:tc>
           <w:tcPr>
-            <w:tcW w:w="1890" w:type="dxa"/>
+            <w:tcW w:w="7512" w:type="dxa"/>
+            <w:gridSpan w:val="2"/>
             <w:tcBorders>
               <w:top w:val="nil"/>
               <w:left w:val="single" w:sz="4" w:space="0" w:color="auto"/>
               <w:bottom w:val="single" w:sz="4" w:space="0" w:color="auto"/>
               <w:right w:val="single" w:sz="4" w:space="0" w:color="auto"/>
             </w:tcBorders>
+            <w:shd w:val="clear" w:color="auto" w:fill="auto"/>
+            <w:noWrap/>
+            <w:vAlign w:val="center"/>
           </w:tcPr>
           <w:p>
             <w:pPr>
-              <w:spacing w:after="120" w:line="360" w:lineRule="auto"/>
               <w:jc w:val="center"/>
               <w:rPr>
                 <w:rFonts w:ascii="Arial" w:hAnsi="Arial" w:cs="Arial"/>
-                <w:sz w:val="24"/>
-                <w:szCs w:val="24"/>
+                <w:b/>
               </w:rPr>
             </w:pPr>
             <w:r>
               <w:rPr>
                 <w:rFonts w:ascii="Arial" w:hAnsi="Arial" w:cs="Arial"/>
-                <w:sz w:val="24"/>
-                <w:szCs w:val="24"/>
-              </w:rPr>
-              <w:t>Levantamento de abordagens relacionadas</w:t>
+                <w:b/>
+              </w:rPr>
+              <w:t>Analisar arquiteturas de WEB SERVICE</w:t>
             </w:r>
           </w:p>
         </w:tc>
-        <w:tc>
-          <w:tcPr>
-            <w:tcW w:w="1221" w:type="dxa"/>
-            <w:tcBorders>
-              <w:top w:val="nil"/>
-              <w:left w:val="single" w:sz="4" w:space="0" w:color="auto"/>
-              <w:bottom w:val="single" w:sz="4" w:space="0" w:color="auto"/>
-              <w:right w:val="single" w:sz="4" w:space="0" w:color="auto"/>
-            </w:tcBorders>
-          </w:tcPr>
-          <w:p>
-            <w:pPr>
-              <w:spacing w:after="120" w:line="360" w:lineRule="auto"/>
-              <w:jc w:val="center"/>
-              <w:rPr>
-                <w:rFonts w:ascii="Arial" w:hAnsi="Arial" w:cs="Arial"/>
-                <w:sz w:val="24"/>
-                <w:szCs w:val="24"/>
-              </w:rPr>
-            </w:pPr>
-            <w:r>
-              <w:rPr>
-                <w:rFonts w:ascii="Arial" w:hAnsi="Arial" w:cs="Arial"/>
-                <w:sz w:val="24"/>
-                <w:szCs w:val="24"/>
-              </w:rPr>
-              <w:t>X</w:t>
-            </w:r>
-          </w:p>
-        </w:tc>
-        <w:tc>
-          <w:tcPr>
-            <w:tcW w:w="1294" w:type="dxa"/>
-            <w:tcBorders>
-              <w:top w:val="nil"/>
-              <w:left w:val="single" w:sz="4" w:space="0" w:color="auto"/>
-              <w:bottom w:val="single" w:sz="4" w:space="0" w:color="auto"/>
-              <w:right w:val="single" w:sz="4" w:space="0" w:color="auto"/>
-            </w:tcBorders>
-          </w:tcPr>
-          <w:p>
-            <w:pPr>
-              <w:spacing w:after="120" w:line="360" w:lineRule="auto"/>
-              <w:jc w:val="center"/>
-              <w:rPr>
-                <w:rFonts w:ascii="Arial" w:hAnsi="Arial" w:cs="Arial"/>
-                <w:sz w:val="24"/>
-                <w:szCs w:val="24"/>
-              </w:rPr>
-            </w:pPr>
-            <w:r>
-              <w:rPr>
-                <w:rFonts w:ascii="Arial" w:hAnsi="Arial" w:cs="Arial"/>
-                <w:sz w:val="24"/>
-                <w:szCs w:val="24"/>
-              </w:rPr>
-              <w:t>X</w:t>
-            </w:r>
-          </w:p>
-        </w:tc>
-        <w:tc>
-          <w:tcPr>
-            <w:tcW w:w="1245" w:type="dxa"/>
-            <w:tcBorders>
-              <w:top w:val="nil"/>
-              <w:left w:val="single" w:sz="4" w:space="0" w:color="auto"/>
-              <w:bottom w:val="single" w:sz="4" w:space="0" w:color="auto"/>
-              <w:right w:val="single" w:sz="4" w:space="0" w:color="auto"/>
-            </w:tcBorders>
-          </w:tcPr>
-          <w:p>
-            <w:pPr>
-              <w:spacing w:after="120" w:line="360" w:lineRule="auto"/>
-              <w:jc w:val="center"/>
-              <w:rPr>
-                <w:rFonts w:ascii="Arial" w:hAnsi="Arial" w:cs="Arial"/>
-                <w:sz w:val="24"/>
-                <w:szCs w:val="24"/>
-              </w:rPr>
-            </w:pPr>
-          </w:p>
-        </w:tc>
+      </w:tr>
+      <w:tr>
+        <w:trPr>
+          <w:trHeight w:val="510"/>
+          <w:jc w:val="center"/>
+        </w:trPr>
         <w:tc>
           <w:tcPr>
             <w:tcW w:w="1415" w:type="dxa"/>
@@ -5687,19 +5416,22 @@
           </w:tcPr>
           <w:p>
             <w:pPr>
-              <w:spacing w:after="120" w:line="360" w:lineRule="auto"/>
               <w:jc w:val="center"/>
               <w:rPr>
                 <w:rFonts w:ascii="Arial" w:hAnsi="Arial" w:cs="Arial"/>
-                <w:sz w:val="24"/>
-                <w:szCs w:val="24"/>
               </w:rPr>
             </w:pPr>
+            <w:r>
+              <w:rPr>
+                <w:rFonts w:ascii="Arial" w:hAnsi="Arial" w:cs="Arial"/>
+              </w:rPr>
+              <w:t>24/02</w:t>
+            </w:r>
           </w:p>
         </w:tc>
         <w:tc>
           <w:tcPr>
-            <w:tcW w:w="1579" w:type="dxa"/>
+            <w:tcW w:w="6097" w:type="dxa"/>
             <w:tcBorders>
               <w:top w:val="nil"/>
               <w:left w:val="nil"/>
@@ -5711,145 +5443,25 @@
           </w:tcPr>
           <w:p>
             <w:pPr>
-              <w:spacing w:after="120" w:line="360" w:lineRule="auto"/>
               <w:jc w:val="center"/>
               <w:rPr>
                 <w:rFonts w:ascii="Arial" w:hAnsi="Arial" w:cs="Arial"/>
-                <w:sz w:val="24"/>
-                <w:szCs w:val="24"/>
               </w:rPr>
             </w:pPr>
+            <w:r>
+              <w:rPr>
+                <w:rFonts w:ascii="Arial" w:hAnsi="Arial" w:cs="Arial"/>
+              </w:rPr>
+              <w:t>Funcionamento das arquiteturas</w:t>
+            </w:r>
           </w:p>
         </w:tc>
       </w:tr>
       <w:tr>
         <w:trPr>
-          <w:trHeight w:val="510"/>
+          <w:trHeight w:val="255"/>
           <w:jc w:val="center"/>
         </w:trPr>
-        <w:tc>
-          <w:tcPr>
-            <w:tcW w:w="1890" w:type="dxa"/>
-            <w:tcBorders>
-              <w:top w:val="nil"/>
-              <w:left w:val="single" w:sz="4" w:space="0" w:color="auto"/>
-              <w:bottom w:val="single" w:sz="4" w:space="0" w:color="auto"/>
-              <w:right w:val="single" w:sz="4" w:space="0" w:color="auto"/>
-            </w:tcBorders>
-          </w:tcPr>
-          <w:p>
-            <w:pPr>
-              <w:spacing w:after="120" w:line="360" w:lineRule="auto"/>
-              <w:jc w:val="center"/>
-              <w:rPr>
-                <w:rFonts w:ascii="Arial" w:hAnsi="Arial" w:cs="Arial"/>
-                <w:sz w:val="24"/>
-                <w:szCs w:val="24"/>
-                <w:lang w:val="en-US"/>
-              </w:rPr>
-            </w:pPr>
-            <w:proofErr w:type="gramStart"/>
-            <w:r>
-              <w:rPr>
-                <w:rFonts w:ascii="Arial" w:hAnsi="Arial" w:cs="Arial"/>
-                <w:sz w:val="24"/>
-                <w:szCs w:val="24"/>
-              </w:rPr>
-              <w:t>Implementação</w:t>
-            </w:r>
-            <w:proofErr w:type="gramEnd"/>
-            <w:r>
-              <w:rPr>
-                <w:rFonts w:ascii="Arial" w:hAnsi="Arial" w:cs="Arial"/>
-                <w:sz w:val="24"/>
-                <w:szCs w:val="24"/>
-              </w:rPr>
-              <w:t xml:space="preserve"> de serviços</w:t>
-            </w:r>
-          </w:p>
-        </w:tc>
-        <w:tc>
-          <w:tcPr>
-            <w:tcW w:w="1221" w:type="dxa"/>
-            <w:tcBorders>
-              <w:top w:val="nil"/>
-              <w:left w:val="single" w:sz="4" w:space="0" w:color="auto"/>
-              <w:bottom w:val="single" w:sz="4" w:space="0" w:color="auto"/>
-              <w:right w:val="single" w:sz="4" w:space="0" w:color="auto"/>
-            </w:tcBorders>
-          </w:tcPr>
-          <w:p>
-            <w:pPr>
-              <w:spacing w:after="120" w:line="360" w:lineRule="auto"/>
-              <w:jc w:val="center"/>
-              <w:rPr>
-                <w:rFonts w:ascii="Arial" w:hAnsi="Arial" w:cs="Arial"/>
-                <w:sz w:val="24"/>
-                <w:szCs w:val="24"/>
-              </w:rPr>
-            </w:pPr>
-          </w:p>
-        </w:tc>
-        <w:tc>
-          <w:tcPr>
-            <w:tcW w:w="1294" w:type="dxa"/>
-            <w:tcBorders>
-              <w:top w:val="nil"/>
-              <w:left w:val="single" w:sz="4" w:space="0" w:color="auto"/>
-              <w:bottom w:val="single" w:sz="4" w:space="0" w:color="auto"/>
-              <w:right w:val="single" w:sz="4" w:space="0" w:color="auto"/>
-            </w:tcBorders>
-          </w:tcPr>
-          <w:p>
-            <w:pPr>
-              <w:spacing w:after="120" w:line="360" w:lineRule="auto"/>
-              <w:jc w:val="center"/>
-              <w:rPr>
-                <w:rFonts w:ascii="Arial" w:hAnsi="Arial" w:cs="Arial"/>
-                <w:sz w:val="24"/>
-                <w:szCs w:val="24"/>
-              </w:rPr>
-            </w:pPr>
-            <w:r>
-              <w:rPr>
-                <w:rFonts w:ascii="Arial" w:hAnsi="Arial" w:cs="Arial"/>
-                <w:sz w:val="24"/>
-                <w:szCs w:val="24"/>
-              </w:rPr>
-              <w:t>X</w:t>
-            </w:r>
-          </w:p>
-        </w:tc>
-        <w:tc>
-          <w:tcPr>
-            <w:tcW w:w="1245" w:type="dxa"/>
-            <w:tcBorders>
-              <w:top w:val="nil"/>
-              <w:left w:val="single" w:sz="4" w:space="0" w:color="auto"/>
-              <w:bottom w:val="single" w:sz="4" w:space="0" w:color="auto"/>
-              <w:right w:val="single" w:sz="4" w:space="0" w:color="auto"/>
-            </w:tcBorders>
-          </w:tcPr>
-          <w:p>
-            <w:pPr>
-              <w:spacing w:after="120" w:line="360" w:lineRule="auto"/>
-              <w:jc w:val="center"/>
-              <w:rPr>
-                <w:rFonts w:ascii="Arial" w:hAnsi="Arial" w:cs="Arial"/>
-                <w:sz w:val="24"/>
-                <w:szCs w:val="24"/>
-              </w:rPr>
-            </w:pPr>
-            <w:r>
-              <w:rPr>
-                <w:rFonts w:ascii="Arial" w:hAnsi="Arial" w:cs="Arial"/>
-                <w:sz w:val="24"/>
-                <w:szCs w:val="24"/>
-              </w:rPr>
-              <w:t>X</w:t>
-            </w:r>
-          </w:p>
-        </w:tc>
         <w:tc>
           <w:tcPr>
             <w:tcW w:w="1415" w:type="dxa"/>
@@ -5865,27 +5477,24 @@
           </w:tcPr>
           <w:p>
             <w:pPr>
-              <w:spacing w:after="120" w:line="360" w:lineRule="auto"/>
               <w:jc w:val="center"/>
               <w:rPr>
                 <w:rFonts w:ascii="Arial" w:hAnsi="Arial" w:cs="Arial"/>
-                <w:sz w:val="24"/>
-                <w:szCs w:val="24"/>
+                <w:b/>
               </w:rPr>
             </w:pPr>
             <w:r>
               <w:rPr>
                 <w:rFonts w:ascii="Arial" w:hAnsi="Arial" w:cs="Arial"/>
-                <w:sz w:val="24"/>
-                <w:szCs w:val="24"/>
-              </w:rPr>
-              <w:t>X</w:t>
+                <w:b/>
+              </w:rPr>
+              <w:t>Março</w:t>
             </w:r>
           </w:p>
         </w:tc>
         <w:tc>
           <w:tcPr>
-            <w:tcW w:w="1579" w:type="dxa"/>
+            <w:tcW w:w="6097" w:type="dxa"/>
             <w:tcBorders>
               <w:top w:val="nil"/>
               <w:left w:val="nil"/>
@@ -5897,136 +5506,26 @@
           </w:tcPr>
           <w:p>
             <w:pPr>
-              <w:spacing w:after="120" w:line="360" w:lineRule="auto"/>
               <w:jc w:val="center"/>
               <w:rPr>
                 <w:rFonts w:ascii="Arial" w:hAnsi="Arial" w:cs="Arial"/>
-                <w:sz w:val="24"/>
-                <w:szCs w:val="24"/>
               </w:rPr>
             </w:pPr>
+            <w:r>
+              <w:rPr>
+                <w:rFonts w:ascii="Arial" w:hAnsi="Arial" w:cs="Arial"/>
+                <w:b/>
+              </w:rPr>
+              <w:t>Atividades</w:t>
+            </w:r>
           </w:p>
         </w:tc>
       </w:tr>
       <w:tr>
         <w:trPr>
-          <w:trHeight w:val="510"/>
+          <w:trHeight w:val="464"/>
           <w:jc w:val="center"/>
         </w:trPr>
-        <w:tc>
-          <w:tcPr>
-            <w:tcW w:w="1890" w:type="dxa"/>
-            <w:tcBorders>
-              <w:top w:val="nil"/>
-              <w:left w:val="single" w:sz="4" w:space="0" w:color="auto"/>
-              <w:bottom w:val="single" w:sz="4" w:space="0" w:color="auto"/>
-              <w:right w:val="single" w:sz="4" w:space="0" w:color="auto"/>
-            </w:tcBorders>
-          </w:tcPr>
-          <w:p>
-            <w:pPr>
-              <w:spacing w:after="120" w:line="360" w:lineRule="auto"/>
-              <w:jc w:val="center"/>
-              <w:rPr>
-                <w:rFonts w:ascii="Arial" w:hAnsi="Arial" w:cs="Arial"/>
-                <w:sz w:val="24"/>
-                <w:szCs w:val="24"/>
-              </w:rPr>
-            </w:pPr>
-            <w:r>
-              <w:rPr>
-                <w:rFonts w:ascii="Arial" w:hAnsi="Arial" w:cs="Arial"/>
-                <w:sz w:val="24"/>
-                <w:szCs w:val="24"/>
-              </w:rPr>
-              <w:t xml:space="preserve">Validação </w:t>
-            </w:r>
-            <w:proofErr w:type="gramStart"/>
-            <w:r>
-              <w:rPr>
-                <w:rFonts w:ascii="Arial" w:hAnsi="Arial" w:cs="Arial"/>
-                <w:sz w:val="24"/>
-                <w:szCs w:val="24"/>
-              </w:rPr>
-              <w:t>dos interface</w:t>
-            </w:r>
-            <w:proofErr w:type="gramEnd"/>
-          </w:p>
-        </w:tc>
-        <w:tc>
-          <w:tcPr>
-            <w:tcW w:w="1221" w:type="dxa"/>
-            <w:tcBorders>
-              <w:top w:val="nil"/>
-              <w:left w:val="single" w:sz="4" w:space="0" w:color="auto"/>
-              <w:bottom w:val="single" w:sz="4" w:space="0" w:color="auto"/>
-              <w:right w:val="single" w:sz="4" w:space="0" w:color="auto"/>
-            </w:tcBorders>
-          </w:tcPr>
-          <w:p>
-            <w:pPr>
-              <w:spacing w:after="120" w:line="360" w:lineRule="auto"/>
-              <w:jc w:val="center"/>
-              <w:rPr>
-                <w:rFonts w:ascii="Arial" w:hAnsi="Arial" w:cs="Arial"/>
-                <w:sz w:val="24"/>
-                <w:szCs w:val="24"/>
-              </w:rPr>
-            </w:pPr>
-          </w:p>
-        </w:tc>
-        <w:tc>
-          <w:tcPr>
-            <w:tcW w:w="1294" w:type="dxa"/>
-            <w:tcBorders>
-              <w:top w:val="nil"/>
-              <w:left w:val="single" w:sz="4" w:space="0" w:color="auto"/>
-              <w:bottom w:val="single" w:sz="4" w:space="0" w:color="auto"/>
-              <w:right w:val="single" w:sz="4" w:space="0" w:color="auto"/>
-            </w:tcBorders>
-          </w:tcPr>
-          <w:p>
-            <w:pPr>
-              <w:spacing w:after="120" w:line="360" w:lineRule="auto"/>
-              <w:jc w:val="center"/>
-              <w:rPr>
-                <w:rFonts w:ascii="Arial" w:hAnsi="Arial" w:cs="Arial"/>
-                <w:sz w:val="24"/>
-                <w:szCs w:val="24"/>
-              </w:rPr>
-            </w:pPr>
-          </w:p>
-        </w:tc>
-        <w:tc>
-          <w:tcPr>
-            <w:tcW w:w="1245" w:type="dxa"/>
-            <w:tcBorders>
-              <w:top w:val="nil"/>
-              <w:left w:val="single" w:sz="4" w:space="0" w:color="auto"/>
-              <w:bottom w:val="single" w:sz="4" w:space="0" w:color="auto"/>
-              <w:right w:val="single" w:sz="4" w:space="0" w:color="auto"/>
-            </w:tcBorders>
-          </w:tcPr>
-          <w:p>
-            <w:pPr>
-              <w:spacing w:after="120" w:line="360" w:lineRule="auto"/>
-              <w:jc w:val="center"/>
-              <w:rPr>
-                <w:rFonts w:ascii="Arial" w:hAnsi="Arial" w:cs="Arial"/>
-                <w:sz w:val="24"/>
-                <w:szCs w:val="24"/>
-              </w:rPr>
-            </w:pPr>
-            <w:r>
-              <w:rPr>
-                <w:rFonts w:ascii="Arial" w:hAnsi="Arial" w:cs="Arial"/>
-                <w:sz w:val="24"/>
-                <w:szCs w:val="24"/>
-              </w:rPr>
-              <w:t>X</w:t>
-            </w:r>
-          </w:p>
-        </w:tc>
         <w:tc>
           <w:tcPr>
             <w:tcW w:w="1415" w:type="dxa"/>
@@ -6042,27 +5541,23 @@
           </w:tcPr>
           <w:p>
             <w:pPr>
-              <w:spacing w:after="120" w:line="360" w:lineRule="auto"/>
               <w:jc w:val="center"/>
               <w:rPr>
                 <w:rFonts w:ascii="Arial" w:hAnsi="Arial" w:cs="Arial"/>
-                <w:sz w:val="24"/>
-                <w:szCs w:val="24"/>
+                <w:b/>
               </w:rPr>
             </w:pPr>
             <w:r>
               <w:rPr>
                 <w:rFonts w:ascii="Arial" w:hAnsi="Arial" w:cs="Arial"/>
-                <w:sz w:val="24"/>
-                <w:szCs w:val="24"/>
-              </w:rPr>
-              <w:t>X</w:t>
+              </w:rPr>
+              <w:t>01/03</w:t>
             </w:r>
           </w:p>
         </w:tc>
         <w:tc>
           <w:tcPr>
-            <w:tcW w:w="1579" w:type="dxa"/>
+            <w:tcW w:w="6097" w:type="dxa"/>
             <w:tcBorders>
               <w:top w:val="nil"/>
               <w:left w:val="nil"/>
@@ -6074,136 +5569,61 @@
           </w:tcPr>
           <w:p>
             <w:pPr>
-              <w:spacing w:after="120" w:line="360" w:lineRule="auto"/>
               <w:jc w:val="center"/>
               <w:rPr>
                 <w:rFonts w:ascii="Arial" w:hAnsi="Arial" w:cs="Arial"/>
-                <w:sz w:val="24"/>
-                <w:szCs w:val="24"/>
+                <w:b/>
               </w:rPr>
             </w:pPr>
             <w:r>
               <w:rPr>
                 <w:rFonts w:ascii="Arial" w:hAnsi="Arial" w:cs="Arial"/>
-                <w:sz w:val="24"/>
-                <w:szCs w:val="24"/>
-              </w:rPr>
-              <w:t>X</w:t>
+              </w:rPr>
+              <w:t>Analise comparativa</w:t>
             </w:r>
           </w:p>
         </w:tc>
       </w:tr>
       <w:tr>
         <w:trPr>
-          <w:trHeight w:val="255"/>
+          <w:trHeight w:val="510"/>
           <w:jc w:val="center"/>
         </w:trPr>
         <w:tc>
           <w:tcPr>
-            <w:tcW w:w="1890" w:type="dxa"/>
+            <w:tcW w:w="7512" w:type="dxa"/>
+            <w:gridSpan w:val="2"/>
             <w:tcBorders>
               <w:top w:val="nil"/>
               <w:left w:val="single" w:sz="4" w:space="0" w:color="auto"/>
               <w:bottom w:val="single" w:sz="4" w:space="0" w:color="auto"/>
               <w:right w:val="single" w:sz="4" w:space="0" w:color="auto"/>
             </w:tcBorders>
+            <w:shd w:val="clear" w:color="auto" w:fill="auto"/>
+            <w:vAlign w:val="center"/>
           </w:tcPr>
           <w:p>
             <w:pPr>
-              <w:spacing w:after="120" w:line="360" w:lineRule="auto"/>
               <w:jc w:val="center"/>
               <w:rPr>
                 <w:rFonts w:ascii="Arial" w:hAnsi="Arial" w:cs="Arial"/>
-                <w:sz w:val="24"/>
-                <w:szCs w:val="24"/>
               </w:rPr>
             </w:pPr>
             <w:r>
               <w:rPr>
                 <w:rFonts w:ascii="Arial" w:hAnsi="Arial" w:cs="Arial"/>
-                <w:sz w:val="24"/>
-                <w:szCs w:val="24"/>
-              </w:rPr>
-              <w:t>Correção e melhorias dos serviços</w:t>
+                <w:b/>
+              </w:rPr>
+              <w:t>Proposição de uma arquitetura</w:t>
             </w:r>
           </w:p>
         </w:tc>
-        <w:tc>
-          <w:tcPr>
-            <w:tcW w:w="1221" w:type="dxa"/>
-            <w:tcBorders>
-              <w:top w:val="nil"/>
-              <w:left w:val="single" w:sz="4" w:space="0" w:color="auto"/>
-              <w:bottom w:val="single" w:sz="4" w:space="0" w:color="auto"/>
-              <w:right w:val="single" w:sz="4" w:space="0" w:color="auto"/>
-            </w:tcBorders>
-          </w:tcPr>
-          <w:p>
-            <w:pPr>
-              <w:spacing w:after="120" w:line="360" w:lineRule="auto"/>
-              <w:jc w:val="center"/>
-              <w:rPr>
-                <w:rFonts w:ascii="Arial" w:hAnsi="Arial" w:cs="Arial"/>
-                <w:b/>
-                <w:sz w:val="24"/>
-                <w:szCs w:val="24"/>
-              </w:rPr>
-            </w:pPr>
-          </w:p>
-        </w:tc>
-        <w:tc>
-          <w:tcPr>
-            <w:tcW w:w="1294" w:type="dxa"/>
-            <w:tcBorders>
-              <w:top w:val="nil"/>
-              <w:left w:val="single" w:sz="4" w:space="0" w:color="auto"/>
-              <w:bottom w:val="single" w:sz="4" w:space="0" w:color="auto"/>
-              <w:right w:val="single" w:sz="4" w:space="0" w:color="auto"/>
-            </w:tcBorders>
-          </w:tcPr>
-          <w:p>
-            <w:pPr>
-              <w:spacing w:after="120" w:line="360" w:lineRule="auto"/>
-              <w:jc w:val="center"/>
-              <w:rPr>
-                <w:rFonts w:ascii="Arial" w:hAnsi="Arial" w:cs="Arial"/>
-                <w:b/>
-                <w:sz w:val="24"/>
-                <w:szCs w:val="24"/>
-              </w:rPr>
-            </w:pPr>
-          </w:p>
-        </w:tc>
-        <w:tc>
-          <w:tcPr>
-            <w:tcW w:w="1245" w:type="dxa"/>
-            <w:tcBorders>
-              <w:top w:val="nil"/>
-              <w:left w:val="single" w:sz="4" w:space="0" w:color="auto"/>
-              <w:bottom w:val="single" w:sz="4" w:space="0" w:color="auto"/>
-              <w:right w:val="single" w:sz="4" w:space="0" w:color="auto"/>
-            </w:tcBorders>
-          </w:tcPr>
-          <w:p>
-            <w:pPr>
-              <w:spacing w:after="120" w:line="360" w:lineRule="auto"/>
-              <w:jc w:val="center"/>
-              <w:rPr>
-                <w:rFonts w:ascii="Arial" w:hAnsi="Arial" w:cs="Arial"/>
-                <w:sz w:val="24"/>
-                <w:szCs w:val="24"/>
-              </w:rPr>
-            </w:pPr>
-            <w:r>
-              <w:rPr>
-                <w:rFonts w:ascii="Arial" w:hAnsi="Arial" w:cs="Arial"/>
-                <w:sz w:val="24"/>
-                <w:szCs w:val="24"/>
-              </w:rPr>
-              <w:t>X</w:t>
-            </w:r>
-          </w:p>
-        </w:tc>
+      </w:tr>
+      <w:tr>
+        <w:trPr>
+          <w:trHeight w:val="510"/>
+          <w:jc w:val="center"/>
+        </w:trPr>
         <w:tc>
           <w:tcPr>
             <w:tcW w:w="1415" w:type="dxa"/>
@@ -6214,32 +5634,32 @@
               <w:right w:val="single" w:sz="4" w:space="0" w:color="auto"/>
             </w:tcBorders>
             <w:shd w:val="clear" w:color="auto" w:fill="auto"/>
-            <w:noWrap/>
             <w:vAlign w:val="center"/>
           </w:tcPr>
           <w:p>
             <w:pPr>
-              <w:spacing w:after="120" w:line="360" w:lineRule="auto"/>
               <w:jc w:val="center"/>
               <w:rPr>
                 <w:rFonts w:ascii="Arial" w:hAnsi="Arial" w:cs="Arial"/>
-                <w:sz w:val="24"/>
-                <w:szCs w:val="24"/>
               </w:rPr>
             </w:pPr>
             <w:r>
               <w:rPr>
                 <w:rFonts w:ascii="Arial" w:hAnsi="Arial" w:cs="Arial"/>
-                <w:sz w:val="24"/>
-                <w:szCs w:val="24"/>
-              </w:rPr>
-              <w:t>X</w:t>
+              </w:rPr>
+              <w:t>11</w:t>
+            </w:r>
+            <w:r>
+              <w:rPr>
+                <w:rFonts w:ascii="Arial" w:hAnsi="Arial" w:cs="Arial"/>
+              </w:rPr>
+              <w:t>/03</w:t>
             </w:r>
           </w:p>
         </w:tc>
         <w:tc>
           <w:tcPr>
-            <w:tcW w:w="1579" w:type="dxa"/>
+            <w:tcW w:w="6097" w:type="dxa"/>
             <w:tcBorders>
               <w:top w:val="nil"/>
               <w:left w:val="nil"/>
@@ -6251,21 +5671,16 @@
           </w:tcPr>
           <w:p>
             <w:pPr>
-              <w:spacing w:after="120" w:line="360" w:lineRule="auto"/>
               <w:jc w:val="center"/>
               <w:rPr>
                 <w:rFonts w:ascii="Arial" w:hAnsi="Arial" w:cs="Arial"/>
-                <w:sz w:val="24"/>
-                <w:szCs w:val="24"/>
               </w:rPr>
             </w:pPr>
             <w:r>
               <w:rPr>
                 <w:rFonts w:ascii="Arial" w:hAnsi="Arial" w:cs="Arial"/>
-                <w:sz w:val="24"/>
-                <w:szCs w:val="24"/>
-              </w:rPr>
-              <w:t>X</w:t>
+              </w:rPr>
+              <w:t>Levantar serviços do sistema “Busca de Serviços”</w:t>
             </w:r>
           </w:p>
         </w:tc>
@@ -6277,102 +5692,6 @@
         </w:trPr>
         <w:tc>
           <w:tcPr>
-            <w:tcW w:w="1890" w:type="dxa"/>
-            <w:tcBorders>
-              <w:top w:val="nil"/>
-              <w:left w:val="single" w:sz="4" w:space="0" w:color="auto"/>
-              <w:bottom w:val="single" w:sz="4" w:space="0" w:color="auto"/>
-              <w:right w:val="single" w:sz="4" w:space="0" w:color="auto"/>
-            </w:tcBorders>
-          </w:tcPr>
-          <w:p>
-            <w:pPr>
-              <w:spacing w:after="120" w:line="360" w:lineRule="auto"/>
-              <w:jc w:val="center"/>
-              <w:rPr>
-                <w:rFonts w:ascii="Arial" w:hAnsi="Arial" w:cs="Arial"/>
-                <w:sz w:val="24"/>
-                <w:szCs w:val="24"/>
-              </w:rPr>
-            </w:pPr>
-            <w:r>
-              <w:rPr>
-                <w:rFonts w:ascii="Arial" w:hAnsi="Arial" w:cs="Arial"/>
-                <w:sz w:val="24"/>
-                <w:szCs w:val="24"/>
-              </w:rPr>
-              <w:t>Entrega do relatório final</w:t>
-            </w:r>
-          </w:p>
-        </w:tc>
-        <w:tc>
-          <w:tcPr>
-            <w:tcW w:w="1221" w:type="dxa"/>
-            <w:tcBorders>
-              <w:top w:val="nil"/>
-              <w:left w:val="single" w:sz="4" w:space="0" w:color="auto"/>
-              <w:bottom w:val="single" w:sz="4" w:space="0" w:color="auto"/>
-              <w:right w:val="single" w:sz="4" w:space="0" w:color="auto"/>
-            </w:tcBorders>
-          </w:tcPr>
-          <w:p>
-            <w:pPr>
-              <w:spacing w:after="120" w:line="360" w:lineRule="auto"/>
-              <w:jc w:val="center"/>
-              <w:rPr>
-                <w:rFonts w:ascii="Arial" w:hAnsi="Arial" w:cs="Arial"/>
-                <w:sz w:val="24"/>
-                <w:szCs w:val="24"/>
-              </w:rPr>
-            </w:pPr>
-          </w:p>
-        </w:tc>
-        <w:tc>
-          <w:tcPr>
-            <w:tcW w:w="1294" w:type="dxa"/>
-            <w:tcBorders>
-              <w:top w:val="nil"/>
-              <w:left w:val="single" w:sz="4" w:space="0" w:color="auto"/>
-              <w:bottom w:val="single" w:sz="4" w:space="0" w:color="auto"/>
-              <w:right w:val="single" w:sz="4" w:space="0" w:color="auto"/>
-            </w:tcBorders>
-          </w:tcPr>
-          <w:p>
-            <w:pPr>
-              <w:spacing w:after="120" w:line="360" w:lineRule="auto"/>
-              <w:jc w:val="center"/>
-              <w:rPr>
-                <w:rFonts w:ascii="Arial" w:hAnsi="Arial" w:cs="Arial"/>
-                <w:sz w:val="24"/>
-                <w:szCs w:val="24"/>
-              </w:rPr>
-            </w:pPr>
-          </w:p>
-        </w:tc>
-        <w:tc>
-          <w:tcPr>
-            <w:tcW w:w="1245" w:type="dxa"/>
-            <w:tcBorders>
-              <w:top w:val="nil"/>
-              <w:left w:val="single" w:sz="4" w:space="0" w:color="auto"/>
-              <w:bottom w:val="single" w:sz="4" w:space="0" w:color="auto"/>
-              <w:right w:val="single" w:sz="4" w:space="0" w:color="auto"/>
-            </w:tcBorders>
-          </w:tcPr>
-          <w:p>
-            <w:pPr>
-              <w:spacing w:after="120" w:line="360" w:lineRule="auto"/>
-              <w:jc w:val="center"/>
-              <w:rPr>
-                <w:rFonts w:ascii="Arial" w:hAnsi="Arial" w:cs="Arial"/>
-                <w:sz w:val="24"/>
-                <w:szCs w:val="24"/>
-              </w:rPr>
-            </w:pPr>
-          </w:p>
-        </w:tc>
-        <w:tc>
-          <w:tcPr>
             <w:tcW w:w="1415" w:type="dxa"/>
             <w:tcBorders>
               <w:top w:val="nil"/>
@@ -6381,24 +5700,32 @@
               <w:right w:val="single" w:sz="4" w:space="0" w:color="auto"/>
             </w:tcBorders>
             <w:shd w:val="clear" w:color="auto" w:fill="auto"/>
-            <w:noWrap/>
             <w:vAlign w:val="center"/>
           </w:tcPr>
           <w:p>
             <w:pPr>
-              <w:spacing w:after="120" w:line="360" w:lineRule="auto"/>
               <w:jc w:val="center"/>
               <w:rPr>
                 <w:rFonts w:ascii="Arial" w:hAnsi="Arial" w:cs="Arial"/>
-                <w:sz w:val="24"/>
-                <w:szCs w:val="24"/>
               </w:rPr>
             </w:pPr>
+            <w:r>
+              <w:rPr>
+                <w:rFonts w:ascii="Arial" w:hAnsi="Arial" w:cs="Arial"/>
+              </w:rPr>
+              <w:t>18</w:t>
+            </w:r>
+            <w:r>
+              <w:rPr>
+                <w:rFonts w:ascii="Arial" w:hAnsi="Arial" w:cs="Arial"/>
+              </w:rPr>
+              <w:t>/03</w:t>
+            </w:r>
           </w:p>
         </w:tc>
         <w:tc>
           <w:tcPr>
-            <w:tcW w:w="1579" w:type="dxa"/>
+            <w:tcW w:w="6097" w:type="dxa"/>
             <w:tcBorders>
               <w:top w:val="nil"/>
               <w:left w:val="nil"/>
@@ -6410,21 +5737,992 @@
           </w:tcPr>
           <w:p>
             <w:pPr>
-              <w:spacing w:after="120" w:line="360" w:lineRule="auto"/>
               <w:jc w:val="center"/>
               <w:rPr>
                 <w:rFonts w:ascii="Arial" w:hAnsi="Arial" w:cs="Arial"/>
-                <w:sz w:val="24"/>
-                <w:szCs w:val="24"/>
               </w:rPr>
             </w:pPr>
             <w:r>
               <w:rPr>
                 <w:rFonts w:ascii="Arial" w:hAnsi="Arial" w:cs="Arial"/>
-                <w:sz w:val="24"/>
-                <w:szCs w:val="24"/>
-              </w:rPr>
-              <w:t>X</w:t>
+              </w:rPr>
+              <w:t>Propor arquitetura de Web Service</w:t>
+            </w:r>
+          </w:p>
+        </w:tc>
+      </w:tr>
+      <w:tr>
+        <w:trPr>
+          <w:trHeight w:val="510"/>
+          <w:jc w:val="center"/>
+        </w:trPr>
+        <w:tc>
+          <w:tcPr>
+            <w:tcW w:w="1415" w:type="dxa"/>
+            <w:tcBorders>
+              <w:top w:val="nil"/>
+              <w:left w:val="single" w:sz="4" w:space="0" w:color="auto"/>
+              <w:bottom w:val="single" w:sz="4" w:space="0" w:color="auto"/>
+              <w:right w:val="single" w:sz="4" w:space="0" w:color="auto"/>
+            </w:tcBorders>
+            <w:shd w:val="clear" w:color="auto" w:fill="auto"/>
+            <w:vAlign w:val="center"/>
+          </w:tcPr>
+          <w:p>
+            <w:pPr>
+              <w:jc w:val="center"/>
+              <w:rPr>
+                <w:rFonts w:ascii="Arial" w:hAnsi="Arial" w:cs="Arial"/>
+              </w:rPr>
+            </w:pPr>
+            <w:r>
+              <w:rPr>
+                <w:rFonts w:ascii="Arial" w:hAnsi="Arial" w:cs="Arial"/>
+              </w:rPr>
+              <w:t>25</w:t>
+            </w:r>
+            <w:r>
+              <w:rPr>
+                <w:rFonts w:ascii="Arial" w:hAnsi="Arial" w:cs="Arial"/>
+              </w:rPr>
+              <w:t>/03</w:t>
+            </w:r>
+          </w:p>
+        </w:tc>
+        <w:tc>
+          <w:tcPr>
+            <w:tcW w:w="6097" w:type="dxa"/>
+            <w:tcBorders>
+              <w:top w:val="nil"/>
+              <w:left w:val="nil"/>
+              <w:bottom w:val="single" w:sz="4" w:space="0" w:color="auto"/>
+              <w:right w:val="single" w:sz="4" w:space="0" w:color="auto"/>
+            </w:tcBorders>
+            <w:shd w:val="clear" w:color="auto" w:fill="auto"/>
+            <w:vAlign w:val="center"/>
+          </w:tcPr>
+          <w:p>
+            <w:pPr>
+              <w:jc w:val="center"/>
+              <w:rPr>
+                <w:rFonts w:ascii="Arial" w:hAnsi="Arial" w:cs="Arial"/>
+              </w:rPr>
+            </w:pPr>
+            <w:r>
+              <w:rPr>
+                <w:rFonts w:ascii="Arial" w:hAnsi="Arial" w:cs="Arial"/>
+              </w:rPr>
+              <w:t>Validar arquitetura</w:t>
+            </w:r>
+          </w:p>
+        </w:tc>
+      </w:tr>
+      <w:tr>
+        <w:trPr>
+          <w:trHeight w:val="510"/>
+          <w:jc w:val="center"/>
+        </w:trPr>
+        <w:tc>
+          <w:tcPr>
+            <w:tcW w:w="7512" w:type="dxa"/>
+            <w:gridSpan w:val="2"/>
+            <w:tcBorders>
+              <w:top w:val="nil"/>
+              <w:left w:val="single" w:sz="4" w:space="0" w:color="auto"/>
+              <w:bottom w:val="single" w:sz="4" w:space="0" w:color="auto"/>
+              <w:right w:val="single" w:sz="4" w:space="0" w:color="auto"/>
+            </w:tcBorders>
+            <w:shd w:val="clear" w:color="auto" w:fill="auto"/>
+            <w:vAlign w:val="center"/>
+          </w:tcPr>
+          <w:p>
+            <w:pPr>
+              <w:jc w:val="center"/>
+              <w:rPr>
+                <w:rFonts w:ascii="Arial" w:hAnsi="Arial" w:cs="Arial"/>
+              </w:rPr>
+            </w:pPr>
+            <w:r>
+              <w:rPr>
+                <w:rFonts w:ascii="Arial" w:hAnsi="Arial" w:cs="Arial"/>
+                <w:b/>
+              </w:rPr>
+              <w:t>Implementação de serviços</w:t>
+            </w:r>
+          </w:p>
+        </w:tc>
+      </w:tr>
+      <w:tr>
+        <w:trPr>
+          <w:trHeight w:val="510"/>
+          <w:jc w:val="center"/>
+        </w:trPr>
+        <w:tc>
+          <w:tcPr>
+            <w:tcW w:w="1415" w:type="dxa"/>
+            <w:tcBorders>
+              <w:top w:val="nil"/>
+              <w:left w:val="single" w:sz="4" w:space="0" w:color="auto"/>
+              <w:bottom w:val="single" w:sz="4" w:space="0" w:color="auto"/>
+              <w:right w:val="single" w:sz="4" w:space="0" w:color="auto"/>
+            </w:tcBorders>
+            <w:shd w:val="clear" w:color="auto" w:fill="auto"/>
+            <w:vAlign w:val="center"/>
+          </w:tcPr>
+          <w:p>
+            <w:pPr>
+              <w:jc w:val="center"/>
+              <w:rPr>
+                <w:rFonts w:ascii="Arial" w:hAnsi="Arial" w:cs="Arial"/>
+              </w:rPr>
+            </w:pPr>
+            <w:r>
+              <w:rPr>
+                <w:rFonts w:ascii="Arial" w:hAnsi="Arial" w:cs="Arial"/>
+              </w:rPr>
+              <w:t>27</w:t>
+            </w:r>
+            <w:r>
+              <w:rPr>
+                <w:rFonts w:ascii="Arial" w:hAnsi="Arial" w:cs="Arial"/>
+              </w:rPr>
+              <w:t>/03</w:t>
+            </w:r>
+          </w:p>
+        </w:tc>
+        <w:tc>
+          <w:tcPr>
+            <w:tcW w:w="6097" w:type="dxa"/>
+            <w:tcBorders>
+              <w:top w:val="nil"/>
+              <w:left w:val="nil"/>
+              <w:bottom w:val="single" w:sz="4" w:space="0" w:color="auto"/>
+              <w:right w:val="single" w:sz="4" w:space="0" w:color="auto"/>
+            </w:tcBorders>
+            <w:shd w:val="clear" w:color="auto" w:fill="auto"/>
+            <w:vAlign w:val="center"/>
+          </w:tcPr>
+          <w:p>
+            <w:pPr>
+              <w:jc w:val="center"/>
+              <w:rPr>
+                <w:rFonts w:ascii="Arial" w:hAnsi="Arial" w:cs="Arial"/>
+              </w:rPr>
+            </w:pPr>
+            <w:r>
+              <w:rPr>
+                <w:rFonts w:ascii="Arial" w:hAnsi="Arial" w:cs="Arial"/>
+              </w:rPr>
+              <w:t>Protocolo de troca de serviços</w:t>
+            </w:r>
+          </w:p>
+        </w:tc>
+      </w:tr>
+      <w:tr>
+        <w:trPr>
+          <w:trHeight w:val="510"/>
+          <w:jc w:val="center"/>
+        </w:trPr>
+        <w:tc>
+          <w:tcPr>
+            <w:tcW w:w="1415" w:type="dxa"/>
+            <w:tcBorders>
+              <w:top w:val="nil"/>
+              <w:left w:val="single" w:sz="4" w:space="0" w:color="auto"/>
+              <w:bottom w:val="single" w:sz="4" w:space="0" w:color="auto"/>
+              <w:right w:val="single" w:sz="4" w:space="0" w:color="auto"/>
+            </w:tcBorders>
+            <w:shd w:val="clear" w:color="auto" w:fill="auto"/>
+            <w:vAlign w:val="center"/>
+          </w:tcPr>
+          <w:p>
+            <w:pPr>
+              <w:jc w:val="center"/>
+              <w:rPr>
+                <w:rFonts w:ascii="Arial" w:hAnsi="Arial" w:cs="Arial"/>
+              </w:rPr>
+            </w:pPr>
+            <w:r>
+              <w:rPr>
+                <w:rFonts w:ascii="Arial" w:hAnsi="Arial" w:cs="Arial"/>
+              </w:rPr>
+              <w:t>29</w:t>
+            </w:r>
+            <w:r>
+              <w:rPr>
+                <w:rFonts w:ascii="Arial" w:hAnsi="Arial" w:cs="Arial"/>
+              </w:rPr>
+              <w:t>/03</w:t>
+            </w:r>
+          </w:p>
+        </w:tc>
+        <w:tc>
+          <w:tcPr>
+            <w:tcW w:w="6097" w:type="dxa"/>
+            <w:tcBorders>
+              <w:top w:val="nil"/>
+              <w:left w:val="nil"/>
+              <w:bottom w:val="single" w:sz="4" w:space="0" w:color="auto"/>
+              <w:right w:val="single" w:sz="4" w:space="0" w:color="auto"/>
+            </w:tcBorders>
+            <w:shd w:val="clear" w:color="auto" w:fill="auto"/>
+            <w:vAlign w:val="center"/>
+          </w:tcPr>
+          <w:p>
+            <w:pPr>
+              <w:jc w:val="center"/>
+              <w:rPr>
+                <w:rFonts w:ascii="Arial" w:hAnsi="Arial" w:cs="Arial"/>
+              </w:rPr>
+            </w:pPr>
+            <w:r>
+              <w:rPr>
+                <w:rFonts w:ascii="Arial" w:hAnsi="Arial" w:cs="Arial"/>
+              </w:rPr>
+              <w:t>Infraestrutura de registro</w:t>
+            </w:r>
+          </w:p>
+        </w:tc>
+      </w:tr>
+      <w:tr>
+        <w:trPr>
+          <w:trHeight w:val="309"/>
+          <w:jc w:val="center"/>
+        </w:trPr>
+        <w:tc>
+          <w:tcPr>
+            <w:tcW w:w="1415" w:type="dxa"/>
+            <w:tcBorders>
+              <w:top w:val="nil"/>
+              <w:left w:val="single" w:sz="4" w:space="0" w:color="auto"/>
+              <w:bottom w:val="single" w:sz="4" w:space="0" w:color="auto"/>
+              <w:right w:val="single" w:sz="4" w:space="0" w:color="auto"/>
+            </w:tcBorders>
+            <w:shd w:val="clear" w:color="auto" w:fill="auto"/>
+            <w:vAlign w:val="center"/>
+          </w:tcPr>
+          <w:p>
+            <w:pPr>
+              <w:jc w:val="center"/>
+              <w:rPr>
+                <w:rFonts w:ascii="Arial" w:hAnsi="Arial" w:cs="Arial"/>
+                <w:b/>
+              </w:rPr>
+            </w:pPr>
+            <w:r>
+              <w:rPr>
+                <w:rFonts w:ascii="Arial" w:hAnsi="Arial" w:cs="Arial"/>
+                <w:b/>
+              </w:rPr>
+              <w:t>Abril</w:t>
+            </w:r>
+          </w:p>
+        </w:tc>
+        <w:tc>
+          <w:tcPr>
+            <w:tcW w:w="6097" w:type="dxa"/>
+            <w:tcBorders>
+              <w:top w:val="nil"/>
+              <w:left w:val="nil"/>
+              <w:bottom w:val="single" w:sz="4" w:space="0" w:color="auto"/>
+              <w:right w:val="single" w:sz="4" w:space="0" w:color="auto"/>
+            </w:tcBorders>
+            <w:shd w:val="clear" w:color="auto" w:fill="auto"/>
+            <w:vAlign w:val="center"/>
+          </w:tcPr>
+          <w:p>
+            <w:pPr>
+              <w:jc w:val="center"/>
+              <w:rPr>
+                <w:rFonts w:ascii="Arial" w:hAnsi="Arial" w:cs="Arial"/>
+                <w:b/>
+              </w:rPr>
+            </w:pPr>
+            <w:r>
+              <w:rPr>
+                <w:rFonts w:ascii="Arial" w:hAnsi="Arial" w:cs="Arial"/>
+                <w:b/>
+              </w:rPr>
+              <w:t>Atividades</w:t>
+            </w:r>
+          </w:p>
+        </w:tc>
+      </w:tr>
+      <w:tr>
+        <w:trPr>
+          <w:trHeight w:val="510"/>
+          <w:jc w:val="center"/>
+        </w:trPr>
+        <w:tc>
+          <w:tcPr>
+            <w:tcW w:w="1415" w:type="dxa"/>
+            <w:tcBorders>
+              <w:top w:val="nil"/>
+              <w:left w:val="single" w:sz="4" w:space="0" w:color="auto"/>
+              <w:bottom w:val="single" w:sz="4" w:space="0" w:color="auto"/>
+              <w:right w:val="single" w:sz="4" w:space="0" w:color="auto"/>
+            </w:tcBorders>
+            <w:shd w:val="clear" w:color="auto" w:fill="auto"/>
+            <w:vAlign w:val="center"/>
+          </w:tcPr>
+          <w:p>
+            <w:pPr>
+              <w:jc w:val="center"/>
+              <w:rPr>
+                <w:rFonts w:ascii="Arial" w:hAnsi="Arial" w:cs="Arial"/>
+              </w:rPr>
+            </w:pPr>
+            <w:r>
+              <w:rPr>
+                <w:rFonts w:ascii="Arial" w:hAnsi="Arial" w:cs="Arial"/>
+              </w:rPr>
+              <w:t>01/04</w:t>
+            </w:r>
+          </w:p>
+        </w:tc>
+        <w:tc>
+          <w:tcPr>
+            <w:tcW w:w="6097" w:type="dxa"/>
+            <w:tcBorders>
+              <w:top w:val="nil"/>
+              <w:left w:val="nil"/>
+              <w:bottom w:val="single" w:sz="4" w:space="0" w:color="auto"/>
+              <w:right w:val="single" w:sz="4" w:space="0" w:color="auto"/>
+            </w:tcBorders>
+            <w:shd w:val="clear" w:color="auto" w:fill="auto"/>
+            <w:vAlign w:val="center"/>
+          </w:tcPr>
+          <w:p>
+            <w:pPr>
+              <w:jc w:val="center"/>
+              <w:rPr>
+                <w:rFonts w:ascii="Arial" w:hAnsi="Arial" w:cs="Arial"/>
+              </w:rPr>
+            </w:pPr>
+            <w:r>
+              <w:rPr>
+                <w:rFonts w:ascii="Arial" w:hAnsi="Arial" w:cs="Arial"/>
+              </w:rPr>
+              <w:t>Linguagem de definição do serviço</w:t>
+            </w:r>
+          </w:p>
+        </w:tc>
+      </w:tr>
+      <w:tr>
+        <w:trPr>
+          <w:trHeight w:val="510"/>
+          <w:jc w:val="center"/>
+        </w:trPr>
+        <w:tc>
+          <w:tcPr>
+            <w:tcW w:w="7512" w:type="dxa"/>
+            <w:gridSpan w:val="2"/>
+            <w:tcBorders>
+              <w:top w:val="nil"/>
+              <w:left w:val="single" w:sz="4" w:space="0" w:color="auto"/>
+              <w:bottom w:val="single" w:sz="4" w:space="0" w:color="auto"/>
+              <w:right w:val="single" w:sz="4" w:space="0" w:color="auto"/>
+            </w:tcBorders>
+            <w:shd w:val="clear" w:color="auto" w:fill="auto"/>
+            <w:vAlign w:val="center"/>
+          </w:tcPr>
+          <w:p>
+            <w:pPr>
+              <w:jc w:val="center"/>
+              <w:rPr>
+                <w:b/>
+              </w:rPr>
+            </w:pPr>
+            <w:r>
+              <w:rPr>
+                <w:rFonts w:ascii="Arial" w:hAnsi="Arial" w:cs="Arial"/>
+                <w:b/>
+              </w:rPr>
+              <w:lastRenderedPageBreak/>
+              <w:t>Correção e melhorias dos serviços</w:t>
+            </w:r>
+          </w:p>
+        </w:tc>
+      </w:tr>
+      <w:tr>
+        <w:trPr>
+          <w:trHeight w:val="510"/>
+          <w:jc w:val="center"/>
+        </w:trPr>
+        <w:tc>
+          <w:tcPr>
+            <w:tcW w:w="1415" w:type="dxa"/>
+            <w:tcBorders>
+              <w:top w:val="nil"/>
+              <w:left w:val="single" w:sz="4" w:space="0" w:color="auto"/>
+              <w:bottom w:val="single" w:sz="4" w:space="0" w:color="auto"/>
+              <w:right w:val="single" w:sz="4" w:space="0" w:color="auto"/>
+            </w:tcBorders>
+            <w:shd w:val="clear" w:color="auto" w:fill="auto"/>
+            <w:vAlign w:val="center"/>
+          </w:tcPr>
+          <w:p>
+            <w:pPr>
+              <w:jc w:val="center"/>
+              <w:rPr>
+                <w:rFonts w:ascii="Arial" w:hAnsi="Arial" w:cs="Arial"/>
+              </w:rPr>
+            </w:pPr>
+            <w:r>
+              <w:rPr>
+                <w:rFonts w:ascii="Arial" w:hAnsi="Arial" w:cs="Arial"/>
+              </w:rPr>
+              <w:t>02/04</w:t>
+            </w:r>
+          </w:p>
+        </w:tc>
+        <w:tc>
+          <w:tcPr>
+            <w:tcW w:w="6097" w:type="dxa"/>
+            <w:tcBorders>
+              <w:top w:val="nil"/>
+              <w:left w:val="nil"/>
+              <w:bottom w:val="single" w:sz="4" w:space="0" w:color="auto"/>
+              <w:right w:val="single" w:sz="4" w:space="0" w:color="auto"/>
+            </w:tcBorders>
+            <w:shd w:val="clear" w:color="auto" w:fill="auto"/>
+            <w:vAlign w:val="center"/>
+          </w:tcPr>
+          <w:p>
+            <w:pPr>
+              <w:jc w:val="center"/>
+              <w:rPr>
+                <w:rFonts w:ascii="Arial" w:hAnsi="Arial" w:cs="Arial"/>
+              </w:rPr>
+            </w:pPr>
+            <w:r>
+              <w:rPr>
+                <w:rFonts w:ascii="Arial" w:hAnsi="Arial" w:cs="Arial"/>
+              </w:rPr>
+              <w:t>Identificar Possíveis Falhas no Web Service</w:t>
+            </w:r>
+          </w:p>
+        </w:tc>
+      </w:tr>
+      <w:tr>
+        <w:trPr>
+          <w:trHeight w:val="510"/>
+          <w:jc w:val="center"/>
+        </w:trPr>
+        <w:tc>
+          <w:tcPr>
+            <w:tcW w:w="1415" w:type="dxa"/>
+            <w:tcBorders>
+              <w:top w:val="nil"/>
+              <w:left w:val="single" w:sz="4" w:space="0" w:color="auto"/>
+              <w:bottom w:val="single" w:sz="4" w:space="0" w:color="auto"/>
+              <w:right w:val="single" w:sz="4" w:space="0" w:color="auto"/>
+            </w:tcBorders>
+            <w:shd w:val="clear" w:color="auto" w:fill="auto"/>
+            <w:vAlign w:val="center"/>
+          </w:tcPr>
+          <w:p>
+            <w:pPr>
+              <w:jc w:val="center"/>
+              <w:rPr>
+                <w:rFonts w:ascii="Arial" w:hAnsi="Arial" w:cs="Arial"/>
+              </w:rPr>
+            </w:pPr>
+            <w:r>
+              <w:rPr>
+                <w:rFonts w:ascii="Arial" w:hAnsi="Arial" w:cs="Arial"/>
+              </w:rPr>
+              <w:t>07/04</w:t>
+            </w:r>
+          </w:p>
+        </w:tc>
+        <w:tc>
+          <w:tcPr>
+            <w:tcW w:w="6097" w:type="dxa"/>
+            <w:tcBorders>
+              <w:top w:val="nil"/>
+              <w:left w:val="nil"/>
+              <w:bottom w:val="single" w:sz="4" w:space="0" w:color="auto"/>
+              <w:right w:val="single" w:sz="4" w:space="0" w:color="auto"/>
+            </w:tcBorders>
+            <w:shd w:val="clear" w:color="auto" w:fill="auto"/>
+            <w:vAlign w:val="center"/>
+          </w:tcPr>
+          <w:p>
+            <w:pPr>
+              <w:jc w:val="center"/>
+              <w:rPr>
+                <w:rFonts w:ascii="Arial" w:hAnsi="Arial" w:cs="Arial"/>
+              </w:rPr>
+            </w:pPr>
+            <w:r>
+              <w:rPr>
+                <w:rFonts w:ascii="Arial" w:hAnsi="Arial" w:cs="Arial"/>
+              </w:rPr>
+              <w:t>Correção de possíveis falhas no Web Service</w:t>
+            </w:r>
+          </w:p>
+        </w:tc>
+      </w:tr>
+      <w:tr>
+        <w:trPr>
+          <w:trHeight w:val="278"/>
+          <w:jc w:val="center"/>
+        </w:trPr>
+        <w:tc>
+          <w:tcPr>
+            <w:tcW w:w="1415" w:type="dxa"/>
+            <w:tcBorders>
+              <w:top w:val="nil"/>
+              <w:left w:val="single" w:sz="4" w:space="0" w:color="auto"/>
+              <w:bottom w:val="single" w:sz="4" w:space="0" w:color="auto"/>
+              <w:right w:val="single" w:sz="4" w:space="0" w:color="auto"/>
+            </w:tcBorders>
+            <w:shd w:val="clear" w:color="auto" w:fill="auto"/>
+            <w:vAlign w:val="center"/>
+          </w:tcPr>
+          <w:p>
+            <w:pPr>
+              <w:jc w:val="center"/>
+              <w:rPr>
+                <w:rFonts w:ascii="Arial" w:hAnsi="Arial" w:cs="Arial"/>
+                <w:b/>
+              </w:rPr>
+            </w:pPr>
+            <w:r>
+              <w:rPr>
+                <w:rFonts w:ascii="Arial" w:hAnsi="Arial" w:cs="Arial"/>
+                <w:b/>
+              </w:rPr>
+              <w:t>Abril</w:t>
+            </w:r>
+          </w:p>
+        </w:tc>
+        <w:tc>
+          <w:tcPr>
+            <w:tcW w:w="6097" w:type="dxa"/>
+            <w:tcBorders>
+              <w:top w:val="nil"/>
+              <w:left w:val="nil"/>
+              <w:bottom w:val="single" w:sz="4" w:space="0" w:color="auto"/>
+              <w:right w:val="single" w:sz="4" w:space="0" w:color="auto"/>
+            </w:tcBorders>
+            <w:shd w:val="clear" w:color="auto" w:fill="auto"/>
+            <w:vAlign w:val="center"/>
+          </w:tcPr>
+          <w:p>
+            <w:pPr>
+              <w:jc w:val="center"/>
+              <w:rPr>
+                <w:rFonts w:ascii="Arial" w:hAnsi="Arial" w:cs="Arial"/>
+                <w:b/>
+              </w:rPr>
+            </w:pPr>
+            <w:r>
+              <w:rPr>
+                <w:rFonts w:ascii="Arial" w:hAnsi="Arial" w:cs="Arial"/>
+                <w:b/>
+              </w:rPr>
+              <w:t>Atividades</w:t>
+            </w:r>
+          </w:p>
+        </w:tc>
+      </w:tr>
+      <w:tr>
+        <w:trPr>
+          <w:trHeight w:val="510"/>
+          <w:jc w:val="center"/>
+        </w:trPr>
+        <w:tc>
+          <w:tcPr>
+            <w:tcW w:w="1415" w:type="dxa"/>
+            <w:tcBorders>
+              <w:top w:val="nil"/>
+              <w:left w:val="single" w:sz="4" w:space="0" w:color="auto"/>
+              <w:bottom w:val="single" w:sz="4" w:space="0" w:color="auto"/>
+              <w:right w:val="single" w:sz="4" w:space="0" w:color="auto"/>
+            </w:tcBorders>
+            <w:shd w:val="clear" w:color="auto" w:fill="auto"/>
+            <w:vAlign w:val="center"/>
+          </w:tcPr>
+          <w:p>
+            <w:pPr>
+              <w:jc w:val="center"/>
+              <w:rPr>
+                <w:rFonts w:ascii="Arial" w:hAnsi="Arial" w:cs="Arial"/>
+              </w:rPr>
+            </w:pPr>
+            <w:r>
+              <w:rPr>
+                <w:rFonts w:ascii="Arial" w:hAnsi="Arial" w:cs="Arial"/>
+              </w:rPr>
+              <w:t>09/04</w:t>
+            </w:r>
+          </w:p>
+        </w:tc>
+        <w:tc>
+          <w:tcPr>
+            <w:tcW w:w="6097" w:type="dxa"/>
+            <w:tcBorders>
+              <w:top w:val="nil"/>
+              <w:left w:val="nil"/>
+              <w:bottom w:val="single" w:sz="4" w:space="0" w:color="auto"/>
+              <w:right w:val="single" w:sz="4" w:space="0" w:color="auto"/>
+            </w:tcBorders>
+            <w:shd w:val="clear" w:color="auto" w:fill="auto"/>
+            <w:vAlign w:val="center"/>
+          </w:tcPr>
+          <w:p>
+            <w:pPr>
+              <w:jc w:val="center"/>
+              <w:rPr>
+                <w:rFonts w:ascii="Arial" w:hAnsi="Arial" w:cs="Arial"/>
+              </w:rPr>
+            </w:pPr>
+            <w:r>
+              <w:rPr>
+                <w:rFonts w:ascii="Arial" w:hAnsi="Arial" w:cs="Arial"/>
+              </w:rPr>
+              <w:t>Analisar o esquema.</w:t>
+            </w:r>
+          </w:p>
+        </w:tc>
+      </w:tr>
+      <w:tr>
+        <w:trPr>
+          <w:trHeight w:val="510"/>
+          <w:jc w:val="center"/>
+        </w:trPr>
+        <w:tc>
+          <w:tcPr>
+            <w:tcW w:w="1415" w:type="dxa"/>
+            <w:tcBorders>
+              <w:top w:val="nil"/>
+              <w:left w:val="single" w:sz="4" w:space="0" w:color="auto"/>
+              <w:bottom w:val="single" w:sz="4" w:space="0" w:color="auto"/>
+              <w:right w:val="single" w:sz="4" w:space="0" w:color="auto"/>
+            </w:tcBorders>
+            <w:shd w:val="clear" w:color="auto" w:fill="auto"/>
+            <w:vAlign w:val="center"/>
+          </w:tcPr>
+          <w:p>
+            <w:pPr>
+              <w:jc w:val="center"/>
+              <w:rPr>
+                <w:rFonts w:ascii="Arial" w:hAnsi="Arial" w:cs="Arial"/>
+              </w:rPr>
+            </w:pPr>
+            <w:r>
+              <w:rPr>
+                <w:rFonts w:ascii="Arial" w:hAnsi="Arial" w:cs="Arial"/>
+              </w:rPr>
+              <w:t>14/04</w:t>
+            </w:r>
+          </w:p>
+        </w:tc>
+        <w:tc>
+          <w:tcPr>
+            <w:tcW w:w="6097" w:type="dxa"/>
+            <w:tcBorders>
+              <w:top w:val="nil"/>
+              <w:left w:val="nil"/>
+              <w:bottom w:val="single" w:sz="4" w:space="0" w:color="auto"/>
+              <w:right w:val="single" w:sz="4" w:space="0" w:color="auto"/>
+            </w:tcBorders>
+            <w:shd w:val="clear" w:color="auto" w:fill="auto"/>
+            <w:vAlign w:val="center"/>
+          </w:tcPr>
+          <w:p>
+            <w:pPr>
+              <w:jc w:val="center"/>
+              <w:rPr>
+                <w:rFonts w:ascii="Arial" w:hAnsi="Arial" w:cs="Arial"/>
+              </w:rPr>
+            </w:pPr>
+            <w:r>
+              <w:rPr>
+                <w:rFonts w:ascii="Arial" w:hAnsi="Arial" w:cs="Arial"/>
+              </w:rPr>
+              <w:t>Corrigir possíveis erros de elaboração.</w:t>
+            </w:r>
+          </w:p>
+        </w:tc>
+      </w:tr>
+      <w:tr>
+        <w:trPr>
+          <w:trHeight w:val="510"/>
+          <w:jc w:val="center"/>
+        </w:trPr>
+        <w:tc>
+          <w:tcPr>
+            <w:tcW w:w="7512" w:type="dxa"/>
+            <w:gridSpan w:val="2"/>
+            <w:tcBorders>
+              <w:top w:val="nil"/>
+              <w:left w:val="single" w:sz="4" w:space="0" w:color="auto"/>
+              <w:bottom w:val="single" w:sz="4" w:space="0" w:color="auto"/>
+              <w:right w:val="single" w:sz="4" w:space="0" w:color="auto"/>
+            </w:tcBorders>
+            <w:shd w:val="clear" w:color="auto" w:fill="auto"/>
+            <w:vAlign w:val="center"/>
+          </w:tcPr>
+          <w:p>
+            <w:pPr>
+              <w:jc w:val="center"/>
+              <w:rPr>
+                <w:b/>
+              </w:rPr>
+            </w:pPr>
+            <w:r>
+              <w:rPr>
+                <w:rFonts w:ascii="Arial" w:hAnsi="Arial" w:cs="Arial"/>
+                <w:b/>
+              </w:rPr>
+              <w:t>Entrega do relatório final</w:t>
+            </w:r>
+          </w:p>
+        </w:tc>
+      </w:tr>
+      <w:tr>
+        <w:trPr>
+          <w:trHeight w:val="510"/>
+          <w:jc w:val="center"/>
+        </w:trPr>
+        <w:tc>
+          <w:tcPr>
+            <w:tcW w:w="1415" w:type="dxa"/>
+            <w:tcBorders>
+              <w:top w:val="nil"/>
+              <w:left w:val="single" w:sz="4" w:space="0" w:color="auto"/>
+              <w:bottom w:val="single" w:sz="4" w:space="0" w:color="auto"/>
+              <w:right w:val="single" w:sz="4" w:space="0" w:color="auto"/>
+            </w:tcBorders>
+            <w:shd w:val="clear" w:color="auto" w:fill="auto"/>
+            <w:vAlign w:val="center"/>
+          </w:tcPr>
+          <w:p>
+            <w:pPr>
+              <w:jc w:val="center"/>
+              <w:rPr>
+                <w:rFonts w:ascii="Arial" w:hAnsi="Arial" w:cs="Arial"/>
+              </w:rPr>
+            </w:pPr>
+            <w:r>
+              <w:rPr>
+                <w:rFonts w:ascii="Arial" w:hAnsi="Arial" w:cs="Arial"/>
+              </w:rPr>
+              <w:t>16/04</w:t>
+            </w:r>
+          </w:p>
+        </w:tc>
+        <w:tc>
+          <w:tcPr>
+            <w:tcW w:w="6097" w:type="dxa"/>
+            <w:tcBorders>
+              <w:top w:val="nil"/>
+              <w:left w:val="nil"/>
+              <w:bottom w:val="single" w:sz="4" w:space="0" w:color="auto"/>
+              <w:right w:val="single" w:sz="4" w:space="0" w:color="auto"/>
+            </w:tcBorders>
+            <w:shd w:val="clear" w:color="auto" w:fill="auto"/>
+            <w:vAlign w:val="center"/>
+          </w:tcPr>
+          <w:p>
+            <w:pPr>
+              <w:jc w:val="center"/>
+              <w:rPr>
+                <w:rFonts w:ascii="Arial" w:hAnsi="Arial" w:cs="Arial"/>
+              </w:rPr>
+            </w:pPr>
+            <w:r>
+              <w:rPr>
+                <w:rFonts w:ascii="Arial" w:hAnsi="Arial" w:cs="Arial"/>
+              </w:rPr>
+              <w:t>Efetuar leitura crítica do trabalho</w:t>
+            </w:r>
+          </w:p>
+        </w:tc>
+      </w:tr>
+      <w:tr>
+        <w:trPr>
+          <w:trHeight w:val="510"/>
+          <w:jc w:val="center"/>
+        </w:trPr>
+        <w:tc>
+          <w:tcPr>
+            <w:tcW w:w="1415" w:type="dxa"/>
+            <w:tcBorders>
+              <w:top w:val="nil"/>
+              <w:left w:val="single" w:sz="4" w:space="0" w:color="auto"/>
+              <w:bottom w:val="single" w:sz="4" w:space="0" w:color="auto"/>
+              <w:right w:val="single" w:sz="4" w:space="0" w:color="auto"/>
+            </w:tcBorders>
+            <w:shd w:val="clear" w:color="auto" w:fill="auto"/>
+            <w:vAlign w:val="center"/>
+          </w:tcPr>
+          <w:p>
+            <w:pPr>
+              <w:jc w:val="center"/>
+              <w:rPr>
+                <w:rFonts w:ascii="Arial" w:hAnsi="Arial" w:cs="Arial"/>
+              </w:rPr>
+            </w:pPr>
+            <w:r>
+              <w:rPr>
+                <w:rFonts w:ascii="Arial" w:hAnsi="Arial" w:cs="Arial"/>
+              </w:rPr>
+              <w:t>21/04</w:t>
+            </w:r>
+          </w:p>
+        </w:tc>
+        <w:tc>
+          <w:tcPr>
+            <w:tcW w:w="6097" w:type="dxa"/>
+            <w:tcBorders>
+              <w:top w:val="nil"/>
+              <w:left w:val="nil"/>
+              <w:bottom w:val="single" w:sz="4" w:space="0" w:color="auto"/>
+              <w:right w:val="single" w:sz="4" w:space="0" w:color="auto"/>
+            </w:tcBorders>
+            <w:shd w:val="clear" w:color="auto" w:fill="auto"/>
+            <w:vAlign w:val="center"/>
+          </w:tcPr>
+          <w:p>
+            <w:pPr>
+              <w:jc w:val="center"/>
+              <w:rPr>
+                <w:rFonts w:ascii="Arial" w:hAnsi="Arial" w:cs="Arial"/>
+              </w:rPr>
+            </w:pPr>
+            <w:r>
+              <w:rPr>
+                <w:rFonts w:ascii="Arial" w:hAnsi="Arial" w:cs="Arial"/>
+              </w:rPr>
+              <w:t>Identificar falhas de ortografias e formatações</w:t>
+            </w:r>
+          </w:p>
+        </w:tc>
+      </w:tr>
+      <w:tr>
+        <w:trPr>
+          <w:trHeight w:val="510"/>
+          <w:jc w:val="center"/>
+        </w:trPr>
+        <w:tc>
+          <w:tcPr>
+            <w:tcW w:w="1415" w:type="dxa"/>
+            <w:tcBorders>
+              <w:top w:val="nil"/>
+              <w:left w:val="single" w:sz="4" w:space="0" w:color="auto"/>
+              <w:bottom w:val="single" w:sz="4" w:space="0" w:color="auto"/>
+              <w:right w:val="single" w:sz="4" w:space="0" w:color="auto"/>
+            </w:tcBorders>
+            <w:shd w:val="clear" w:color="auto" w:fill="auto"/>
+            <w:vAlign w:val="center"/>
+          </w:tcPr>
+          <w:p>
+            <w:pPr>
+              <w:jc w:val="center"/>
+              <w:rPr>
+                <w:rFonts w:ascii="Arial" w:hAnsi="Arial" w:cs="Arial"/>
+              </w:rPr>
+            </w:pPr>
+            <w:r>
+              <w:rPr>
+                <w:rFonts w:ascii="Arial" w:hAnsi="Arial" w:cs="Arial"/>
+              </w:rPr>
+              <w:t>23/04</w:t>
+            </w:r>
+          </w:p>
+        </w:tc>
+        <w:tc>
+          <w:tcPr>
+            <w:tcW w:w="6097" w:type="dxa"/>
+            <w:tcBorders>
+              <w:top w:val="nil"/>
+              <w:left w:val="nil"/>
+              <w:bottom w:val="single" w:sz="4" w:space="0" w:color="auto"/>
+              <w:right w:val="single" w:sz="4" w:space="0" w:color="auto"/>
+            </w:tcBorders>
+            <w:shd w:val="clear" w:color="auto" w:fill="auto"/>
+            <w:vAlign w:val="center"/>
+          </w:tcPr>
+          <w:p>
+            <w:pPr>
+              <w:jc w:val="center"/>
+              <w:rPr>
+                <w:rFonts w:ascii="Arial" w:hAnsi="Arial" w:cs="Arial"/>
+              </w:rPr>
+            </w:pPr>
+            <w:r>
+              <w:rPr>
+                <w:rFonts w:ascii="Arial" w:hAnsi="Arial" w:cs="Arial"/>
+              </w:rPr>
+              <w:t>Efetuar correções necessárias</w:t>
+            </w:r>
+          </w:p>
+        </w:tc>
+      </w:tr>
+      <w:tr>
+        <w:trPr>
+          <w:trHeight w:val="510"/>
+          <w:jc w:val="center"/>
+        </w:trPr>
+        <w:tc>
+          <w:tcPr>
+            <w:tcW w:w="1415" w:type="dxa"/>
+            <w:tcBorders>
+              <w:top w:val="nil"/>
+              <w:left w:val="single" w:sz="4" w:space="0" w:color="auto"/>
+              <w:bottom w:val="single" w:sz="4" w:space="0" w:color="auto"/>
+              <w:right w:val="single" w:sz="4" w:space="0" w:color="auto"/>
+            </w:tcBorders>
+            <w:shd w:val="clear" w:color="auto" w:fill="auto"/>
+            <w:vAlign w:val="center"/>
+          </w:tcPr>
+          <w:p>
+            <w:pPr>
+              <w:jc w:val="center"/>
+              <w:rPr>
+                <w:rFonts w:ascii="Arial" w:hAnsi="Arial" w:cs="Arial"/>
+              </w:rPr>
+            </w:pPr>
+            <w:r>
+              <w:rPr>
+                <w:rFonts w:ascii="Arial" w:hAnsi="Arial" w:cs="Arial"/>
+              </w:rPr>
+              <w:t>24/04</w:t>
+            </w:r>
+          </w:p>
+        </w:tc>
+        <w:tc>
+          <w:tcPr>
+            <w:tcW w:w="6097" w:type="dxa"/>
+            <w:tcBorders>
+              <w:top w:val="nil"/>
+              <w:left w:val="nil"/>
+              <w:bottom w:val="single" w:sz="4" w:space="0" w:color="auto"/>
+              <w:right w:val="single" w:sz="4" w:space="0" w:color="auto"/>
+            </w:tcBorders>
+            <w:shd w:val="clear" w:color="auto" w:fill="auto"/>
+            <w:vAlign w:val="center"/>
+          </w:tcPr>
+          <w:p>
+            <w:pPr>
+              <w:autoSpaceDE w:val="0"/>
+              <w:autoSpaceDN w:val="0"/>
+              <w:adjustRightInd w:val="0"/>
+              <w:spacing w:after="200" w:line="276" w:lineRule="auto"/>
+              <w:jc w:val="center"/>
+              <w:rPr>
+                <w:rFonts w:ascii="Arial" w:hAnsi="Arial" w:cs="Arial"/>
+              </w:rPr>
+            </w:pPr>
+            <w:r>
+              <w:rPr>
+                <w:rFonts w:ascii="Arial" w:hAnsi="Arial" w:cs="Arial"/>
+              </w:rPr>
+              <w:t>Finalizar projeto</w:t>
             </w:r>
           </w:p>
         </w:tc>
@@ -6440,6 +6738,8 @@
           <w:szCs w:val="24"/>
         </w:rPr>
       </w:pPr>
+      <w:bookmarkStart w:id="13" w:name="_GoBack"/>
+      <w:bookmarkEnd w:id="13"/>
     </w:p>
     <w:p>
       <w:pPr>
@@ -6670,6 +6970,7 @@
           <w:rFonts w:cs="Arial"/>
           <w:szCs w:val="24"/>
         </w:rPr>
+        <w:lastRenderedPageBreak/>
         <w:t xml:space="preserve"> R</w:t>
       </w:r>
       <w:r>
@@ -6703,7 +7004,7 @@
       <w:r>
         <w:t>Disponívelem:(</w:t>
       </w:r>
-      <w:hyperlink r:id="rId12" w:history="1">
+      <w:hyperlink r:id="rId11" w:history="1">
         <w:r>
           <w:rPr>
             <w:rStyle w:val="Hyperlink"/>
@@ -6723,14 +7024,12 @@
         <w:rPr>
           <w:b/>
           <w:bCs/>
-          <w:lang w:val="en-US"/>
         </w:rPr>
       </w:pPr>
       <w:r>
         <w:rPr>
           <w:b/>
           <w:bCs/>
-          <w:lang w:val="en-US"/>
         </w:rPr>
         <w:t>Web Service</w:t>
       </w:r>
@@ -6738,36 +7037,17 @@
         <w:rPr>
           <w:b/>
           <w:bCs/>
-          <w:lang w:val="en-US"/>
         </w:rPr>
         <w:t xml:space="preserve">: </w:t>
       </w:r>
-      <w:r>
-        <w:fldChar w:fldCharType="begin"/>
-      </w:r>
-      <w:r>
-        <w:rPr>
-          <w:lang w:val="en-US"/>
-        </w:rPr>
-        <w:instrText xml:space="preserve"> HYPERLINK "http://pt.wikipedia.org/wiki/Web_service" </w:instrText>
-      </w:r>
-      <w:r>
-        <w:fldChar w:fldCharType="separate"/>
-      </w:r>
-      <w:r>
-        <w:rPr>
-          <w:rStyle w:val="Hyperlink"/>
-          <w:lang w:val="en-US"/>
-        </w:rPr>
-        <w:t>http://pt.wikipedia.org/wiki/Web_service</w:t>
-      </w:r>
-      <w:r>
-        <w:rPr>
-          <w:rStyle w:val="Hyperlink"/>
-          <w:lang w:val="en-US"/>
-        </w:rPr>
-        <w:fldChar w:fldCharType="end"/>
-      </w:r>
+      <w:hyperlink r:id="rId12" w:history="1">
+        <w:r>
+          <w:rPr>
+            <w:rStyle w:val="Hyperlink"/>
+          </w:rPr>
+          <w:t>http://pt.wikipedia.org/wiki/Web_service</w:t>
+        </w:r>
+      </w:hyperlink>
     </w:p>
     <w:p>
       <w:pPr>
@@ -6782,7 +7062,6 @@
           <w:szCs w:val="24"/>
         </w:rPr>
       </w:pPr>
-      <w:proofErr w:type="gramStart"/>
       <w:r>
         <w:rPr>
           <w:rFonts w:ascii="Arial" w:eastAsiaTheme="minorHAnsi" w:hAnsi="Arial" w:cs="Arial"/>
@@ -6791,18 +7070,7 @@
           <w:sz w:val="24"/>
           <w:szCs w:val="24"/>
         </w:rPr>
-        <w:t>UM WEB</w:t>
-      </w:r>
-      <w:proofErr w:type="gramEnd"/>
-      <w:r>
-        <w:rPr>
-          <w:rFonts w:ascii="Arial" w:eastAsiaTheme="minorHAnsi" w:hAnsi="Arial" w:cs="Arial"/>
-          <w:b/>
-          <w:bCs/>
-          <w:sz w:val="24"/>
-          <w:szCs w:val="24"/>
-        </w:rPr>
-        <w:t xml:space="preserve"> SERVICE PARA BUSCA DE PREÇOS NA INTERNET</w:t>
+        <w:t>UM WEB SERVICE PARA BUSCA DE PREÇOS NA INTERNET</w:t>
       </w:r>
       <w:r>
         <w:rPr>
@@ -6837,7 +7105,7 @@
 </file>
 
 <file path=word/numbering.xml><?xml version="1.0" encoding="utf-8"?>
-<w:numbering xmlns:wpc="http://schemas.microsoft.com/office/word/2010/wordprocessingCanvas" xmlns:mc="http://schemas.openxmlformats.org/markup-compatibility/2006" xmlns:o="urn:schemas-microsoft-com:office:office" xmlns:r="http://schemas.openxmlformats.org/officeDocument/2006/relationships" xmlns:m="http://schemas.openxmlformats.org/officeDocument/2006/math" xmlns:v="urn:schemas-microsoft-com:vml" xmlns:wp14="http://schemas.microsoft.com/office/word/2010/wordprocessingDrawing" xmlns:wp="http://schemas.openxmlformats.org/drawingml/2006/wordprocessingDrawing" xmlns:w10="urn:schemas-microsoft-com:office:word" xmlns:w="http://schemas.openxmlformats.org/wordprocessingml/2006/main" xmlns:w14="http://schemas.microsoft.com/office/word/2010/wordml" xmlns:wpg="http://schemas.microsoft.com/office/word/2010/wordprocessingGroup" xmlns:wpi="http://schemas.microsoft.com/office/word/2010/wordprocessingInk" xmlns:wne="http://schemas.microsoft.com/office/word/2006/wordml" xmlns:wps="http://schemas.microsoft.com/office/word/2010/wordprocessingShape" mc:Ignorable="w14 wp14">
+<w:numbering xmlns:wpc="http://schemas.microsoft.com/office/word/2010/wordprocessingCanvas" xmlns:mc="http://schemas.openxmlformats.org/markup-compatibility/2006" xmlns:o="urn:schemas-microsoft-com:office:office" xmlns:r="http://schemas.openxmlformats.org/officeDocument/2006/relationships" xmlns:m="http://schemas.openxmlformats.org/officeDocument/2006/math" xmlns:v="urn:schemas-microsoft-com:vml" xmlns:wp14="http://schemas.microsoft.com/office/word/2010/wordprocessingDrawing" xmlns:wp="http://schemas.openxmlformats.org/drawingml/2006/wordprocessingDrawing" xmlns:w10="urn:schemas-microsoft-com:office:word" xmlns:w="http://schemas.openxmlformats.org/wordprocessingml/2006/main" xmlns:w14="http://schemas.microsoft.com/office/word/2010/wordml" xmlns:w15="http://schemas.microsoft.com/office/word/2012/wordml" xmlns:wpg="http://schemas.microsoft.com/office/word/2010/wordprocessingGroup" xmlns:wpi="http://schemas.microsoft.com/office/word/2010/wordprocessingInk" xmlns:wne="http://schemas.microsoft.com/office/word/2006/wordml" xmlns:wps="http://schemas.microsoft.com/office/word/2010/wordprocessingShape" mc:Ignorable="w14 w15 wp14">
   <w:abstractNum w:abstractNumId="0">
     <w:nsid w:val="0C083E67"/>
     <w:multiLevelType w:val="multilevel"/>
@@ -6952,6 +7220,119 @@
     </w:lvl>
   </w:abstractNum>
   <w:abstractNum w:abstractNumId="1">
+    <w:nsid w:val="101B198C"/>
+    <w:multiLevelType w:val="hybridMultilevel"/>
+    <w:tmpl w:val="8A3ED9DE"/>
+    <w:lvl w:ilvl="0" w:tplc="04160001">
+      <w:start w:val="1"/>
+      <w:numFmt w:val="bullet"/>
+      <w:lvlText w:val=""/>
+      <w:lvlJc w:val="left"/>
+      <w:pPr>
+        <w:ind w:left="720" w:hanging="360"/>
+      </w:pPr>
+      <w:rPr>
+        <w:rFonts w:ascii="Symbol" w:hAnsi="Symbol" w:hint="default"/>
+      </w:rPr>
+    </w:lvl>
+    <w:lvl w:ilvl="1" w:tplc="04160003" w:tentative="1">
+      <w:start w:val="1"/>
+      <w:numFmt w:val="bullet"/>
+      <w:lvlText w:val="o"/>
+      <w:lvlJc w:val="left"/>
+      <w:pPr>
+        <w:ind w:left="1440" w:hanging="360"/>
+      </w:pPr>
+      <w:rPr>
+        <w:rFonts w:ascii="Courier New" w:hAnsi="Courier New" w:cs="Courier New" w:hint="default"/>
+      </w:rPr>
+    </w:lvl>
+    <w:lvl w:ilvl="2" w:tplc="04160005" w:tentative="1">
+      <w:start w:val="1"/>
+      <w:numFmt w:val="bullet"/>
+      <w:lvlText w:val=""/>
+      <w:lvlJc w:val="left"/>
+      <w:pPr>
+        <w:ind w:left="2160" w:hanging="360"/>
+      </w:pPr>
+      <w:rPr>
+        <w:rFonts w:ascii="Wingdings" w:hAnsi="Wingdings" w:hint="default"/>
+      </w:rPr>
+    </w:lvl>
+    <w:lvl w:ilvl="3" w:tplc="04160001" w:tentative="1">
+      <w:start w:val="1"/>
+      <w:numFmt w:val="bullet"/>
+      <w:lvlText w:val=""/>
+      <w:lvlJc w:val="left"/>
+      <w:pPr>
+        <w:ind w:left="2880" w:hanging="360"/>
+      </w:pPr>
+      <w:rPr>
+        <w:rFonts w:ascii="Symbol" w:hAnsi="Symbol" w:hint="default"/>
+      </w:rPr>
+    </w:lvl>
+    <w:lvl w:ilvl="4" w:tplc="04160003" w:tentative="1">
+      <w:start w:val="1"/>
+      <w:numFmt w:val="bullet"/>
+      <w:lvlText w:val="o"/>
+      <w:lvlJc w:val="left"/>
+      <w:pPr>
+        <w:ind w:left="3600" w:hanging="360"/>
+      </w:pPr>
+      <w:rPr>
+        <w:rFonts w:ascii="Courier New" w:hAnsi="Courier New" w:cs="Courier New" w:hint="default"/>
+      </w:rPr>
+    </w:lvl>
+    <w:lvl w:ilvl="5" w:tplc="04160005" w:tentative="1">
+      <w:start w:val="1"/>
+      <w:numFmt w:val="bullet"/>
+      <w:lvlText w:val=""/>
+      <w:lvlJc w:val="left"/>
+      <w:pPr>
+        <w:ind w:left="4320" w:hanging="360"/>
+      </w:pPr>
+      <w:rPr>
+        <w:rFonts w:ascii="Wingdings" w:hAnsi="Wingdings" w:hint="default"/>
+      </w:rPr>
+    </w:lvl>
+    <w:lvl w:ilvl="6" w:tplc="04160001" w:tentative="1">
+      <w:start w:val="1"/>
+      <w:numFmt w:val="bullet"/>
+      <w:lvlText w:val=""/>
+      <w:lvlJc w:val="left"/>
+      <w:pPr>
+        <w:ind w:left="5040" w:hanging="360"/>
+      </w:pPr>
+      <w:rPr>
+        <w:rFonts w:ascii="Symbol" w:hAnsi="Symbol" w:hint="default"/>
+      </w:rPr>
+    </w:lvl>
+    <w:lvl w:ilvl="7" w:tplc="04160003" w:tentative="1">
+      <w:start w:val="1"/>
+      <w:numFmt w:val="bullet"/>
+      <w:lvlText w:val="o"/>
+      <w:lvlJc w:val="left"/>
+      <w:pPr>
+        <w:ind w:left="5760" w:hanging="360"/>
+      </w:pPr>
+      <w:rPr>
+        <w:rFonts w:ascii="Courier New" w:hAnsi="Courier New" w:cs="Courier New" w:hint="default"/>
+      </w:rPr>
+    </w:lvl>
+    <w:lvl w:ilvl="8" w:tplc="04160005" w:tentative="1">
+      <w:start w:val="1"/>
+      <w:numFmt w:val="bullet"/>
+      <w:lvlText w:val=""/>
+      <w:lvlJc w:val="left"/>
+      <w:pPr>
+        <w:ind w:left="6480" w:hanging="360"/>
+      </w:pPr>
+      <w:rPr>
+        <w:rFonts w:ascii="Wingdings" w:hAnsi="Wingdings" w:hint="default"/>
+      </w:rPr>
+    </w:lvl>
+  </w:abstractNum>
+  <w:abstractNum w:abstractNumId="2">
     <w:nsid w:val="1062206F"/>
     <w:multiLevelType w:val="hybridMultilevel"/>
     <w:tmpl w:val="4A1EB744"/>
@@ -7040,7 +7421,7 @@
       </w:pPr>
     </w:lvl>
   </w:abstractNum>
-  <w:abstractNum w:abstractNumId="2">
+  <w:abstractNum w:abstractNumId="3">
     <w:nsid w:val="15102FD0"/>
     <w:multiLevelType w:val="multilevel"/>
     <w:tmpl w:val="D0EC906C"/>
@@ -7153,7 +7534,7 @@
       </w:rPr>
     </w:lvl>
   </w:abstractNum>
-  <w:abstractNum w:abstractNumId="3">
+  <w:abstractNum w:abstractNumId="4">
     <w:nsid w:val="19F049DA"/>
     <w:multiLevelType w:val="hybridMultilevel"/>
     <w:tmpl w:val="EC3EBA62"/>
@@ -7239,7 +7620,7 @@
       </w:pPr>
     </w:lvl>
   </w:abstractNum>
-  <w:abstractNum w:abstractNumId="4">
+  <w:abstractNum w:abstractNumId="5">
     <w:nsid w:val="1E985EA8"/>
     <w:multiLevelType w:val="hybridMultilevel"/>
     <w:tmpl w:val="4462B8CE"/>
@@ -7352,7 +7733,7 @@
       </w:rPr>
     </w:lvl>
   </w:abstractNum>
-  <w:abstractNum w:abstractNumId="5">
+  <w:abstractNum w:abstractNumId="6">
     <w:nsid w:val="2D751D91"/>
     <w:multiLevelType w:val="multilevel"/>
     <w:tmpl w:val="2B78EBA8"/>
@@ -7473,7 +7854,7 @@
       </w:rPr>
     </w:lvl>
   </w:abstractNum>
-  <w:abstractNum w:abstractNumId="6">
+  <w:abstractNum w:abstractNumId="7">
     <w:nsid w:val="2E860682"/>
     <w:multiLevelType w:val="multilevel"/>
     <w:tmpl w:val="2B5E1C3C"/>
@@ -7563,7 +7944,7 @@
       </w:pPr>
     </w:lvl>
   </w:abstractNum>
-  <w:abstractNum w:abstractNumId="7">
+  <w:abstractNum w:abstractNumId="8">
     <w:nsid w:val="386416D6"/>
     <w:multiLevelType w:val="hybridMultilevel"/>
     <w:tmpl w:val="97088620"/>
@@ -7676,7 +8057,7 @@
       </w:rPr>
     </w:lvl>
   </w:abstractNum>
-  <w:abstractNum w:abstractNumId="8">
+  <w:abstractNum w:abstractNumId="9">
     <w:nsid w:val="39733C7F"/>
     <w:multiLevelType w:val="multilevel"/>
     <w:tmpl w:val="0416001F"/>
@@ -7762,7 +8143,7 @@
       </w:pPr>
     </w:lvl>
   </w:abstractNum>
-  <w:abstractNum w:abstractNumId="9">
+  <w:abstractNum w:abstractNumId="10">
     <w:nsid w:val="4D7F4FBE"/>
     <w:multiLevelType w:val="multilevel"/>
     <w:tmpl w:val="0416001F"/>
@@ -7848,7 +8229,7 @@
       </w:pPr>
     </w:lvl>
   </w:abstractNum>
-  <w:abstractNum w:abstractNumId="10">
+  <w:abstractNum w:abstractNumId="11">
     <w:nsid w:val="5069255A"/>
     <w:multiLevelType w:val="hybridMultilevel"/>
     <w:tmpl w:val="3AA8B4CA"/>
@@ -7937,7 +8318,7 @@
       </w:pPr>
     </w:lvl>
   </w:abstractNum>
-  <w:abstractNum w:abstractNumId="11">
+  <w:abstractNum w:abstractNumId="12">
     <w:nsid w:val="56EC73B1"/>
     <w:multiLevelType w:val="multilevel"/>
     <w:tmpl w:val="0416001F"/>
@@ -8023,7 +8404,7 @@
       </w:pPr>
     </w:lvl>
   </w:abstractNum>
-  <w:abstractNum w:abstractNumId="12">
+  <w:abstractNum w:abstractNumId="13">
     <w:nsid w:val="58975202"/>
     <w:multiLevelType w:val="multilevel"/>
     <w:tmpl w:val="347843BE"/>
@@ -8118,7 +8499,7 @@
       </w:pPr>
     </w:lvl>
   </w:abstractNum>
-  <w:abstractNum w:abstractNumId="13">
+  <w:abstractNum w:abstractNumId="14">
     <w:nsid w:val="62452BE1"/>
     <w:multiLevelType w:val="multilevel"/>
     <w:tmpl w:val="0416001F"/>
@@ -8204,7 +8585,7 @@
       </w:pPr>
     </w:lvl>
   </w:abstractNum>
-  <w:abstractNum w:abstractNumId="14">
+  <w:abstractNum w:abstractNumId="15">
     <w:nsid w:val="707E516F"/>
     <w:multiLevelType w:val="hybridMultilevel"/>
     <w:tmpl w:val="B6649498"/>
@@ -8317,7 +8698,7 @@
       </w:rPr>
     </w:lvl>
   </w:abstractNum>
-  <w:abstractNum w:abstractNumId="15">
+  <w:abstractNum w:abstractNumId="16">
     <w:nsid w:val="756026C0"/>
     <w:multiLevelType w:val="multilevel"/>
     <w:tmpl w:val="9DDEDB98"/>
@@ -8430,7 +8811,7 @@
       </w:rPr>
     </w:lvl>
   </w:abstractNum>
-  <w:abstractNum w:abstractNumId="16">
+  <w:abstractNum w:abstractNumId="17">
     <w:nsid w:val="7573053D"/>
     <w:multiLevelType w:val="hybridMultilevel"/>
     <w:tmpl w:val="441AED24"/>
@@ -8520,61 +8901,64 @@
     </w:lvl>
   </w:abstractNum>
   <w:num w:numId="1">
+    <w:abstractNumId w:val="7"/>
+  </w:num>
+  <w:num w:numId="2">
+    <w:abstractNumId w:val="8"/>
+  </w:num>
+  <w:num w:numId="3">
+    <w:abstractNumId w:val="4"/>
+  </w:num>
+  <w:num w:numId="4">
+    <w:abstractNumId w:val="13"/>
+  </w:num>
+  <w:num w:numId="5">
+    <w:abstractNumId w:val="12"/>
+  </w:num>
+  <w:num w:numId="6">
+    <w:abstractNumId w:val="9"/>
+  </w:num>
+  <w:num w:numId="7">
+    <w:abstractNumId w:val="10"/>
+  </w:num>
+  <w:num w:numId="8">
+    <w:abstractNumId w:val="14"/>
+  </w:num>
+  <w:num w:numId="9">
+    <w:abstractNumId w:val="5"/>
+  </w:num>
+  <w:num w:numId="10">
+    <w:abstractNumId w:val="15"/>
+  </w:num>
+  <w:num w:numId="11">
+    <w:abstractNumId w:val="11"/>
+  </w:num>
+  <w:num w:numId="12">
+    <w:abstractNumId w:val="17"/>
+  </w:num>
+  <w:num w:numId="13">
+    <w:abstractNumId w:val="2"/>
+  </w:num>
+  <w:num w:numId="14">
     <w:abstractNumId w:val="6"/>
   </w:num>
-  <w:num w:numId="2">
-    <w:abstractNumId w:val="7"/>
-  </w:num>
-  <w:num w:numId="3">
+  <w:num w:numId="15">
     <w:abstractNumId w:val="3"/>
-  </w:num>
-  <w:num w:numId="4">
-    <w:abstractNumId w:val="12"/>
-  </w:num>
-  <w:num w:numId="5">
-    <w:abstractNumId w:val="11"/>
-  </w:num>
-  <w:num w:numId="6">
-    <w:abstractNumId w:val="8"/>
-  </w:num>
-  <w:num w:numId="7">
-    <w:abstractNumId w:val="9"/>
-  </w:num>
-  <w:num w:numId="8">
-    <w:abstractNumId w:val="13"/>
-  </w:num>
-  <w:num w:numId="9">
-    <w:abstractNumId w:val="4"/>
-  </w:num>
-  <w:num w:numId="10">
-    <w:abstractNumId w:val="14"/>
-  </w:num>
-  <w:num w:numId="11">
-    <w:abstractNumId w:val="10"/>
-  </w:num>
-  <w:num w:numId="12">
-    <w:abstractNumId w:val="16"/>
-  </w:num>
-  <w:num w:numId="13">
-    <w:abstractNumId w:val="1"/>
-  </w:num>
-  <w:num w:numId="14">
-    <w:abstractNumId w:val="5"/>
-  </w:num>
-  <w:num w:numId="15">
-    <w:abstractNumId w:val="2"/>
   </w:num>
   <w:num w:numId="16">
     <w:abstractNumId w:val="0"/>
   </w:num>
   <w:num w:numId="17">
-    <w:abstractNumId w:val="15"/>
+    <w:abstractNumId w:val="16"/>
+  </w:num>
+  <w:num w:numId="18">
+    <w:abstractNumId w:val="1"/>
   </w:num>
 </w:numbering>
 </file>
 
 <file path=word/styles.xml><?xml version="1.0" encoding="utf-8"?>
-<w:styles xmlns:mc="http://schemas.openxmlformats.org/markup-compatibility/2006" xmlns:r="http://schemas.openxmlformats.org/officeDocument/2006/relationships" xmlns:w="http://schemas.openxmlformats.org/wordprocessingml/2006/main" xmlns:w14="http://schemas.microsoft.com/office/word/2010/wordml" mc:Ignorable="w14">
+<w:styles xmlns:mc="http://schemas.openxmlformats.org/markup-compatibility/2006" xmlns:r="http://schemas.openxmlformats.org/officeDocument/2006/relationships" xmlns:w="http://schemas.openxmlformats.org/wordprocessingml/2006/main" xmlns:w14="http://schemas.microsoft.com/office/word/2010/wordml" xmlns:w15="http://schemas.microsoft.com/office/word/2012/wordml" mc:Ignorable="w14 w15">
   <w:docDefaults>
     <w:rPrDefault>
       <w:rPr>
@@ -8590,599 +8974,378 @@
       </w:pPr>
     </w:pPrDefault>
   </w:docDefaults>
-  <w:latentStyles w:defLockedState="0" w:defUIPriority="99" w:defSemiHidden="1" w:defUnhideWhenUsed="1" w:defQFormat="0" w:count="267">
-    <w:lsdException w:name="Normal" w:semiHidden="0" w:uiPriority="0" w:unhideWhenUsed="0" w:qFormat="1"/>
-    <w:lsdException w:name="heading 1" w:semiHidden="0" w:uiPriority="9" w:unhideWhenUsed="0" w:qFormat="1"/>
-    <w:lsdException w:name="heading 2" w:uiPriority="9" w:qFormat="1"/>
-    <w:lsdException w:name="heading 3" w:uiPriority="9" w:qFormat="1"/>
-    <w:lsdException w:name="heading 4" w:uiPriority="9" w:qFormat="1"/>
-    <w:lsdException w:name="heading 5" w:uiPriority="9" w:qFormat="1"/>
-    <w:lsdException w:name="heading 6" w:uiPriority="9" w:qFormat="1"/>
-    <w:lsdException w:name="heading 7" w:uiPriority="9" w:qFormat="1"/>
-    <w:lsdException w:name="heading 8" w:uiPriority="9" w:qFormat="1"/>
-    <w:lsdException w:name="heading 9" w:uiPriority="9" w:qFormat="1"/>
-    <w:lsdException w:name="toc 1" w:uiPriority="39"/>
-    <w:lsdException w:name="toc 2" w:uiPriority="39"/>
-    <w:lsdException w:name="toc 3" w:uiPriority="39"/>
-    <w:lsdException w:name="toc 4" w:uiPriority="39"/>
-    <w:lsdException w:name="toc 5" w:uiPriority="39"/>
-    <w:lsdException w:name="toc 6" w:uiPriority="39"/>
-    <w:lsdException w:name="toc 7" w:uiPriority="39"/>
-    <w:lsdException w:name="toc 8" w:uiPriority="39"/>
-    <w:lsdException w:name="toc 9" w:uiPriority="39"/>
-    <w:lsdException w:name="caption" w:uiPriority="35" w:qFormat="1"/>
-    <w:lsdException w:name="Title" w:semiHidden="0" w:uiPriority="10" w:unhideWhenUsed="0" w:qFormat="1"/>
-    <w:lsdException w:name="Default Paragraph Font" w:uiPriority="1"/>
-    <w:lsdException w:name="Subtitle" w:semiHidden="0" w:uiPriority="11" w:unhideWhenUsed="0" w:qFormat="1"/>
-    <w:lsdException w:name="Strong" w:semiHidden="0" w:uiPriority="22" w:unhideWhenUsed="0" w:qFormat="1"/>
-    <w:lsdException w:name="Emphasis" w:semiHidden="0" w:uiPriority="20" w:unhideWhenUsed="0" w:qFormat="1"/>
-    <w:lsdException w:name="Table Grid" w:semiHidden="0" w:uiPriority="59" w:unhideWhenUsed="0"/>
-    <w:lsdException w:name="Placeholder Text" w:unhideWhenUsed="0"/>
-    <w:lsdException w:name="No Spacing" w:semiHidden="0" w:uiPriority="1" w:unhideWhenUsed="0" w:qFormat="1"/>
-    <w:lsdException w:name="Light Shading" w:semiHidden="0" w:uiPriority="60" w:unhideWhenUsed="0"/>
-    <w:lsdException w:name="Light List" w:semiHidden="0" w:uiPriority="61" w:unhideWhenUsed="0"/>
-    <w:lsdException w:name="Light Grid" w:semiHidden="0" w:uiPriority="62" w:unhideWhenUsed="0"/>
-    <w:lsdException w:name="Medium Shading 1" w:semiHidden="0" w:uiPriority="63" w:unhideWhenUsed="0"/>
-    <w:lsdException w:name="Medium Shading 2" w:semiHidden="0" w:uiPriority="64" w:unhideWhenUsed="0"/>
-    <w:lsdException w:name="Medium List 1" w:semiHidden="0" w:uiPriority="65" w:unhideWhenUsed="0"/>
-    <w:lsdException w:name="Medium List 2" w:semiHidden="0" w:uiPriority="66" w:unhideWhenUsed="0"/>
-    <w:lsdException w:name="Medium Grid 1" w:semiHidden="0" w:uiPriority="67" w:unhideWhenUsed="0"/>
-    <w:lsdException w:name="Medium Grid 2" w:semiHidden="0" w:uiPriority="68" w:unhideWhenUsed="0"/>
-    <w:lsdException w:name="Medium Grid 3" w:semiHidden="0" w:uiPriority="69" w:unhideWhenUsed="0"/>
-    <w:lsdException w:name="Dark List" w:semiHidden="0" w:uiPriority="70" w:unhideWhenUsed="0"/>
-    <w:lsdException w:name="Colorful Shading" w:semiHidden="0" w:uiPriority="71" w:unhideWhenUsed="0"/>
-    <w:lsdException w:name="Colorful List" w:semiHidden="0" w:uiPriority="72" w:unhideWhenUsed="0"/>
-    <w:lsdException w:name="Colorful Grid" w:semiHidden="0" w:uiPriority="73" w:unhideWhenUsed="0"/>
-    <w:lsdException w:name="Light Shading Accent 1" w:semiHidden="0" w:uiPriority="60" w:unhideWhenUsed="0"/>
-    <w:lsdException w:name="Light List Accent 1" w:semiHidden="0" w:uiPriority="61" w:unhideWhenUsed="0"/>
-    <w:lsdException w:name="Light Grid Accent 1" w:semiHidden="0" w:uiPriority="62" w:unhideWhenUsed="0"/>
-    <w:lsdException w:name="Medium Shading 1 Accent 1" w:semiHidden="0" w:uiPriority="63" w:unhideWhenUsed="0"/>
-    <w:lsdException w:name="Medium Shading 2 Accent 1" w:semiHidden="0" w:uiPriority="64" w:unhideWhenUsed="0"/>
-    <w:lsdException w:name="Medium List 1 Accent 1" w:semiHidden="0" w:uiPriority="65" w:unhideWhenUsed="0"/>
-    <w:lsdException w:name="Revision" w:unhideWhenUsed="0"/>
-    <w:lsdException w:name="List Paragraph" w:semiHidden="0" w:uiPriority="34" w:unhideWhenUsed="0" w:qFormat="1"/>
-    <w:lsdException w:name="Quote" w:semiHidden="0" w:uiPriority="29" w:unhideWhenUsed="0" w:qFormat="1"/>
-    <w:lsdException w:name="Intense Quote" w:semiHidden="0" w:uiPriority="30" w:unhideWhenUsed="0" w:qFormat="1"/>
-    <w:lsdException w:name="Medium List 2 Accent 1" w:semiHidden="0" w:uiPriority="66" w:unhideWhenUsed="0"/>
-    <w:lsdException w:name="Medium Grid 1 Accent 1" w:semiHidden="0" w:uiPriority="67" w:unhideWhenUsed="0"/>
-    <w:lsdException w:name="Medium Grid 2 Accent 1" w:semiHidden="0" w:uiPriority="68" w:unhideWhenUsed="0"/>
-    <w:lsdException w:name="Medium Grid 3 Accent 1" w:semiHidden="0" w:uiPriority="69" w:unhideWhenUsed="0"/>
-    <w:lsdException w:name="Dark List Accent 1" w:semiHidden="0" w:uiPriority="70" w:unhideWhenUsed="0"/>
-    <w:lsdException w:name="Colorful Shading Accent 1" w:semiHidden="0" w:uiPriority="71" w:unhideWhenUsed="0"/>
-    <w:lsdException w:name="Colorful List Accent 1" w:semiHidden="0" w:uiPriority="72" w:unhideWhenUsed="0"/>
-    <w:lsdException w:name="Colorful Grid Accent 1" w:semiHidden="0" w:uiPriority="73" w:unhideWhenUsed="0"/>
-    <w:lsdException w:name="Light Shading Accent 2" w:semiHidden="0" w:uiPriority="60" w:unhideWhenUsed="0"/>
-    <w:lsdException w:name="Light List Accent 2" w:semiHidden="0" w:uiPriority="61" w:unhideWhenUsed="0"/>
-    <w:lsdException w:name="Light Grid Accent 2" w:semiHidden="0" w:uiPriority="62" w:unhideWhenUsed="0"/>
-    <w:lsdException w:name="Medium Shading 1 Accent 2" w:semiHidden="0" w:uiPriority="63" w:unhideWhenUsed="0"/>
-    <w:lsdException w:name="Medium Shading 2 Accent 2" w:semiHidden="0" w:uiPriority="64" w:unhideWhenUsed="0"/>
-    <w:lsdException w:name="Medium List 1 Accent 2" w:semiHidden="0" w:uiPriority="65" w:unhideWhenUsed="0"/>
-    <w:lsdException w:name="Medium List 2 Accent 2" w:semiHidden="0" w:uiPriority="66" w:unhideWhenUsed="0"/>
-    <w:lsdException w:name="Medium Grid 1 Accent 2" w:semiHidden="0" w:uiPriority="67" w:unhideWhenUsed="0"/>
-    <w:lsdException w:name="Medium Grid 2 Accent 2" w:semiHidden="0" w:uiPriority="68" w:unhideWhenUsed="0"/>
-    <w:lsdException w:name="Medium Grid 3 Accent 2" w:semiHidden="0" w:uiPriority="69" w:unhideWhenUsed="0"/>
-    <w:lsdException w:name="Dark List Accent 2" w:semiHidden="0" w:uiPriority="70" w:unhideWhenUsed="0"/>
-    <w:lsdException w:name="Colorful Shading Accent 2" w:semiHidden="0" w:uiPriority="71" w:unhideWhenUsed="0"/>
-    <w:lsdException w:name="Colorful List Accent 2" w:semiHidden="0" w:uiPriority="72" w:unhideWhenUsed="0"/>
-    <w:lsdException w:name="Colorful Grid Accent 2" w:semiHidden="0" w:uiPriority="73" w:unhideWhenUsed="0"/>
-    <w:lsdException w:name="Light Shading Accent 3" w:semiHidden="0" w:uiPriority="60" w:unhideWhenUsed="0"/>
-    <w:lsdException w:name="Light List Accent 3" w:semiHidden="0" w:uiPriority="61" w:unhideWhenUsed="0"/>
-    <w:lsdException w:name="Light Grid Accent 3" w:semiHidden="0" w:uiPriority="62" w:unhideWhenUsed="0"/>
-    <w:lsdException w:name="Medium Shading 1 Accent 3" w:semiHidden="0" w:uiPriority="63" w:unhideWhenUsed="0"/>
-    <w:lsdException w:name="Medium Shading 2 Accent 3" w:semiHidden="0" w:uiPriority="64" w:unhideWhenUsed="0"/>
-    <w:lsdException w:name="Medium List 1 Accent 3" w:semiHidden="0" w:uiPriority="65" w:unhideWhenUsed="0"/>
-    <w:lsdException w:name="Medium List 2 Accent 3" w:semiHidden="0" w:uiPriority="66" w:unhideWhenUsed="0"/>
-    <w:lsdException w:name="Medium Grid 1 Accent 3" w:semiHidden="0" w:uiPriority="67" w:unhideWhenUsed="0"/>
-    <w:lsdException w:name="Medium Grid 2 Accent 3" w:semiHidden="0" w:uiPriority="68" w:unhideWhenUsed="0"/>
-    <w:lsdException w:name="Medium Grid 3 Accent 3" w:semiHidden="0" w:uiPriority="69" w:unhideWhenUsed="0"/>
-    <w:lsdException w:name="Dark List Accent 3" w:semiHidden="0" w:uiPriority="70" w:unhideWhenUsed="0"/>
-    <w:lsdException w:name="Colorful Shading Accent 3" w:semiHidden="0" w:uiPriority="71" w:unhideWhenUsed="0"/>
-    <w:lsdException w:name="Colorful List Accent 3" w:semiHidden="0" w:uiPriority="72" w:unhideWhenUsed="0"/>
-    <w:lsdException w:name="Colorful Grid Accent 3" w:semiHidden="0" w:uiPriority="73" w:unhideWhenUsed="0"/>
-    <w:lsdException w:name="Light Shading Accent 4" w:semiHidden="0" w:uiPriority="60" w:unhideWhenUsed="0"/>
-    <w:lsdException w:name="Light List Accent 4" w:semiHidden="0" w:uiPriority="61" w:unhideWhenUsed="0"/>
-    <w:lsdException w:name="Light Grid Accent 4" w:semiHidden="0" w:uiPriority="62" w:unhideWhenUsed="0"/>
-    <w:lsdException w:name="Medium Shading 1 Accent 4" w:semiHidden="0" w:uiPriority="63" w:unhideWhenUsed="0"/>
-    <w:lsdException w:name="Medium Shading 2 Accent 4" w:semiHidden="0" w:uiPriority="64" w:unhideWhenUsed="0"/>
-    <w:lsdException w:name="Medium List 1 Accent 4" w:semiHidden="0" w:uiPriority="65" w:unhideWhenUsed="0"/>
-    <w:lsdException w:name="Medium List 2 Accent 4" w:semiHidden="0" w:uiPriority="66" w:unhideWhenUsed="0"/>
-    <w:lsdException w:name="Medium Grid 1 Accent 4" w:semiHidden="0" w:uiPriority="67" w:unhideWhenUsed="0"/>
-    <w:lsdException w:name="Medium Grid 2 Accent 4" w:semiHidden="0" w:uiPriority="68" w:unhideWhenUsed="0"/>
-    <w:lsdException w:name="Medium Grid 3 Accent 4" w:semiHidden="0" w:uiPriority="69" w:unhideWhenUsed="0"/>
-    <w:lsdException w:name="Dark List Accent 4" w:semiHidden="0" w:uiPriority="70" w:unhideWhenUsed="0"/>
-    <w:lsdException w:name="Colorful Shading Accent 4" w:semiHidden="0" w:uiPriority="71" w:unhideWhenUsed="0"/>
-    <w:lsdException w:name="Colorful List Accent 4" w:semiHidden="0" w:uiPriority="72" w:unhideWhenUsed="0"/>
-    <w:lsdException w:name="Colorful Grid Accent 4" w:semiHidden="0" w:uiPriority="73" w:unhideWhenUsed="0"/>
-    <w:lsdException w:name="Light Shading Accent 5" w:semiHidden="0" w:uiPriority="60" w:unhideWhenUsed="0"/>
-    <w:lsdException w:name="Light List Accent 5" w:semiHidden="0" w:uiPriority="61" w:unhideWhenUsed="0"/>
-    <w:lsdException w:name="Light Grid Accent 5" w:semiHidden="0" w:uiPriority="62" w:unhideWhenUsed="0"/>
-    <w:lsdException w:name="Medium Shading 1 Accent 5" w:semiHidden="0" w:uiPriority="63" w:unhideWhenUsed="0"/>
-    <w:lsdException w:name="Medium Shading 2 Accent 5" w:semiHidden="0" w:uiPriority="64" w:unhideWhenUsed="0"/>
-    <w:lsdException w:name="Medium List 1 Accent 5" w:semiHidden="0" w:uiPriority="65" w:unhideWhenUsed="0"/>
-    <w:lsdException w:name="Medium List 2 Accent 5" w:semiHidden="0" w:uiPriority="66" w:unhideWhenUsed="0"/>
-    <w:lsdException w:name="Medium Grid 1 Accent 5" w:semiHidden="0" w:uiPriority="67" w:unhideWhenUsed="0"/>
-    <w:lsdException w:name="Medium Grid 2 Accent 5" w:semiHidden="0" w:uiPriority="68" w:unhideWhenUsed="0"/>
-    <w:lsdException w:name="Medium Grid 3 Accent 5" w:semiHidden="0" w:uiPriority="69" w:unhideWhenUsed="0"/>
-    <w:lsdException w:name="Dark List Accent 5" w:semiHidden="0" w:uiPriority="70" w:unhideWhenUsed="0"/>
-    <w:lsdException w:name="Colorful Shading Accent 5" w:semiHidden="0" w:uiPriority="71" w:unhideWhenUsed="0"/>
-    <w:lsdException w:name="Colorful List Accent 5" w:semiHidden="0" w:uiPriority="72" w:unhideWhenUsed="0"/>
-    <w:lsdException w:name="Colorful Grid Accent 5" w:semiHidden="0" w:uiPriority="73" w:unhideWhenUsed="0"/>
-    <w:lsdException w:name="Light Shading Accent 6" w:semiHidden="0" w:uiPriority="60" w:unhideWhenUsed="0"/>
-    <w:lsdException w:name="Light List Accent 6" w:semiHidden="0" w:uiPriority="61" w:unhideWhenUsed="0"/>
-    <w:lsdException w:name="Light Grid Accent 6" w:semiHidden="0" w:uiPriority="62" w:unhideWhenUsed="0"/>
-    <w:lsdException w:name="Medium Shading 1 Accent 6" w:semiHidden="0" w:uiPriority="63" w:unhideWhenUsed="0"/>
-    <w:lsdException w:name="Medium Shading 2 Accent 6" w:semiHidden="0" w:uiPriority="64" w:unhideWhenUsed="0"/>
-    <w:lsdException w:name="Medium List 1 Accent 6" w:semiHidden="0" w:uiPriority="65" w:unhideWhenUsed="0"/>
-    <w:lsdException w:name="Medium List 2 Accent 6" w:semiHidden="0" w:uiPriority="66" w:unhideWhenUsed="0"/>
-    <w:lsdException w:name="Medium Grid 1 Accent 6" w:semiHidden="0" w:uiPriority="67" w:unhideWhenUsed="0"/>
-    <w:lsdException w:name="Medium Grid 2 Accent 6" w:semiHidden="0" w:uiPriority="68" w:unhideWhenUsed="0"/>
-    <w:lsdException w:name="Medium Grid 3 Accent 6" w:semiHidden="0" w:uiPriority="69" w:unhideWhenUsed="0"/>
-    <w:lsdException w:name="Dark List Accent 6" w:semiHidden="0" w:uiPriority="70" w:unhideWhenUsed="0"/>
-    <w:lsdException w:name="Colorful Shading Accent 6" w:semiHidden="0" w:uiPriority="71" w:unhideWhenUsed="0"/>
-    <w:lsdException w:name="Colorful List Accent 6" w:semiHidden="0" w:uiPriority="72" w:unhideWhenUsed="0"/>
-    <w:lsdException w:name="Colorful Grid Accent 6" w:semiHidden="0" w:uiPriority="73" w:unhideWhenUsed="0"/>
-    <w:lsdException w:name="Subtle Emphasis" w:semiHidden="0" w:uiPriority="19" w:unhideWhenUsed="0" w:qFormat="1"/>
-    <w:lsdException w:name="Intense Emphasis" w:semiHidden="0" w:uiPriority="21" w:unhideWhenUsed="0" w:qFormat="1"/>
-    <w:lsdException w:name="Subtle Reference" w:semiHidden="0" w:uiPriority="31" w:unhideWhenUsed="0" w:qFormat="1"/>
-    <w:lsdException w:name="Intense Reference" w:semiHidden="0" w:uiPriority="32" w:unhideWhenUsed="0" w:qFormat="1"/>
-    <w:lsdException w:name="Book Title" w:semiHidden="0" w:uiPriority="33" w:unhideWhenUsed="0" w:qFormat="1"/>
-    <w:lsdException w:name="Bibliography" w:uiPriority="37"/>
-    <w:lsdException w:name="TOC Heading" w:uiPriority="39" w:qFormat="1"/>
-  </w:latentStyles>
-  <w:style w:type="paragraph" w:default="1" w:styleId="Normal">
-    <w:name w:val="Normal"/>
-    <w:qFormat/>
-    <w:rsid w:val="002C5295"/>
-    <w:pPr>
-      <w:spacing w:after="0" w:line="240" w:lineRule="auto"/>
-    </w:pPr>
-    <w:rPr>
-      <w:rFonts w:ascii="Times New Roman" w:eastAsia="Times New Roman" w:hAnsi="Times New Roman" w:cs="Times New Roman"/>
-      <w:sz w:val="20"/>
-      <w:szCs w:val="20"/>
-    </w:rPr>
-  </w:style>
-  <w:style w:type="paragraph" w:styleId="Ttulo1">
-    <w:name w:val="heading 1"/>
-    <w:basedOn w:val="Normal"/>
-    <w:next w:val="Normal"/>
-    <w:link w:val="Ttulo1Char"/>
-    <w:uiPriority w:val="9"/>
-    <w:qFormat/>
-    <w:rsid w:val="00BA2DC8"/>
-    <w:pPr>
-      <w:keepNext/>
-      <w:keepLines/>
-      <w:spacing w:before="480"/>
-      <w:outlineLvl w:val="0"/>
-    </w:pPr>
-    <w:rPr>
-      <w:rFonts w:ascii="Arial" w:eastAsiaTheme="majorEastAsia" w:hAnsi="Arial" w:cstheme="majorBidi"/>
-      <w:b/>
-      <w:bCs/>
-      <w:sz w:val="24"/>
-      <w:szCs w:val="28"/>
-    </w:rPr>
-  </w:style>
-  <w:style w:type="paragraph" w:styleId="Ttulo2">
-    <w:name w:val="heading 2"/>
-    <w:basedOn w:val="Normal"/>
-    <w:next w:val="Normal"/>
-    <w:link w:val="Ttulo2Char"/>
-    <w:uiPriority w:val="9"/>
-    <w:unhideWhenUsed/>
-    <w:qFormat/>
-    <w:rsid w:val="00BA2DC8"/>
-    <w:pPr>
-      <w:keepNext/>
-      <w:keepLines/>
-      <w:spacing w:before="200"/>
-      <w:outlineLvl w:val="1"/>
-    </w:pPr>
-    <w:rPr>
-      <w:rFonts w:ascii="Arial" w:eastAsiaTheme="majorEastAsia" w:hAnsi="Arial" w:cstheme="majorBidi"/>
-      <w:b/>
-      <w:bCs/>
-      <w:sz w:val="24"/>
-      <w:szCs w:val="26"/>
-    </w:rPr>
-  </w:style>
-  <w:style w:type="character" w:default="1" w:styleId="Fontepargpadro">
-    <w:name w:val="Default Paragraph Font"/>
-    <w:uiPriority w:val="1"/>
-    <w:semiHidden/>
-    <w:unhideWhenUsed/>
-  </w:style>
-  <w:style w:type="table" w:default="1" w:styleId="Tabelanormal">
-    <w:name w:val="Normal Table"/>
-    <w:uiPriority w:val="99"/>
-    <w:semiHidden/>
-    <w:unhideWhenUsed/>
-    <w:tblPr>
-      <w:tblInd w:w="0" w:type="dxa"/>
-      <w:tblCellMar>
-        <w:top w:w="0" w:type="dxa"/>
-        <w:left w:w="108" w:type="dxa"/>
-        <w:bottom w:w="0" w:type="dxa"/>
-        <w:right w:w="108" w:type="dxa"/>
-      </w:tblCellMar>
-    </w:tblPr>
-  </w:style>
-  <w:style w:type="numbering" w:default="1" w:styleId="Semlista">
-    <w:name w:val="No List"/>
-    <w:uiPriority w:val="99"/>
-    <w:semiHidden/>
-    <w:unhideWhenUsed/>
-  </w:style>
-  <w:style w:type="character" w:styleId="Hyperlink">
-    <w:name w:val="Hyperlink"/>
-    <w:basedOn w:val="Fontepargpadro"/>
-    <w:uiPriority w:val="99"/>
-    <w:unhideWhenUsed/>
-    <w:rsid w:val="002C5295"/>
-    <w:rPr>
-      <w:color w:val="0000FF" w:themeColor="hyperlink"/>
-      <w:u w:val="single"/>
-    </w:rPr>
-  </w:style>
-  <w:style w:type="paragraph" w:styleId="PargrafodaLista">
-    <w:name w:val="List Paragraph"/>
-    <w:basedOn w:val="Normal"/>
-    <w:uiPriority w:val="34"/>
-    <w:qFormat/>
-    <w:rsid w:val="008B3DAB"/>
-    <w:pPr>
-      <w:ind w:left="720"/>
-      <w:contextualSpacing/>
-    </w:pPr>
-  </w:style>
-  <w:style w:type="character" w:customStyle="1" w:styleId="apple-converted-space">
-    <w:name w:val="apple-converted-space"/>
-    <w:basedOn w:val="Fontepargpadro"/>
-    <w:rsid w:val="000107EA"/>
-  </w:style>
-  <w:style w:type="character" w:styleId="Forte">
-    <w:name w:val="Strong"/>
-    <w:basedOn w:val="Fontepargpadro"/>
-    <w:uiPriority w:val="22"/>
-    <w:qFormat/>
-    <w:rsid w:val="00036CE2"/>
-    <w:rPr>
-      <w:b/>
-      <w:bCs/>
-    </w:rPr>
-  </w:style>
-  <w:style w:type="character" w:styleId="HiperlinkVisitado">
-    <w:name w:val="FollowedHyperlink"/>
-    <w:basedOn w:val="Fontepargpadro"/>
-    <w:uiPriority w:val="99"/>
-    <w:semiHidden/>
-    <w:unhideWhenUsed/>
-    <w:rsid w:val="00F758C8"/>
-    <w:rPr>
-      <w:color w:val="800080" w:themeColor="followedHyperlink"/>
-      <w:u w:val="single"/>
-    </w:rPr>
-  </w:style>
-  <w:style w:type="character" w:customStyle="1" w:styleId="Ttulo1Char">
-    <w:name w:val="Título 1 Char"/>
-    <w:basedOn w:val="Fontepargpadro"/>
-    <w:link w:val="Ttulo1"/>
-    <w:uiPriority w:val="9"/>
-    <w:rsid w:val="00BA2DC8"/>
-    <w:rPr>
-      <w:rFonts w:ascii="Arial" w:eastAsiaTheme="majorEastAsia" w:hAnsi="Arial" w:cstheme="majorBidi"/>
-      <w:b/>
-      <w:bCs/>
-      <w:sz w:val="24"/>
-      <w:szCs w:val="28"/>
-    </w:rPr>
-  </w:style>
-  <w:style w:type="paragraph" w:styleId="CabealhodoSumrio">
-    <w:name w:val="TOC Heading"/>
-    <w:basedOn w:val="Ttulo1"/>
-    <w:next w:val="Normal"/>
-    <w:uiPriority w:val="39"/>
-    <w:unhideWhenUsed/>
-    <w:qFormat/>
-    <w:rsid w:val="00BA2DC8"/>
-    <w:pPr>
-      <w:spacing w:line="276" w:lineRule="auto"/>
-      <w:outlineLvl w:val="9"/>
-    </w:pPr>
-  </w:style>
-  <w:style w:type="paragraph" w:styleId="Textodebalo">
-    <w:name w:val="Balloon Text"/>
-    <w:basedOn w:val="Normal"/>
-    <w:link w:val="TextodebaloChar"/>
-    <w:uiPriority w:val="99"/>
-    <w:semiHidden/>
-    <w:unhideWhenUsed/>
-    <w:rsid w:val="00BA2DC8"/>
-    <w:rPr>
-      <w:rFonts w:ascii="Tahoma" w:hAnsi="Tahoma" w:cs="Tahoma"/>
-      <w:sz w:val="16"/>
-      <w:szCs w:val="16"/>
-    </w:rPr>
-  </w:style>
-  <w:style w:type="character" w:customStyle="1" w:styleId="TextodebaloChar">
-    <w:name w:val="Texto de balão Char"/>
-    <w:basedOn w:val="Fontepargpadro"/>
-    <w:link w:val="Textodebalo"/>
-    <w:uiPriority w:val="99"/>
-    <w:semiHidden/>
-    <w:rsid w:val="00BA2DC8"/>
-    <w:rPr>
-      <w:rFonts w:ascii="Tahoma" w:eastAsia="Times New Roman" w:hAnsi="Tahoma" w:cs="Tahoma"/>
-      <w:sz w:val="16"/>
-      <w:szCs w:val="16"/>
-    </w:rPr>
-  </w:style>
-  <w:style w:type="paragraph" w:styleId="SemEspaamento">
-    <w:name w:val="No Spacing"/>
-    <w:uiPriority w:val="1"/>
-    <w:qFormat/>
-    <w:rsid w:val="00BA2DC8"/>
-    <w:pPr>
-      <w:spacing w:after="0" w:line="240" w:lineRule="auto"/>
-    </w:pPr>
-    <w:rPr>
-      <w:rFonts w:ascii="Times New Roman" w:eastAsia="Times New Roman" w:hAnsi="Times New Roman" w:cs="Times New Roman"/>
-      <w:sz w:val="20"/>
-      <w:szCs w:val="20"/>
-    </w:rPr>
-  </w:style>
-  <w:style w:type="character" w:customStyle="1" w:styleId="Ttulo2Char">
-    <w:name w:val="Título 2 Char"/>
-    <w:basedOn w:val="Fontepargpadro"/>
-    <w:link w:val="Ttulo2"/>
-    <w:uiPriority w:val="9"/>
-    <w:rsid w:val="00BA2DC8"/>
-    <w:rPr>
-      <w:rFonts w:ascii="Arial" w:eastAsiaTheme="majorEastAsia" w:hAnsi="Arial" w:cstheme="majorBidi"/>
-      <w:b/>
-      <w:bCs/>
-      <w:sz w:val="24"/>
-      <w:szCs w:val="26"/>
-    </w:rPr>
-  </w:style>
-  <w:style w:type="paragraph" w:styleId="Sumrio1">
-    <w:name w:val="toc 1"/>
-    <w:basedOn w:val="Normal"/>
-    <w:next w:val="Normal"/>
-    <w:autoRedefine/>
-    <w:uiPriority w:val="39"/>
-    <w:unhideWhenUsed/>
-    <w:rsid w:val="00506B23"/>
-    <w:pPr>
-      <w:tabs>
-        <w:tab w:val="left" w:pos="440"/>
-        <w:tab w:val="right" w:leader="dot" w:pos="9628"/>
-      </w:tabs>
-      <w:spacing w:after="100"/>
-    </w:pPr>
-  </w:style>
-  <w:style w:type="paragraph" w:styleId="Sumrio2">
-    <w:name w:val="toc 2"/>
-    <w:basedOn w:val="Normal"/>
-    <w:next w:val="Normal"/>
-    <w:autoRedefine/>
-    <w:uiPriority w:val="39"/>
-    <w:unhideWhenUsed/>
-    <w:rsid w:val="00BA2DC8"/>
-    <w:pPr>
-      <w:spacing w:after="100"/>
-      <w:ind w:left="200"/>
-    </w:pPr>
-  </w:style>
-  <w:style w:type="paragraph" w:styleId="NormalWeb">
-    <w:name w:val="Normal (Web)"/>
-    <w:basedOn w:val="Normal"/>
-    <w:uiPriority w:val="99"/>
-    <w:unhideWhenUsed/>
-    <w:rsid w:val="00993651"/>
-    <w:pPr>
-      <w:spacing w:before="100" w:beforeAutospacing="1" w:after="100" w:afterAutospacing="1"/>
-    </w:pPr>
-    <w:rPr>
-      <w:sz w:val="24"/>
-      <w:szCs w:val="24"/>
-      <w:lang w:eastAsia="pt-BR"/>
-    </w:rPr>
-  </w:style>
-  <w:style w:type="paragraph" w:customStyle="1" w:styleId="Default">
-    <w:name w:val="Default"/>
-    <w:rsid w:val="001D152D"/>
-    <w:pPr>
-      <w:autoSpaceDE w:val="0"/>
-      <w:autoSpaceDN w:val="0"/>
-      <w:adjustRightInd w:val="0"/>
-      <w:spacing w:after="0" w:line="240" w:lineRule="auto"/>
-    </w:pPr>
-    <w:rPr>
-      <w:rFonts w:ascii="Arial" w:hAnsi="Arial" w:cs="Arial"/>
-      <w:color w:val="000000"/>
-      <w:sz w:val="24"/>
-      <w:szCs w:val="24"/>
-    </w:rPr>
-  </w:style>
-  <w:style w:type="paragraph" w:styleId="Sumrio3">
-    <w:name w:val="toc 3"/>
-    <w:basedOn w:val="Normal"/>
-    <w:next w:val="Normal"/>
-    <w:autoRedefine/>
-    <w:uiPriority w:val="39"/>
-    <w:unhideWhenUsed/>
-    <w:rsid w:val="008B294E"/>
-    <w:pPr>
-      <w:spacing w:after="100" w:line="259" w:lineRule="auto"/>
-      <w:ind w:left="440"/>
-    </w:pPr>
-    <w:rPr>
-      <w:rFonts w:asciiTheme="minorHAnsi" w:eastAsiaTheme="minorEastAsia" w:hAnsiTheme="minorHAnsi"/>
-      <w:sz w:val="22"/>
-      <w:szCs w:val="22"/>
-      <w:lang w:eastAsia="pt-BR"/>
-    </w:rPr>
-  </w:style>
-</w:styles>
-</file>
-
-<file path=word/stylesWithEffects.xml><?xml version="1.0" encoding="utf-8"?>
-<w:styles xmlns:wpc="http://schemas.microsoft.com/office/word/2010/wordprocessingCanvas" xmlns:mc="http://schemas.openxmlformats.org/markup-compatibility/2006" xmlns:o="urn:schemas-microsoft-com:office:office" xmlns:r="http://schemas.openxmlformats.org/officeDocument/2006/relationships" xmlns:m="http://schemas.openxmlformats.org/officeDocument/2006/math" xmlns:v="urn:schemas-microsoft-com:vml" xmlns:wp14="http://schemas.microsoft.com/office/word/2010/wordprocessingDrawing" xmlns:wp="http://schemas.openxmlformats.org/drawingml/2006/wordprocessingDrawing" xmlns:w10="urn:schemas-microsoft-com:office:word" xmlns:w="http://schemas.openxmlformats.org/wordprocessingml/2006/main" xmlns:w14="http://schemas.microsoft.com/office/word/2010/wordml" xmlns:wpg="http://schemas.microsoft.com/office/word/2010/wordprocessingGroup" xmlns:wpi="http://schemas.microsoft.com/office/word/2010/wordprocessingInk" xmlns:wne="http://schemas.microsoft.com/office/word/2006/wordml" xmlns:wps="http://schemas.microsoft.com/office/word/2010/wordprocessingShape" mc:Ignorable="w14 wp14">
-  <w:docDefaults>
-    <w:rPrDefault>
-      <w:rPr>
-        <w:rFonts w:asciiTheme="minorHAnsi" w:eastAsiaTheme="minorHAnsi" w:hAnsiTheme="minorHAnsi" w:cstheme="minorBidi"/>
-        <w:sz w:val="22"/>
-        <w:szCs w:val="22"/>
-        <w:lang w:val="pt-BR" w:eastAsia="en-US" w:bidi="ar-SA"/>
-      </w:rPr>
-    </w:rPrDefault>
-    <w:pPrDefault>
-      <w:pPr>
-        <w:spacing w:after="200" w:line="276" w:lineRule="auto"/>
-      </w:pPr>
-    </w:pPrDefault>
-  </w:docDefaults>
-  <w:latentStyles w:defLockedState="0" w:defUIPriority="99" w:defSemiHidden="1" w:defUnhideWhenUsed="1" w:defQFormat="0" w:count="267">
-    <w:lsdException w:name="Normal" w:semiHidden="0" w:uiPriority="0" w:unhideWhenUsed="0" w:qFormat="1"/>
-    <w:lsdException w:name="heading 1" w:semiHidden="0" w:uiPriority="9" w:unhideWhenUsed="0" w:qFormat="1"/>
-    <w:lsdException w:name="heading 2" w:uiPriority="9" w:qFormat="1"/>
-    <w:lsdException w:name="heading 3" w:uiPriority="9" w:qFormat="1"/>
-    <w:lsdException w:name="heading 4" w:uiPriority="9" w:qFormat="1"/>
-    <w:lsdException w:name="heading 5" w:uiPriority="9" w:qFormat="1"/>
-    <w:lsdException w:name="heading 6" w:uiPriority="9" w:qFormat="1"/>
-    <w:lsdException w:name="heading 7" w:uiPriority="9" w:qFormat="1"/>
-    <w:lsdException w:name="heading 8" w:uiPriority="9" w:qFormat="1"/>
-    <w:lsdException w:name="heading 9" w:uiPriority="9" w:qFormat="1"/>
-    <w:lsdException w:name="toc 1" w:uiPriority="39"/>
-    <w:lsdException w:name="toc 2" w:uiPriority="39"/>
-    <w:lsdException w:name="toc 3" w:uiPriority="39"/>
-    <w:lsdException w:name="toc 4" w:uiPriority="39"/>
-    <w:lsdException w:name="toc 5" w:uiPriority="39"/>
-    <w:lsdException w:name="toc 6" w:uiPriority="39"/>
-    <w:lsdException w:name="toc 7" w:uiPriority="39"/>
-    <w:lsdException w:name="toc 8" w:uiPriority="39"/>
-    <w:lsdException w:name="toc 9" w:uiPriority="39"/>
-    <w:lsdException w:name="caption" w:uiPriority="35" w:qFormat="1"/>
-    <w:lsdException w:name="Title" w:semiHidden="0" w:uiPriority="10" w:unhideWhenUsed="0" w:qFormat="1"/>
-    <w:lsdException w:name="Default Paragraph Font" w:uiPriority="1"/>
-    <w:lsdException w:name="Subtitle" w:semiHidden="0" w:uiPriority="11" w:unhideWhenUsed="0" w:qFormat="1"/>
-    <w:lsdException w:name="Strong" w:semiHidden="0" w:uiPriority="22" w:unhideWhenUsed="0" w:qFormat="1"/>
-    <w:lsdException w:name="Emphasis" w:semiHidden="0" w:uiPriority="20" w:unhideWhenUsed="0" w:qFormat="1"/>
-    <w:lsdException w:name="Table Grid" w:semiHidden="0" w:uiPriority="59" w:unhideWhenUsed="0"/>
-    <w:lsdException w:name="Placeholder Text" w:unhideWhenUsed="0"/>
-    <w:lsdException w:name="No Spacing" w:semiHidden="0" w:uiPriority="1" w:unhideWhenUsed="0" w:qFormat="1"/>
-    <w:lsdException w:name="Light Shading" w:semiHidden="0" w:uiPriority="60" w:unhideWhenUsed="0"/>
-    <w:lsdException w:name="Light List" w:semiHidden="0" w:uiPriority="61" w:unhideWhenUsed="0"/>
-    <w:lsdException w:name="Light Grid" w:semiHidden="0" w:uiPriority="62" w:unhideWhenUsed="0"/>
-    <w:lsdException w:name="Medium Shading 1" w:semiHidden="0" w:uiPriority="63" w:unhideWhenUsed="0"/>
-    <w:lsdException w:name="Medium Shading 2" w:semiHidden="0" w:uiPriority="64" w:unhideWhenUsed="0"/>
-    <w:lsdException w:name="Medium List 1" w:semiHidden="0" w:uiPriority="65" w:unhideWhenUsed="0"/>
-    <w:lsdException w:name="Medium List 2" w:semiHidden="0" w:uiPriority="66" w:unhideWhenUsed="0"/>
-    <w:lsdException w:name="Medium Grid 1" w:semiHidden="0" w:uiPriority="67" w:unhideWhenUsed="0"/>
-    <w:lsdException w:name="Medium Grid 2" w:semiHidden="0" w:uiPriority="68" w:unhideWhenUsed="0"/>
-    <w:lsdException w:name="Medium Grid 3" w:semiHidden="0" w:uiPriority="69" w:unhideWhenUsed="0"/>
-    <w:lsdException w:name="Dark List" w:semiHidden="0" w:uiPriority="70" w:unhideWhenUsed="0"/>
-    <w:lsdException w:name="Colorful Shading" w:semiHidden="0" w:uiPriority="71" w:unhideWhenUsed="0"/>
-    <w:lsdException w:name="Colorful List" w:semiHidden="0" w:uiPriority="72" w:unhideWhenUsed="0"/>
-    <w:lsdException w:name="Colorful Grid" w:semiHidden="0" w:uiPriority="73" w:unhideWhenUsed="0"/>
-    <w:lsdException w:name="Light Shading Accent 1" w:semiHidden="0" w:uiPriority="60" w:unhideWhenUsed="0"/>
-    <w:lsdException w:name="Light List Accent 1" w:semiHidden="0" w:uiPriority="61" w:unhideWhenUsed="0"/>
-    <w:lsdException w:name="Light Grid Accent 1" w:semiHidden="0" w:uiPriority="62" w:unhideWhenUsed="0"/>
-    <w:lsdException w:name="Medium Shading 1 Accent 1" w:semiHidden="0" w:uiPriority="63" w:unhideWhenUsed="0"/>
-    <w:lsdException w:name="Medium Shading 2 Accent 1" w:semiHidden="0" w:uiPriority="64" w:unhideWhenUsed="0"/>
-    <w:lsdException w:name="Medium List 1 Accent 1" w:semiHidden="0" w:uiPriority="65" w:unhideWhenUsed="0"/>
-    <w:lsdException w:name="Revision" w:unhideWhenUsed="0"/>
-    <w:lsdException w:name="List Paragraph" w:semiHidden="0" w:uiPriority="34" w:unhideWhenUsed="0" w:qFormat="1"/>
-    <w:lsdException w:name="Quote" w:semiHidden="0" w:uiPriority="29" w:unhideWhenUsed="0" w:qFormat="1"/>
-    <w:lsdException w:name="Intense Quote" w:semiHidden="0" w:uiPriority="30" w:unhideWhenUsed="0" w:qFormat="1"/>
-    <w:lsdException w:name="Medium List 2 Accent 1" w:semiHidden="0" w:uiPriority="66" w:unhideWhenUsed="0"/>
-    <w:lsdException w:name="Medium Grid 1 Accent 1" w:semiHidden="0" w:uiPriority="67" w:unhideWhenUsed="0"/>
-    <w:lsdException w:name="Medium Grid 2 Accent 1" w:semiHidden="0" w:uiPriority="68" w:unhideWhenUsed="0"/>
-    <w:lsdException w:name="Medium Grid 3 Accent 1" w:semiHidden="0" w:uiPriority="69" w:unhideWhenUsed="0"/>
-    <w:lsdException w:name="Dark List Accent 1" w:semiHidden="0" w:uiPriority="70" w:unhideWhenUsed="0"/>
-    <w:lsdException w:name="Colorful Shading Accent 1" w:semiHidden="0" w:uiPriority="71" w:unhideWhenUsed="0"/>
-    <w:lsdException w:name="Colorful List Accent 1" w:semiHidden="0" w:uiPriority="72" w:unhideWhenUsed="0"/>
-    <w:lsdException w:name="Colorful Grid Accent 1" w:semiHidden="0" w:uiPriority="73" w:unhideWhenUsed="0"/>
-    <w:lsdException w:name="Light Shading Accent 2" w:semiHidden="0" w:uiPriority="60" w:unhideWhenUsed="0"/>
-    <w:lsdException w:name="Light List Accent 2" w:semiHidden="0" w:uiPriority="61" w:unhideWhenUsed="0"/>
-    <w:lsdException w:name="Light Grid Accent 2" w:semiHidden="0" w:uiPriority="62" w:unhideWhenUsed="0"/>
-    <w:lsdException w:name="Medium Shading 1 Accent 2" w:semiHidden="0" w:uiPriority="63" w:unhideWhenUsed="0"/>
-    <w:lsdException w:name="Medium Shading 2 Accent 2" w:semiHidden="0" w:uiPriority="64" w:unhideWhenUsed="0"/>
-    <w:lsdException w:name="Medium List 1 Accent 2" w:semiHidden="0" w:uiPriority="65" w:unhideWhenUsed="0"/>
-    <w:lsdException w:name="Medium List 2 Accent 2" w:semiHidden="0" w:uiPriority="66" w:unhideWhenUsed="0"/>
-    <w:lsdException w:name="Medium Grid 1 Accent 2" w:semiHidden="0" w:uiPriority="67" w:unhideWhenUsed="0"/>
-    <w:lsdException w:name="Medium Grid 2 Accent 2" w:semiHidden="0" w:uiPriority="68" w:unhideWhenUsed="0"/>
-    <w:lsdException w:name="Medium Grid 3 Accent 2" w:semiHidden="0" w:uiPriority="69" w:unhideWhenUsed="0"/>
-    <w:lsdException w:name="Dark List Accent 2" w:semiHidden="0" w:uiPriority="70" w:unhideWhenUsed="0"/>
-    <w:lsdException w:name="Colorful Shading Accent 2" w:semiHidden="0" w:uiPriority="71" w:unhideWhenUsed="0"/>
-    <w:lsdException w:name="Colorful List Accent 2" w:semiHidden="0" w:uiPriority="72" w:unhideWhenUsed="0"/>
-    <w:lsdException w:name="Colorful Grid Accent 2" w:semiHidden="0" w:uiPriority="73" w:unhideWhenUsed="0"/>
-    <w:lsdException w:name="Light Shading Accent 3" w:semiHidden="0" w:uiPriority="60" w:unhideWhenUsed="0"/>
-    <w:lsdException w:name="Light List Accent 3" w:semiHidden="0" w:uiPriority="61" w:unhideWhenUsed="0"/>
-    <w:lsdException w:name="Light Grid Accent 3" w:semiHidden="0" w:uiPriority="62" w:unhideWhenUsed="0"/>
-    <w:lsdException w:name="Medium Shading 1 Accent 3" w:semiHidden="0" w:uiPriority="63" w:unhideWhenUsed="0"/>
-    <w:lsdException w:name="Medium Shading 2 Accent 3" w:semiHidden="0" w:uiPriority="64" w:unhideWhenUsed="0"/>
-    <w:lsdException w:name="Medium List 1 Accent 3" w:semiHidden="0" w:uiPriority="65" w:unhideWhenUsed="0"/>
-    <w:lsdException w:name="Medium List 2 Accent 3" w:semiHidden="0" w:uiPriority="66" w:unhideWhenUsed="0"/>
-    <w:lsdException w:name="Medium Grid 1 Accent 3" w:semiHidden="0" w:uiPriority="67" w:unhideWhenUsed="0"/>
-    <w:lsdException w:name="Medium Grid 2 Accent 3" w:semiHidden="0" w:uiPriority="68" w:unhideWhenUsed="0"/>
-    <w:lsdException w:name="Medium Grid 3 Accent 3" w:semiHidden="0" w:uiPriority="69" w:unhideWhenUsed="0"/>
-    <w:lsdException w:name="Dark List Accent 3" w:semiHidden="0" w:uiPriority="70" w:unhideWhenUsed="0"/>
-    <w:lsdException w:name="Colorful Shading Accent 3" w:semiHidden="0" w:uiPriority="71" w:unhideWhenUsed="0"/>
-    <w:lsdException w:name="Colorful List Accent 3" w:semiHidden="0" w:uiPriority="72" w:unhideWhenUsed="0"/>
-    <w:lsdException w:name="Colorful Grid Accent 3" w:semiHidden="0" w:uiPriority="73" w:unhideWhenUsed="0"/>
-    <w:lsdException w:name="Light Shading Accent 4" w:semiHidden="0" w:uiPriority="60" w:unhideWhenUsed="0"/>
-    <w:lsdException w:name="Light List Accent 4" w:semiHidden="0" w:uiPriority="61" w:unhideWhenUsed="0"/>
-    <w:lsdException w:name="Light Grid Accent 4" w:semiHidden="0" w:uiPriority="62" w:unhideWhenUsed="0"/>
-    <w:lsdException w:name="Medium Shading 1 Accent 4" w:semiHidden="0" w:uiPriority="63" w:unhideWhenUsed="0"/>
-    <w:lsdException w:name="Medium Shading 2 Accent 4" w:semiHidden="0" w:uiPriority="64" w:unhideWhenUsed="0"/>
-    <w:lsdException w:name="Medium List 1 Accent 4" w:semiHidden="0" w:uiPriority="65" w:unhideWhenUsed="0"/>
-    <w:lsdException w:name="Medium List 2 Accent 4" w:semiHidden="0" w:uiPriority="66" w:unhideWhenUsed="0"/>
-    <w:lsdException w:name="Medium Grid 1 Accent 4" w:semiHidden="0" w:uiPriority="67" w:unhideWhenUsed="0"/>
-    <w:lsdException w:name="Medium Grid 2 Accent 4" w:semiHidden="0" w:uiPriority="68" w:unhideWhenUsed="0"/>
-    <w:lsdException w:name="Medium Grid 3 Accent 4" w:semiHidden="0" w:uiPriority="69" w:unhideWhenUsed="0"/>
-    <w:lsdException w:name="Dark List Accent 4" w:semiHidden="0" w:uiPriority="70" w:unhideWhenUsed="0"/>
-    <w:lsdException w:name="Colorful Shading Accent 4" w:semiHidden="0" w:uiPriority="71" w:unhideWhenUsed="0"/>
-    <w:lsdException w:name="Colorful List Accent 4" w:semiHidden="0" w:uiPriority="72" w:unhideWhenUsed="0"/>
-    <w:lsdException w:name="Colorful Grid Accent 4" w:semiHidden="0" w:uiPriority="73" w:unhideWhenUsed="0"/>
-    <w:lsdException w:name="Light Shading Accent 5" w:semiHidden="0" w:uiPriority="60" w:unhideWhenUsed="0"/>
-    <w:lsdException w:name="Light List Accent 5" w:semiHidden="0" w:uiPriority="61" w:unhideWhenUsed="0"/>
-    <w:lsdException w:name="Light Grid Accent 5" w:semiHidden="0" w:uiPriority="62" w:unhideWhenUsed="0"/>
-    <w:lsdException w:name="Medium Shading 1 Accent 5" w:semiHidden="0" w:uiPriority="63" w:unhideWhenUsed="0"/>
-    <w:lsdException w:name="Medium Shading 2 Accent 5" w:semiHidden="0" w:uiPriority="64" w:unhideWhenUsed="0"/>
-    <w:lsdException w:name="Medium List 1 Accent 5" w:semiHidden="0" w:uiPriority="65" w:unhideWhenUsed="0"/>
-    <w:lsdException w:name="Medium List 2 Accent 5" w:semiHidden="0" w:uiPriority="66" w:unhideWhenUsed="0"/>
-    <w:lsdException w:name="Medium Grid 1 Accent 5" w:semiHidden="0" w:uiPriority="67" w:unhideWhenUsed="0"/>
-    <w:lsdException w:name="Medium Grid 2 Accent 5" w:semiHidden="0" w:uiPriority="68" w:unhideWhenUsed="0"/>
-    <w:lsdException w:name="Medium Grid 3 Accent 5" w:semiHidden="0" w:uiPriority="69" w:unhideWhenUsed="0"/>
-    <w:lsdException w:name="Dark List Accent 5" w:semiHidden="0" w:uiPriority="70" w:unhideWhenUsed="0"/>
-    <w:lsdException w:name="Colorful Shading Accent 5" w:semiHidden="0" w:uiPriority="71" w:unhideWhenUsed="0"/>
-    <w:lsdException w:name="Colorful List Accent 5" w:semiHidden="0" w:uiPriority="72" w:unhideWhenUsed="0"/>
-    <w:lsdException w:name="Colorful Grid Accent 5" w:semiHidden="0" w:uiPriority="73" w:unhideWhenUsed="0"/>
-    <w:lsdException w:name="Light Shading Accent 6" w:semiHidden="0" w:uiPriority="60" w:unhideWhenUsed="0"/>
-    <w:lsdException w:name="Light List Accent 6" w:semiHidden="0" w:uiPriority="61" w:unhideWhenUsed="0"/>
-    <w:lsdException w:name="Light Grid Accent 6" w:semiHidden="0" w:uiPriority="62" w:unhideWhenUsed="0"/>
-    <w:lsdException w:name="Medium Shading 1 Accent 6" w:semiHidden="0" w:uiPriority="63" w:unhideWhenUsed="0"/>
-    <w:lsdException w:name="Medium Shading 2 Accent 6" w:semiHidden="0" w:uiPriority="64" w:unhideWhenUsed="0"/>
-    <w:lsdException w:name="Medium List 1 Accent 6" w:semiHidden="0" w:uiPriority="65" w:unhideWhenUsed="0"/>
-    <w:lsdException w:name="Medium List 2 Accent 6" w:semiHidden="0" w:uiPriority="66" w:unhideWhenUsed="0"/>
-    <w:lsdException w:name="Medium Grid 1 Accent 6" w:semiHidden="0" w:uiPriority="67" w:unhideWhenUsed="0"/>
-    <w:lsdException w:name="Medium Grid 2 Accent 6" w:semiHidden="0" w:uiPriority="68" w:unhideWhenUsed="0"/>
-    <w:lsdException w:name="Medium Grid 3 Accent 6" w:semiHidden="0" w:uiPriority="69" w:unhideWhenUsed="0"/>
-    <w:lsdException w:name="Dark List Accent 6" w:semiHidden="0" w:uiPriority="70" w:unhideWhenUsed="0"/>
-    <w:lsdException w:name="Colorful Shading Accent 6" w:semiHidden="0" w:uiPriority="71" w:unhideWhenUsed="0"/>
-    <w:lsdException w:name="Colorful List Accent 6" w:semiHidden="0" w:uiPriority="72" w:unhideWhenUsed="0"/>
-    <w:lsdException w:name="Colorful Grid Accent 6" w:semiHidden="0" w:uiPriority="73" w:unhideWhenUsed="0"/>
-    <w:lsdException w:name="Subtle Emphasis" w:semiHidden="0" w:uiPriority="19" w:unhideWhenUsed="0" w:qFormat="1"/>
-    <w:lsdException w:name="Intense Emphasis" w:semiHidden="0" w:uiPriority="21" w:unhideWhenUsed="0" w:qFormat="1"/>
-    <w:lsdException w:name="Subtle Reference" w:semiHidden="0" w:uiPriority="31" w:unhideWhenUsed="0" w:qFormat="1"/>
-    <w:lsdException w:name="Intense Reference" w:semiHidden="0" w:uiPriority="32" w:unhideWhenUsed="0" w:qFormat="1"/>
-    <w:lsdException w:name="Book Title" w:semiHidden="0" w:uiPriority="33" w:unhideWhenUsed="0" w:qFormat="1"/>
-    <w:lsdException w:name="Bibliography" w:uiPriority="37"/>
-    <w:lsdException w:name="TOC Heading" w:uiPriority="39" w:qFormat="1"/>
+  <w:latentStyles w:defLockedState="0" w:defUIPriority="99" w:defSemiHidden="0" w:defUnhideWhenUsed="0" w:defQFormat="0" w:count="371">
+    <w:lsdException w:name="Normal" w:uiPriority="0" w:qFormat="1"/>
+    <w:lsdException w:name="heading 1" w:uiPriority="9" w:qFormat="1"/>
+    <w:lsdException w:name="heading 2" w:semiHidden="1" w:uiPriority="9" w:unhideWhenUsed="1" w:qFormat="1"/>
+    <w:lsdException w:name="heading 3" w:semiHidden="1" w:uiPriority="9" w:unhideWhenUsed="1" w:qFormat="1"/>
+    <w:lsdException w:name="heading 4" w:semiHidden="1" w:uiPriority="9" w:unhideWhenUsed="1" w:qFormat="1"/>
+    <w:lsdException w:name="heading 5" w:semiHidden="1" w:uiPriority="9" w:unhideWhenUsed="1" w:qFormat="1"/>
+    <w:lsdException w:name="heading 6" w:semiHidden="1" w:uiPriority="9" w:unhideWhenUsed="1" w:qFormat="1"/>
+    <w:lsdException w:name="heading 7" w:semiHidden="1" w:uiPriority="9" w:unhideWhenUsed="1" w:qFormat="1"/>
+    <w:lsdException w:name="heading 8" w:semiHidden="1" w:uiPriority="9" w:unhideWhenUsed="1" w:qFormat="1"/>
+    <w:lsdException w:name="heading 9" w:semiHidden="1" w:uiPriority="9" w:unhideWhenUsed="1" w:qFormat="1"/>
+    <w:lsdException w:name="index 1" w:semiHidden="1" w:unhideWhenUsed="1"/>
+    <w:lsdException w:name="index 2" w:semiHidden="1" w:unhideWhenUsed="1"/>
+    <w:lsdException w:name="index 3" w:semiHidden="1" w:unhideWhenUsed="1"/>
+    <w:lsdException w:name="index 4" w:semiHidden="1" w:unhideWhenUsed="1"/>
+    <w:lsdException w:name="index 5" w:semiHidden="1" w:unhideWhenUsed="1"/>
+    <w:lsdException w:name="index 6" w:semiHidden="1" w:unhideWhenUsed="1"/>
+    <w:lsdException w:name="index 7" w:semiHidden="1" w:unhideWhenUsed="1"/>
+    <w:lsdException w:name="index 8" w:semiHidden="1" w:unhideWhenUsed="1"/>
+    <w:lsdException w:name="index 9" w:semiHidden="1" w:unhideWhenUsed="1"/>
+    <w:lsdException w:name="toc 1" w:semiHidden="1" w:uiPriority="39" w:unhideWhenUsed="1"/>
+    <w:lsdException w:name="toc 2" w:semiHidden="1" w:uiPriority="39" w:unhideWhenUsed="1"/>
+    <w:lsdException w:name="toc 3" w:semiHidden="1" w:uiPriority="39" w:unhideWhenUsed="1"/>
+    <w:lsdException w:name="toc 4" w:semiHidden="1" w:uiPriority="39" w:unhideWhenUsed="1"/>
+    <w:lsdException w:name="toc 5" w:semiHidden="1" w:uiPriority="39" w:unhideWhenUsed="1"/>
+    <w:lsdException w:name="toc 6" w:semiHidden="1" w:uiPriority="39" w:unhideWhenUsed="1"/>
+    <w:lsdException w:name="toc 7" w:semiHidden="1" w:uiPriority="39" w:unhideWhenUsed="1"/>
+    <w:lsdException w:name="toc 8" w:semiHidden="1" w:uiPriority="39" w:unhideWhenUsed="1"/>
+    <w:lsdException w:name="toc 9" w:semiHidden="1" w:uiPriority="39" w:unhideWhenUsed="1"/>
+    <w:lsdException w:name="Normal Indent" w:semiHidden="1" w:unhideWhenUsed="1"/>
+    <w:lsdException w:name="footnote text" w:semiHidden="1" w:unhideWhenUsed="1"/>
+    <w:lsdException w:name="annotation text" w:semiHidden="1" w:unhideWhenUsed="1"/>
+    <w:lsdException w:name="header" w:semiHidden="1" w:unhideWhenUsed="1"/>
+    <w:lsdException w:name="footer" w:semiHidden="1" w:unhideWhenUsed="1"/>
+    <w:lsdException w:name="index heading" w:semiHidden="1" w:unhideWhenUsed="1"/>
+    <w:lsdException w:name="caption" w:semiHidden="1" w:uiPriority="35" w:unhideWhenUsed="1" w:qFormat="1"/>
+    <w:lsdException w:name="table of figures" w:semiHidden="1" w:unhideWhenUsed="1"/>
+    <w:lsdException w:name="envelope address" w:semiHidden="1" w:unhideWhenUsed="1"/>
+    <w:lsdException w:name="envelope return" w:semiHidden="1" w:unhideWhenUsed="1"/>
+    <w:lsdException w:name="footnote reference" w:semiHidden="1" w:unhideWhenUsed="1"/>
+    <w:lsdException w:name="annotation reference" w:semiHidden="1" w:unhideWhenUsed="1"/>
+    <w:lsdException w:name="line number" w:semiHidden="1" w:unhideWhenUsed="1"/>
+    <w:lsdException w:name="page number" w:semiHidden="1" w:unhideWhenUsed="1"/>
+    <w:lsdException w:name="endnote reference" w:semiHidden="1" w:unhideWhenUsed="1"/>
+    <w:lsdException w:name="endnote text" w:semiHidden="1" w:unhideWhenUsed="1"/>
+    <w:lsdException w:name="table of authorities" w:semiHidden="1" w:unhideWhenUsed="1"/>
+    <w:lsdException w:name="macro" w:semiHidden="1" w:unhideWhenUsed="1"/>
+    <w:lsdException w:name="toa heading" w:semiHidden="1" w:unhideWhenUsed="1"/>
+    <w:lsdException w:name="List" w:semiHidden="1" w:unhideWhenUsed="1"/>
+    <w:lsdException w:name="List Bullet" w:semiHidden="1" w:unhideWhenUsed="1"/>
+    <w:lsdException w:name="List Number" w:semiHidden="1" w:unhideWhenUsed="1"/>
+    <w:lsdException w:name="List 2" w:semiHidden="1" w:unhideWhenUsed="1"/>
+    <w:lsdException w:name="List 3" w:semiHidden="1" w:unhideWhenUsed="1"/>
+    <w:lsdException w:name="List 4" w:semiHidden="1" w:unhideWhenUsed="1"/>
+    <w:lsdException w:name="List 5" w:semiHidden="1" w:unhideWhenUsed="1"/>
+    <w:lsdException w:name="List Bullet 2" w:semiHidden="1" w:unhideWhenUsed="1"/>
+    <w:lsdException w:name="List Bullet 3" w:semiHidden="1" w:unhideWhenUsed="1"/>
+    <w:lsdException w:name="List Bullet 4" w:semiHidden="1" w:unhideWhenUsed="1"/>
+    <w:lsdException w:name="List Bullet 5" w:semiHidden="1" w:unhideWhenUsed="1"/>
+    <w:lsdException w:name="List Number 2" w:semiHidden="1" w:unhideWhenUsed="1"/>
+    <w:lsdException w:name="List Number 3" w:semiHidden="1" w:unhideWhenUsed="1"/>
+    <w:lsdException w:name="List Number 4" w:semiHidden="1" w:unhideWhenUsed="1"/>
+    <w:lsdException w:name="List Number 5" w:semiHidden="1" w:unhideWhenUsed="1"/>
+    <w:lsdException w:name="Title" w:uiPriority="10" w:qFormat="1"/>
+    <w:lsdException w:name="Closing" w:semiHidden="1" w:unhideWhenUsed="1"/>
+    <w:lsdException w:name="Signature" w:semiHidden="1" w:unhideWhenUsed="1"/>
+    <w:lsdException w:name="Default Paragraph Font" w:semiHidden="1" w:uiPriority="1" w:unhideWhenUsed="1"/>
+    <w:lsdException w:name="Body Text" w:semiHidden="1" w:unhideWhenUsed="1"/>
+    <w:lsdException w:name="Body Text Indent" w:semiHidden="1" w:unhideWhenUsed="1"/>
+    <w:lsdException w:name="List Continue" w:semiHidden="1" w:unhideWhenUsed="1"/>
+    <w:lsdException w:name="List Continue 2" w:semiHidden="1" w:unhideWhenUsed="1"/>
+    <w:lsdException w:name="List Continue 3" w:semiHidden="1" w:unhideWhenUsed="1"/>
+    <w:lsdException w:name="List Continue 4" w:semiHidden="1" w:unhideWhenUsed="1"/>
+    <w:lsdException w:name="List Continue 5" w:semiHidden="1" w:unhideWhenUsed="1"/>
+    <w:lsdException w:name="Message Header" w:semiHidden="1" w:unhideWhenUsed="1"/>
+    <w:lsdException w:name="Subtitle" w:uiPriority="11" w:qFormat="1"/>
+    <w:lsdException w:name="Salutation" w:semiHidden="1" w:unhideWhenUsed="1"/>
+    <w:lsdException w:name="Date" w:semiHidden="1" w:unhideWhenUsed="1"/>
+    <w:lsdException w:name="Body Text First Indent" w:semiHidden="1" w:unhideWhenUsed="1"/>
+    <w:lsdException w:name="Body Text First Indent 2" w:semiHidden="1" w:unhideWhenUsed="1"/>
+    <w:lsdException w:name="Note Heading" w:semiHidden="1" w:unhideWhenUsed="1"/>
+    <w:lsdException w:name="Body Text 2" w:semiHidden="1" w:unhideWhenUsed="1"/>
+    <w:lsdException w:name="Body Text 3" w:semiHidden="1" w:unhideWhenUsed="1"/>
+    <w:lsdException w:name="Body Text Indent 2" w:semiHidden="1" w:unhideWhenUsed="1"/>
+    <w:lsdException w:name="Body Text Indent 3" w:semiHidden="1" w:unhideWhenUsed="1"/>
+    <w:lsdException w:name="Block Text" w:semiHidden="1" w:unhideWhenUsed="1"/>
+    <w:lsdException w:name="Hyperlink" w:semiHidden="1" w:unhideWhenUsed="1"/>
+    <w:lsdException w:name="FollowedHyperlink" w:semiHidden="1" w:unhideWhenUsed="1"/>
+    <w:lsdException w:name="Strong" w:uiPriority="22" w:qFormat="1"/>
+    <w:lsdException w:name="Emphasis" w:uiPriority="20" w:qFormat="1"/>
+    <w:lsdException w:name="Document Map" w:semiHidden="1" w:unhideWhenUsed="1"/>
+    <w:lsdException w:name="Plain Text" w:semiHidden="1" w:unhideWhenUsed="1"/>
+    <w:lsdException w:name="E-mail Signature" w:semiHidden="1" w:unhideWhenUsed="1"/>
+    <w:lsdException w:name="HTML Top of Form" w:semiHidden="1" w:unhideWhenUsed="1"/>
+    <w:lsdException w:name="HTML Bottom of Form" w:semiHidden="1" w:unhideWhenUsed="1"/>
+    <w:lsdException w:name="Normal (Web)" w:semiHidden="1" w:unhideWhenUsed="1"/>
+    <w:lsdException w:name="HTML Acronym" w:semiHidden="1" w:unhideWhenUsed="1"/>
+    <w:lsdException w:name="HTML Address" w:semiHidden="1" w:unhideWhenUsed="1"/>
+    <w:lsdException w:name="HTML Cite" w:semiHidden="1" w:unhideWhenUsed="1"/>
+    <w:lsdException w:name="HTML Code" w:semiHidden="1" w:unhideWhenUsed="1"/>
+    <w:lsdException w:name="HTML Definition" w:semiHidden="1" w:unhideWhenUsed="1"/>
+    <w:lsdException w:name="HTML Keyboard" w:semiHidden="1" w:unhideWhenUsed="1"/>
+    <w:lsdException w:name="HTML Preformatted" w:semiHidden="1" w:unhideWhenUsed="1"/>
+    <w:lsdException w:name="HTML Sample" w:semiHidden="1" w:unhideWhenUsed="1"/>
+    <w:lsdException w:name="HTML Typewriter" w:semiHidden="1" w:unhideWhenUsed="1"/>
+    <w:lsdException w:name="HTML Variable" w:semiHidden="1" w:unhideWhenUsed="1"/>
+    <w:lsdException w:name="Normal Table" w:semiHidden="1" w:unhideWhenUsed="1"/>
+    <w:lsdException w:name="annotation subject" w:semiHidden="1" w:unhideWhenUsed="1"/>
+    <w:lsdException w:name="No List" w:semiHidden="1" w:unhideWhenUsed="1"/>
+    <w:lsdException w:name="Outline List 1" w:semiHidden="1" w:unhideWhenUsed="1"/>
+    <w:lsdException w:name="Outline List 2" w:semiHidden="1" w:unhideWhenUsed="1"/>
+    <w:lsdException w:name="Outline List 3" w:semiHidden="1" w:unhideWhenUsed="1"/>
+    <w:lsdException w:name="Table Simple 1" w:semiHidden="1" w:unhideWhenUsed="1"/>
+    <w:lsdException w:name="Table Simple 2" w:semiHidden="1" w:unhideWhenUsed="1"/>
+    <w:lsdException w:name="Table Simple 3" w:semiHidden="1" w:unhideWhenUsed="1"/>
+    <w:lsdException w:name="Table Classic 1" w:semiHidden="1" w:unhideWhenUsed="1"/>
+    <w:lsdException w:name="Table Classic 2" w:semiHidden="1" w:unhideWhenUsed="1"/>
+    <w:lsdException w:name="Table Classic 3" w:semiHidden="1" w:unhideWhenUsed="1"/>
+    <w:lsdException w:name="Table Classic 4" w:semiHidden="1" w:unhideWhenUsed="1"/>
+    <w:lsdException w:name="Table Colorful 1" w:semiHidden="1" w:unhideWhenUsed="1"/>
+    <w:lsdException w:name="Table Colorful 2" w:semiHidden="1" w:unhideWhenUsed="1"/>
+    <w:lsdException w:name="Table Colorful 3" w:semiHidden="1" w:unhideWhenUsed="1"/>
+    <w:lsdException w:name="Table Columns 1" w:semiHidden="1" w:unhideWhenUsed="1"/>
+    <w:lsdException w:name="Table Columns 2" w:semiHidden="1" w:unhideWhenUsed="1"/>
+    <w:lsdException w:name="Table Columns 3" w:semiHidden="1" w:unhideWhenUsed="1"/>
+    <w:lsdException w:name="Table Columns 4" w:semiHidden="1" w:unhideWhenUsed="1"/>
+    <w:lsdException w:name="Table Columns 5" w:semiHidden="1" w:unhideWhenUsed="1"/>
+    <w:lsdException w:name="Table Grid 1" w:semiHidden="1" w:unhideWhenUsed="1"/>
+    <w:lsdException w:name="Table Grid 2" w:semiHidden="1" w:unhideWhenUsed="1"/>
+    <w:lsdException w:name="Table Grid 3" w:semiHidden="1" w:unhideWhenUsed="1"/>
+    <w:lsdException w:name="Table Grid 4" w:semiHidden="1" w:unhideWhenUsed="1"/>
+    <w:lsdException w:name="Table Grid 5" w:semiHidden="1" w:unhideWhenUsed="1"/>
+    <w:lsdException w:name="Table Grid 6" w:semiHidden="1" w:unhideWhenUsed="1"/>
+    <w:lsdException w:name="Table Grid 7" w:semiHidden="1" w:unhideWhenUsed="1"/>
+    <w:lsdException w:name="Table Grid 8" w:semiHidden="1" w:unhideWhenUsed="1"/>
+    <w:lsdException w:name="Table List 1" w:semiHidden="1" w:unhideWhenUsed="1"/>
+    <w:lsdException w:name="Table List 2" w:semiHidden="1" w:unhideWhenUsed="1"/>
+    <w:lsdException w:name="Table List 3" w:semiHidden="1" w:unhideWhenUsed="1"/>
+    <w:lsdException w:name="Table List 4" w:semiHidden="1" w:unhideWhenUsed="1"/>
+    <w:lsdException w:name="Table List 5" w:semiHidden="1" w:unhideWhenUsed="1"/>
+    <w:lsdException w:name="Table List 6" w:semiHidden="1" w:unhideWhenUsed="1"/>
+    <w:lsdException w:name="Table List 7" w:semiHidden="1" w:unhideWhenUsed="1"/>
+    <w:lsdException w:name="Table List 8" w:semiHidden="1" w:unhideWhenUsed="1"/>
+    <w:lsdException w:name="Table 3D effects 1" w:semiHidden="1" w:unhideWhenUsed="1"/>
+    <w:lsdException w:name="Table 3D effects 2" w:semiHidden="1" w:unhideWhenUsed="1"/>
+    <w:lsdException w:name="Table 3D effects 3" w:semiHidden="1" w:unhideWhenUsed="1"/>
+    <w:lsdException w:name="Table Contemporary" w:semiHidden="1" w:unhideWhenUsed="1"/>
+    <w:lsdException w:name="Table Elegant" w:semiHidden="1" w:unhideWhenUsed="1"/>
+    <w:lsdException w:name="Table Professional" w:semiHidden="1" w:unhideWhenUsed="1"/>
+    <w:lsdException w:name="Table Subtle 1" w:semiHidden="1" w:unhideWhenUsed="1"/>
+    <w:lsdException w:name="Table Subtle 2" w:semiHidden="1" w:unhideWhenUsed="1"/>
+    <w:lsdException w:name="Table Web 1" w:semiHidden="1" w:unhideWhenUsed="1"/>
+    <w:lsdException w:name="Table Web 2" w:semiHidden="1" w:unhideWhenUsed="1"/>
+    <w:lsdException w:name="Table Web 3" w:semiHidden="1" w:unhideWhenUsed="1"/>
+    <w:lsdException w:name="Balloon Text" w:semiHidden="1" w:unhideWhenUsed="1"/>
+    <w:lsdException w:name="Table Grid" w:uiPriority="59"/>
+    <w:lsdException w:name="Table Theme" w:semiHidden="1" w:unhideWhenUsed="1"/>
+    <w:lsdException w:name="Placeholder Text" w:semiHidden="1"/>
+    <w:lsdException w:name="No Spacing" w:uiPriority="1" w:qFormat="1"/>
+    <w:lsdException w:name="Light Shading" w:uiPriority="60"/>
+    <w:lsdException w:name="Light List" w:uiPriority="61"/>
+    <w:lsdException w:name="Light Grid" w:uiPriority="62"/>
+    <w:lsdException w:name="Medium Shading 1" w:uiPriority="63"/>
+    <w:lsdException w:name="Medium Shading 2" w:uiPriority="64"/>
+    <w:lsdException w:name="Medium List 1" w:uiPriority="65"/>
+    <w:lsdException w:name="Medium List 2" w:uiPriority="66"/>
+    <w:lsdException w:name="Medium Grid 1" w:uiPriority="67"/>
+    <w:lsdException w:name="Medium Grid 2" w:uiPriority="68"/>
+    <w:lsdException w:name="Medium Grid 3" w:uiPriority="69"/>
+    <w:lsdException w:name="Dark List" w:uiPriority="70"/>
+    <w:lsdException w:name="Colorful Shading" w:uiPriority="71"/>
+    <w:lsdException w:name="Colorful List" w:uiPriority="72"/>
+    <w:lsdException w:name="Colorful Grid" w:uiPriority="73"/>
+    <w:lsdException w:name="Light Shading Accent 1" w:uiPriority="60"/>
+    <w:lsdException w:name="Light List Accent 1" w:uiPriority="61"/>
+    <w:lsdException w:name="Light Grid Accent 1" w:uiPriority="62"/>
+    <w:lsdException w:name="Medium Shading 1 Accent 1" w:uiPriority="63"/>
+    <w:lsdException w:name="Medium Shading 2 Accent 1" w:uiPriority="64"/>
+    <w:lsdException w:name="Medium List 1 Accent 1" w:uiPriority="65"/>
+    <w:lsdException w:name="Revision" w:semiHidden="1"/>
+    <w:lsdException w:name="List Paragraph" w:uiPriority="34" w:qFormat="1"/>
+    <w:lsdException w:name="Quote" w:uiPriority="29" w:qFormat="1"/>
+    <w:lsdException w:name="Intense Quote" w:uiPriority="30" w:qFormat="1"/>
+    <w:lsdException w:name="Medium List 2 Accent 1" w:uiPriority="66"/>
+    <w:lsdException w:name="Medium Grid 1 Accent 1" w:uiPriority="67"/>
+    <w:lsdException w:name="Medium Grid 2 Accent 1" w:uiPriority="68"/>
+    <w:lsdException w:name="Medium Grid 3 Accent 1" w:uiPriority="69"/>
+    <w:lsdException w:name="Dark List Accent 1" w:uiPriority="70"/>
+    <w:lsdException w:name="Colorful Shading Accent 1" w:uiPriority="71"/>
+    <w:lsdException w:name="Colorful List Accent 1" w:uiPriority="72"/>
+    <w:lsdException w:name="Colorful Grid Accent 1" w:uiPriority="73"/>
+    <w:lsdException w:name="Light Shading Accent 2" w:uiPriority="60"/>
+    <w:lsdException w:name="Light List Accent 2" w:uiPriority="61"/>
+    <w:lsdException w:name="Light Grid Accent 2" w:uiPriority="62"/>
+    <w:lsdException w:name="Medium Shading 1 Accent 2" w:uiPriority="63"/>
+    <w:lsdException w:name="Medium Shading 2 Accent 2" w:uiPriority="64"/>
+    <w:lsdException w:name="Medium List 1 Accent 2" w:uiPriority="65"/>
+    <w:lsdException w:name="Medium List 2 Accent 2" w:uiPriority="66"/>
+    <w:lsdException w:name="Medium Grid 1 Accent 2" w:uiPriority="67"/>
+    <w:lsdException w:name="Medium Grid 2 Accent 2" w:uiPriority="68"/>
+    <w:lsdException w:name="Medium Grid 3 Accent 2" w:uiPriority="69"/>
+    <w:lsdException w:name="Dark List Accent 2" w:uiPriority="70"/>
+    <w:lsdException w:name="Colorful Shading Accent 2" w:uiPriority="71"/>
+    <w:lsdException w:name="Colorful List Accent 2" w:uiPriority="72"/>
+    <w:lsdException w:name="Colorful Grid Accent 2" w:uiPriority="73"/>
+    <w:lsdException w:name="Light Shading Accent 3" w:uiPriority="60"/>
+    <w:lsdException w:name="Light List Accent 3" w:uiPriority="61"/>
+    <w:lsdException w:name="Light Grid Accent 3" w:uiPriority="62"/>
+    <w:lsdException w:name="Medium Shading 1 Accent 3" w:uiPriority="63"/>
+    <w:lsdException w:name="Medium Shading 2 Accent 3" w:uiPriority="64"/>
+    <w:lsdException w:name="Medium List 1 Accent 3" w:uiPriority="65"/>
+    <w:lsdException w:name="Medium List 2 Accent 3" w:uiPriority="66"/>
+    <w:lsdException w:name="Medium Grid 1 Accent 3" w:uiPriority="67"/>
+    <w:lsdException w:name="Medium Grid 2 Accent 3" w:uiPriority="68"/>
+    <w:lsdException w:name="Medium Grid 3 Accent 3" w:uiPriority="69"/>
+    <w:lsdException w:name="Dark List Accent 3" w:uiPriority="70"/>
+    <w:lsdException w:name="Colorful Shading Accent 3" w:uiPriority="71"/>
+    <w:lsdException w:name="Colorful List Accent 3" w:uiPriority="72"/>
+    <w:lsdException w:name="Colorful Grid Accent 3" w:uiPriority="73"/>
+    <w:lsdException w:name="Light Shading Accent 4" w:uiPriority="60"/>
+    <w:lsdException w:name="Light List Accent 4" w:uiPriority="61"/>
+    <w:lsdException w:name="Light Grid Accent 4" w:uiPriority="62"/>
+    <w:lsdException w:name="Medium Shading 1 Accent 4" w:uiPriority="63"/>
+    <w:lsdException w:name="Medium Shading 2 Accent 4" w:uiPriority="64"/>
+    <w:lsdException w:name="Medium List 1 Accent 4" w:uiPriority="65"/>
+    <w:lsdException w:name="Medium List 2 Accent 4" w:uiPriority="66"/>
+    <w:lsdException w:name="Medium Grid 1 Accent 4" w:uiPriority="67"/>
+    <w:lsdException w:name="Medium Grid 2 Accent 4" w:uiPriority="68"/>
+    <w:lsdException w:name="Medium Grid 3 Accent 4" w:uiPriority="69"/>
+    <w:lsdException w:name="Dark List Accent 4" w:uiPriority="70"/>
+    <w:lsdException w:name="Colorful Shading Accent 4" w:uiPriority="71"/>
+    <w:lsdException w:name="Colorful List Accent 4" w:uiPriority="72"/>
+    <w:lsdException w:name="Colorful Grid Accent 4" w:uiPriority="73"/>
+    <w:lsdException w:name="Light Shading Accent 5" w:uiPriority="60"/>
+    <w:lsdException w:name="Light List Accent 5" w:uiPriority="61"/>
+    <w:lsdException w:name="Light Grid Accent 5" w:uiPriority="62"/>
+    <w:lsdException w:name="Medium Shading 1 Accent 5" w:uiPriority="63"/>
+    <w:lsdException w:name="Medium Shading 2 Accent 5" w:uiPriority="64"/>
+    <w:lsdException w:name="Medium List 1 Accent 5" w:uiPriority="65"/>
+    <w:lsdException w:name="Medium List 2 Accent 5" w:uiPriority="66"/>
+    <w:lsdException w:name="Medium Grid 1 Accent 5" w:uiPriority="67"/>
+    <w:lsdException w:name="Medium Grid 2 Accent 5" w:uiPriority="68"/>
+    <w:lsdException w:name="Medium Grid 3 Accent 5" w:uiPriority="69"/>
+    <w:lsdException w:name="Dark List Accent 5" w:uiPriority="70"/>
+    <w:lsdException w:name="Colorful Shading Accent 5" w:uiPriority="71"/>
+    <w:lsdException w:name="Colorful List Accent 5" w:uiPriority="72"/>
+    <w:lsdException w:name="Colorful Grid Accent 5" w:uiPriority="73"/>
+    <w:lsdException w:name="Light Shading Accent 6" w:uiPriority="60"/>
+    <w:lsdException w:name="Light List Accent 6" w:uiPriority="61"/>
+    <w:lsdException w:name="Light Grid Accent 6" w:uiPriority="62"/>
+    <w:lsdException w:name="Medium Shading 1 Accent 6" w:uiPriority="63"/>
+    <w:lsdException w:name="Medium Shading 2 Accent 6" w:uiPriority="64"/>
+    <w:lsdException w:name="Medium List 1 Accent 6" w:uiPriority="65"/>
+    <w:lsdException w:name="Medium List 2 Accent 6" w:uiPriority="66"/>
+    <w:lsdException w:name="Medium Grid 1 Accent 6" w:uiPriority="67"/>
+    <w:lsdException w:name="Medium Grid 2 Accent 6" w:uiPriority="68"/>
+    <w:lsdException w:name="Medium Grid 3 Accent 6" w:uiPriority="69"/>
+    <w:lsdException w:name="Dark List Accent 6" w:uiPriority="70"/>
+    <w:lsdException w:name="Colorful Shading Accent 6" w:uiPriority="71"/>
+    <w:lsdException w:name="Colorful List Accent 6" w:uiPriority="72"/>
+    <w:lsdException w:name="Colorful Grid Accent 6" w:uiPriority="73"/>
+    <w:lsdException w:name="Subtle Emphasis" w:uiPriority="19" w:qFormat="1"/>
+    <w:lsdException w:name="Intense Emphasis" w:uiPriority="21" w:qFormat="1"/>
+    <w:lsdException w:name="Subtle Reference" w:uiPriority="31" w:qFormat="1"/>
+    <w:lsdException w:name="Intense Reference" w:uiPriority="32" w:qFormat="1"/>
+    <w:lsdException w:name="Book Title" w:uiPriority="33" w:qFormat="1"/>
+    <w:lsdException w:name="Bibliography" w:semiHidden="1" w:uiPriority="37" w:unhideWhenUsed="1"/>
+    <w:lsdException w:name="TOC Heading" w:semiHidden="1" w:uiPriority="39" w:unhideWhenUsed="1" w:qFormat="1"/>
+    <w:lsdException w:name="Plain Table 1" w:uiPriority="41"/>
+    <w:lsdException w:name="Plain Table 2" w:uiPriority="42"/>
+    <w:lsdException w:name="Plain Table 3" w:uiPriority="43"/>
+    <w:lsdException w:name="Plain Table 4" w:uiPriority="44"/>
+    <w:lsdException w:name="Plain Table 5" w:uiPriority="45"/>
+    <w:lsdException w:name="Grid Table Light" w:uiPriority="40"/>
+    <w:lsdException w:name="Grid Table 1 Light" w:uiPriority="46"/>
+    <w:lsdException w:name="Grid Table 2" w:uiPriority="47"/>
+    <w:lsdException w:name="Grid Table 3" w:uiPriority="48"/>
+    <w:lsdException w:name="Grid Table 4" w:uiPriority="49"/>
+    <w:lsdException w:name="Grid Table 5 Dark" w:uiPriority="50"/>
+    <w:lsdException w:name="Grid Table 6 Colorful" w:uiPriority="51"/>
+    <w:lsdException w:name="Grid Table 7 Colorful" w:uiPriority="52"/>
+    <w:lsdException w:name="Grid Table 1 Light Accent 1" w:uiPriority="46"/>
+    <w:lsdException w:name="Grid Table 2 Accent 1" w:uiPriority="47"/>
+    <w:lsdException w:name="Grid Table 3 Accent 1" w:uiPriority="48"/>
+    <w:lsdException w:name="Grid Table 4 Accent 1" w:uiPriority="49"/>
+    <w:lsdException w:name="Grid Table 5 Dark Accent 1" w:uiPriority="50"/>
+    <w:lsdException w:name="Grid Table 6 Colorful Accent 1" w:uiPriority="51"/>
+    <w:lsdException w:name="Grid Table 7 Colorful Accent 1" w:uiPriority="52"/>
+    <w:lsdException w:name="Grid Table 1 Light Accent 2" w:uiPriority="46"/>
+    <w:lsdException w:name="Grid Table 2 Accent 2" w:uiPriority="47"/>
+    <w:lsdException w:name="Grid Table 3 Accent 2" w:uiPriority="48"/>
+    <w:lsdException w:name="Grid Table 4 Accent 2" w:uiPriority="49"/>
+    <w:lsdException w:name="Grid Table 5 Dark Accent 2" w:uiPriority="50"/>
+    <w:lsdException w:name="Grid Table 6 Colorful Accent 2" w:uiPriority="51"/>
+    <w:lsdException w:name="Grid Table 7 Colorful Accent 2" w:uiPriority="52"/>
+    <w:lsdException w:name="Grid Table 1 Light Accent 3" w:uiPriority="46"/>
+    <w:lsdException w:name="Grid Table 2 Accent 3" w:uiPriority="47"/>
+    <w:lsdException w:name="Grid Table 3 Accent 3" w:uiPriority="48"/>
+    <w:lsdException w:name="Grid Table 4 Accent 3" w:uiPriority="49"/>
+    <w:lsdException w:name="Grid Table 5 Dark Accent 3" w:uiPriority="50"/>
+    <w:lsdException w:name="Grid Table 6 Colorful Accent 3" w:uiPriority="51"/>
+    <w:lsdException w:name="Grid Table 7 Colorful Accent 3" w:uiPriority="52"/>
+    <w:lsdException w:name="Grid Table 1 Light Accent 4" w:uiPriority="46"/>
+    <w:lsdException w:name="Grid Table 2 Accent 4" w:uiPriority="47"/>
+    <w:lsdException w:name="Grid Table 3 Accent 4" w:uiPriority="48"/>
+    <w:lsdException w:name="Grid Table 4 Accent 4" w:uiPriority="49"/>
+    <w:lsdException w:name="Grid Table 5 Dark Accent 4" w:uiPriority="50"/>
+    <w:lsdException w:name="Grid Table 6 Colorful Accent 4" w:uiPriority="51"/>
+    <w:lsdException w:name="Grid Table 7 Colorful Accent 4" w:uiPriority="52"/>
+    <w:lsdException w:name="Grid Table 1 Light Accent 5" w:uiPriority="46"/>
+    <w:lsdException w:name="Grid Table 2 Accent 5" w:uiPriority="47"/>
+    <w:lsdException w:name="Grid Table 3 Accent 5" w:uiPriority="48"/>
+    <w:lsdException w:name="Grid Table 4 Accent 5" w:uiPriority="49"/>
+    <w:lsdException w:name="Grid Table 5 Dark Accent 5" w:uiPriority="50"/>
+    <w:lsdException w:name="Grid Table 6 Colorful Accent 5" w:uiPriority="51"/>
+    <w:lsdException w:name="Grid Table 7 Colorful Accent 5" w:uiPriority="52"/>
+    <w:lsdException w:name="Grid Table 1 Light Accent 6" w:uiPriority="46"/>
+    <w:lsdException w:name="Grid Table 2 Accent 6" w:uiPriority="47"/>
+    <w:lsdException w:name="Grid Table 3 Accent 6" w:uiPriority="48"/>
+    <w:lsdException w:name="Grid Table 4 Accent 6" w:uiPriority="49"/>
+    <w:lsdException w:name="Grid Table 5 Dark Accent 6" w:uiPriority="50"/>
+    <w:lsdException w:name="Grid Table 6 Colorful Accent 6" w:uiPriority="51"/>
+    <w:lsdException w:name="Grid Table 7 Colorful Accent 6" w:uiPriority="52"/>
+    <w:lsdException w:name="List Table 1 Light" w:uiPriority="46"/>
+    <w:lsdException w:name="List Table 2" w:uiPriority="47"/>
+    <w:lsdException w:name="List Table 3" w:uiPriority="48"/>
+    <w:lsdException w:name="List Table 4" w:uiPriority="49"/>
+    <w:lsdException w:name="List Table 5 Dark" w:uiPriority="50"/>
+    <w:lsdException w:name="List Table 6 Colorful" w:uiPriority="51"/>
+    <w:lsdException w:name="List Table 7 Colorful" w:uiPriority="52"/>
+    <w:lsdException w:name="List Table 1 Light Accent 1" w:uiPriority="46"/>
+    <w:lsdException w:name="List Table 2 Accent 1" w:uiPriority="47"/>
+    <w:lsdException w:name="List Table 3 Accent 1" w:uiPriority="48"/>
+    <w:lsdException w:name="List Table 4 Accent 1" w:uiPriority="49"/>
+    <w:lsdException w:name="List Table 5 Dark Accent 1" w:uiPriority="50"/>
+    <w:lsdException w:name="List Table 6 Colorful Accent 1" w:uiPriority="51"/>
+    <w:lsdException w:name="List Table 7 Colorful Accent 1" w:uiPriority="52"/>
+    <w:lsdException w:name="List Table 1 Light Accent 2" w:uiPriority="46"/>
+    <w:lsdException w:name="List Table 2 Accent 2" w:uiPriority="47"/>
+    <w:lsdException w:name="List Table 3 Accent 2" w:uiPriority="48"/>
+    <w:lsdException w:name="List Table 4 Accent 2" w:uiPriority="49"/>
+    <w:lsdException w:name="List Table 5 Dark Accent 2" w:uiPriority="50"/>
+    <w:lsdException w:name="List Table 6 Colorful Accent 2" w:uiPriority="51"/>
+    <w:lsdException w:name="List Table 7 Colorful Accent 2" w:uiPriority="52"/>
+    <w:lsdException w:name="List Table 1 Light Accent 3" w:uiPriority="46"/>
+    <w:lsdException w:name="List Table 2 Accent 3" w:uiPriority="47"/>
+    <w:lsdException w:name="List Table 3 Accent 3" w:uiPriority="48"/>
+    <w:lsdException w:name="List Table 4 Accent 3" w:uiPriority="49"/>
+    <w:lsdException w:name="List Table 5 Dark Accent 3" w:uiPriority="50"/>
+    <w:lsdException w:name="List Table 6 Colorful Accent 3" w:uiPriority="51"/>
+    <w:lsdException w:name="List Table 7 Colorful Accent 3" w:uiPriority="52"/>
+    <w:lsdException w:name="List Table 1 Light Accent 4" w:uiPriority="46"/>
+    <w:lsdException w:name="List Table 2 Accent 4" w:uiPriority="47"/>
+    <w:lsdException w:name="List Table 3 Accent 4" w:uiPriority="48"/>
+    <w:lsdException w:name="List Table 4 Accent 4" w:uiPriority="49"/>
+    <w:lsdException w:name="List Table 5 Dark Accent 4" w:uiPriority="50"/>
+    <w:lsdException w:name="List Table 6 Colorful Accent 4" w:uiPriority="51"/>
+    <w:lsdException w:name="List Table 7 Colorful Accent 4" w:uiPriority="52"/>
+    <w:lsdException w:name="List Table 1 Light Accent 5" w:uiPriority="46"/>
+    <w:lsdException w:name="List Table 2 Accent 5" w:uiPriority="47"/>
+    <w:lsdException w:name="List Table 3 Accent 5" w:uiPriority="48"/>
+    <w:lsdException w:name="List Table 4 Accent 5" w:uiPriority="49"/>
+    <w:lsdException w:name="List Table 5 Dark Accent 5" w:uiPriority="50"/>
+    <w:lsdException w:name="List Table 6 Colorful Accent 5" w:uiPriority="51"/>
+    <w:lsdException w:name="List Table 7 Colorful Accent 5" w:uiPriority="52"/>
+    <w:lsdException w:name="List Table 1 Light Accent 6" w:uiPriority="46"/>
+    <w:lsdException w:name="List Table 2 Accent 6" w:uiPriority="47"/>
+    <w:lsdException w:name="List Table 3 Accent 6" w:uiPriority="48"/>
+    <w:lsdException w:name="List Table 4 Accent 6" w:uiPriority="49"/>
+    <w:lsdException w:name="List Table 5 Dark Accent 6" w:uiPriority="50"/>
+    <w:lsdException w:name="List Table 6 Colorful Accent 6" w:uiPriority="51"/>
+    <w:lsdException w:name="List Table 7 Colorful Accent 6" w:uiPriority="52"/>
   </w:latentStyles>
   <w:style w:type="paragraph" w:default="1" w:styleId="Normal">
     <w:name w:val="Normal"/>
@@ -9773,7 +9936,7 @@
 </file>
 
 <file path=customXml/itemProps1.xml><?xml version="1.0" encoding="utf-8"?>
-<ds:datastoreItem xmlns:ds="http://schemas.openxmlformats.org/officeDocument/2006/customXml" ds:itemID="{1F15CC05-5D8B-40F3-A6E9-5A8609115E7F}">
+<ds:datastoreItem xmlns:ds="http://schemas.openxmlformats.org/officeDocument/2006/customXml" ds:itemID="{3B5ED64B-5B34-42C9-B527-09077EC9DDE4}">
   <ds:schemaRefs>
     <ds:schemaRef ds:uri="http://schemas.openxmlformats.org/officeDocument/2006/bibliography"/>
   </ds:schemaRefs>

</xml_diff>